<commit_message>
xóa uc kiểm tra phiếu đặt phòng + sửa đặt tả
</commit_message>
<xml_diff>
--- a/15.docx
+++ b/15.docx
@@ -2064,25 +2064,7 @@
                 <w:sz w:val="26"/>
                 <w:szCs w:val="26"/>
               </w:rPr>
-              <w:t xml:space="preserve">A8: Tại bước 8, Nếu có khách hàng chờ đặt phòng mà khách hàng hiện </w:t>
-            </w:r>
-            <w:proofErr w:type="gramStart"/>
-            <w:r>
-              <w:rPr>
-                <w:rFonts w:asciiTheme="majorHAnsi" w:hAnsiTheme="majorHAnsi" w:cs="Times New Roman"/>
-                <w:sz w:val="26"/>
-                <w:szCs w:val="26"/>
-              </w:rPr>
-              <w:t>tại  yêu</w:t>
-            </w:r>
-            <w:proofErr w:type="gramEnd"/>
-            <w:r>
-              <w:rPr>
-                <w:rFonts w:asciiTheme="majorHAnsi" w:hAnsiTheme="majorHAnsi" w:cs="Times New Roman"/>
-                <w:sz w:val="26"/>
-                <w:szCs w:val="26"/>
-              </w:rPr>
-              <w:t xml:space="preserve"> cầu thì quay lại bước 5.</w:t>
+              <w:t>A8: Tại bước 8, Nếu có khách hàng chờ đặt phòng mà khách hàng hiện tại  yêu cầu thì quay lại bước 5.</w:t>
             </w:r>
           </w:p>
         </w:tc>
@@ -3188,18 +3170,8 @@
                 <w:sz w:val="26"/>
                 <w:szCs w:val="26"/>
               </w:rPr>
-              <w:t xml:space="preserve">ỏi khách hàng có nhu cầu chuyển hành lý </w:t>
-            </w:r>
-            <w:proofErr w:type="gramStart"/>
-            <w:r>
-              <w:rPr>
-                <w:rFonts w:asciiTheme="majorHAnsi" w:hAnsiTheme="majorHAnsi" w:cs="Times New Roman"/>
-                <w:sz w:val="26"/>
-                <w:szCs w:val="26"/>
-              </w:rPr>
-              <w:t>không .</w:t>
-            </w:r>
-            <w:proofErr w:type="gramEnd"/>
+              <w:t>ỏi khách hàng có nhu cầu chuyển hành lý không .</w:t>
+            </w:r>
           </w:p>
           <w:p>
             <w:pPr>
@@ -5083,9 +5055,8 @@
                 <w:sz w:val="26"/>
                 <w:szCs w:val="26"/>
               </w:rPr>
-              <w:t xml:space="preserve">Nhân viên lễ tân hỏi khách hàng về số </w:t>
-            </w:r>
-            <w:proofErr w:type="gramStart"/>
+              <w:t xml:space="preserve">Nhân viên lễ tân hỏi khách hàng về số phòng </w:t>
+            </w:r>
             <w:r>
               <w:rPr>
                 <w:rFonts w:asciiTheme="majorHAnsi" w:hAnsiTheme="majorHAnsi" w:cstheme="majorHAnsi"/>
@@ -5093,18 +5064,8 @@
                 <w:sz w:val="26"/>
                 <w:szCs w:val="26"/>
               </w:rPr>
-              <w:t xml:space="preserve">phòng </w:t>
-            </w:r>
-            <w:r>
-              <w:rPr>
-                <w:rFonts w:asciiTheme="majorHAnsi" w:hAnsiTheme="majorHAnsi" w:cstheme="majorHAnsi"/>
-                <w:color w:val="000000"/>
-                <w:sz w:val="26"/>
-                <w:szCs w:val="26"/>
-              </w:rPr>
               <w:t>.</w:t>
             </w:r>
-            <w:proofErr w:type="gramEnd"/>
           </w:p>
           <w:p>
             <w:pPr>
@@ -5172,9 +5133,8 @@
                 <w:sz w:val="26"/>
                 <w:szCs w:val="26"/>
               </w:rPr>
-              <w:t xml:space="preserve">Nhân viên lễ tân yêu cầu bộ phận buồng phòng kiểm tra tình trạng phòng thực tế so với tình trạng phòng trên hệ </w:t>
-            </w:r>
-            <w:proofErr w:type="gramStart"/>
+              <w:t xml:space="preserve">Nhân viên lễ tân yêu cầu bộ phận buồng phòng kiểm tra tình trạng phòng thực tế so với tình trạng phòng trên hệ thống </w:t>
+            </w:r>
             <w:r>
               <w:rPr>
                 <w:rFonts w:asciiTheme="majorHAnsi" w:hAnsiTheme="majorHAnsi" w:cstheme="majorHAnsi"/>
@@ -5182,18 +5142,8 @@
                 <w:sz w:val="26"/>
                 <w:szCs w:val="26"/>
               </w:rPr>
-              <w:t xml:space="preserve">thống </w:t>
-            </w:r>
-            <w:r>
-              <w:rPr>
-                <w:rFonts w:asciiTheme="majorHAnsi" w:hAnsiTheme="majorHAnsi" w:cstheme="majorHAnsi"/>
-                <w:color w:val="000000"/>
-                <w:sz w:val="26"/>
-                <w:szCs w:val="26"/>
-              </w:rPr>
               <w:t>.</w:t>
             </w:r>
-            <w:proofErr w:type="gramEnd"/>
           </w:p>
           <w:p>
             <w:pPr>
@@ -6790,18 +6740,10 @@
         <w:t>Thực thể nghiệp vụ:</w:t>
       </w:r>
       <w:r>
-        <w:t xml:space="preserve"> Phiếu đặt phòng, phiếu nhận </w:t>
-      </w:r>
-      <w:proofErr w:type="gramStart"/>
-      <w:r>
-        <w:t>phòng</w:t>
+        <w:t xml:space="preserve"> Phiếu đặt phòng, phiếu nhận phòng</w:t>
       </w:r>
       <w:r>
-        <w:t>,  phiếu</w:t>
-      </w:r>
-      <w:proofErr w:type="gramEnd"/>
-      <w:r>
-        <w:t xml:space="preserve"> dịch vụ, danh sách dịch vụ</w:t>
+        <w:t>,  phiếu dịch vụ, danh sách dịch vụ</w:t>
       </w:r>
       <w:r>
         <w:t>.</w:t>
@@ -7755,7 +7697,7 @@
               <w:cnfStyle w:val="000000100000" w:firstRow="0" w:lastRow="0" w:firstColumn="0" w:lastColumn="0" w:oddVBand="0" w:evenVBand="0" w:oddHBand="1" w:evenHBand="0" w:firstRowFirstColumn="0" w:firstRowLastColumn="0" w:lastRowFirstColumn="0" w:lastRowLastColumn="0"/>
             </w:pPr>
             <w:r>
-              <w:t>Trong quá trình đặt phòng khách sạn, lễ tân sẽ lặp phiếu đặt phòng cho khách hàng.</w:t>
+              <w:t>Khách hàng muốn đặt phòng sẽ lập phiếu đặt phòng trước khi check in</w:t>
             </w:r>
           </w:p>
         </w:tc>
@@ -7794,7 +7736,7 @@
               <w:cnfStyle w:val="000000010000" w:firstRow="0" w:lastRow="0" w:firstColumn="0" w:lastColumn="0" w:oddVBand="0" w:evenVBand="0" w:oddHBand="0" w:evenHBand="1" w:firstRowFirstColumn="0" w:firstRowLastColumn="0" w:lastRowFirstColumn="0" w:lastRowLastColumn="0"/>
             </w:pPr>
             <w:r>
-              <w:t>Lễ tân</w:t>
+              <w:t>Khách hàng</w:t>
             </w:r>
           </w:p>
         </w:tc>
@@ -7832,9 +7774,6 @@
             <w:pPr>
               <w:cnfStyle w:val="000000100000" w:firstRow="0" w:lastRow="0" w:firstColumn="0" w:lastColumn="0" w:oddVBand="0" w:evenVBand="0" w:oddHBand="1" w:evenHBand="0" w:firstRowFirstColumn="0" w:firstRowLastColumn="0" w:lastRowFirstColumn="0" w:lastRowLastColumn="0"/>
             </w:pPr>
-            <w:r>
-              <w:t>Kiểm tra phiếu đặt phòng</w:t>
-            </w:r>
           </w:p>
         </w:tc>
       </w:tr>
@@ -7877,7 +7816,10 @@
               <w:cnfStyle w:val="000000010000" w:firstRow="0" w:lastRow="0" w:firstColumn="0" w:lastColumn="0" w:oddVBand="0" w:evenVBand="0" w:oddHBand="0" w:evenHBand="1" w:firstRowFirstColumn="0" w:firstRowLastColumn="0" w:lastRowFirstColumn="0" w:lastRowLastColumn="0"/>
             </w:pPr>
             <w:r>
-              <w:t>Lễ tân nhấn chọn “lập phiếu đặt phòng”.</w:t>
+              <w:t>Khách hàng</w:t>
+            </w:r>
+            <w:r>
+              <w:t xml:space="preserve"> nhấn chọn “lập phiếu đặt phòng”.</w:t>
             </w:r>
           </w:p>
           <w:p>
@@ -7890,7 +7832,13 @@
               <w:cnfStyle w:val="000000010000" w:firstRow="0" w:lastRow="0" w:firstColumn="0" w:lastColumn="0" w:oddVBand="0" w:evenVBand="0" w:oddHBand="0" w:evenHBand="1" w:firstRowFirstColumn="0" w:firstRowLastColumn="0" w:lastRowFirstColumn="0" w:lastRowLastColumn="0"/>
             </w:pPr>
             <w:r>
-              <w:t>Hệ thống hiển thị các thông tin mà lễ tân cần nhập để lặp phiếu đặt phòng.</w:t>
+              <w:t xml:space="preserve">Hệ thống hiển thị các thông tin mà </w:t>
+            </w:r>
+            <w:r>
+              <w:t xml:space="preserve">Khách hàng </w:t>
+            </w:r>
+            <w:r>
+              <w:t>cần nhập để lặp phiếu đặt phòng.</w:t>
             </w:r>
           </w:p>
           <w:p>
@@ -7903,7 +7851,10 @@
               <w:cnfStyle w:val="000000010000" w:firstRow="0" w:lastRow="0" w:firstColumn="0" w:lastColumn="0" w:oddVBand="0" w:evenVBand="0" w:oddHBand="0" w:evenHBand="1" w:firstRowFirstColumn="0" w:firstRowLastColumn="0" w:lastRowFirstColumn="0" w:lastRowLastColumn="0"/>
             </w:pPr>
             <w:r>
-              <w:t>Lễ tân nhập các thông tin của phiếu đặt phòng.</w:t>
+              <w:t xml:space="preserve">Khách hàng </w:t>
+            </w:r>
+            <w:r>
+              <w:t>nhập các thông tin của phiếu đặt phòng.</w:t>
             </w:r>
           </w:p>
           <w:p>
@@ -7916,7 +7867,10 @@
               <w:cnfStyle w:val="000000010000" w:firstRow="0" w:lastRow="0" w:firstColumn="0" w:lastColumn="0" w:oddVBand="0" w:evenVBand="0" w:oddHBand="0" w:evenHBand="1" w:firstRowFirstColumn="0" w:firstRowLastColumn="0" w:lastRowFirstColumn="0" w:lastRowLastColumn="0"/>
             </w:pPr>
             <w:r>
-              <w:t>Lễ tân chọn “Hoàn thành”.</w:t>
+              <w:t xml:space="preserve">Khách hàng </w:t>
+            </w:r>
+            <w:r>
+              <w:t>chọn “Hoàn thành”.</w:t>
             </w:r>
           </w:p>
           <w:p>
@@ -7929,13 +7883,7 @@
               <w:cnfStyle w:val="000000010000" w:firstRow="0" w:lastRow="0" w:firstColumn="0" w:lastColumn="0" w:oddVBand="0" w:evenVBand="0" w:oddHBand="0" w:evenHBand="1" w:firstRowFirstColumn="0" w:firstRowLastColumn="0" w:lastRowFirstColumn="0" w:lastRowLastColumn="0"/>
             </w:pPr>
             <w:r>
-              <w:t xml:space="preserve">Thực hiện usecase </w:t>
-            </w:r>
-            <w:r>
-              <w:t>Kiểm tra phiếu đặt phòng</w:t>
-            </w:r>
-            <w:r>
-              <w:t>.</w:t>
+              <w:t>Hệ thống lưu lại phiếu đặt phòng</w:t>
             </w:r>
           </w:p>
         </w:tc>
@@ -7986,13 +7934,8 @@
               <w:t>5</w:t>
             </w:r>
             <w:r>
-              <w:t xml:space="preserve"> nếu có thông tin nào sai định dạng </w:t>
-            </w:r>
-            <w:proofErr w:type="gramStart"/>
-            <w:r>
-              <w:t>thì :</w:t>
-            </w:r>
-            <w:proofErr w:type="gramEnd"/>
+              <w:t xml:space="preserve"> nếu có thông tin nào sai định dạng thì :</w:t>
+            </w:r>
           </w:p>
           <w:p>
             <w:pPr>
@@ -8004,6 +7947,37 @@
               <w:spacing w:before="120" w:after="120"/>
               <w:cnfStyle w:val="000000100000" w:firstRow="0" w:lastRow="0" w:firstColumn="0" w:lastColumn="0" w:oddVBand="0" w:evenVBand="0" w:oddHBand="1" w:evenHBand="0" w:firstRowFirstColumn="0" w:firstRowLastColumn="0" w:lastRowFirstColumn="0" w:lastRowLastColumn="0"/>
             </w:pPr>
+            <w:r>
+              <w:t>Hệ thống thông báo “Có thông tin sai”.</w:t>
+            </w:r>
+          </w:p>
+          <w:p>
+            <w:pPr>
+              <w:pStyle w:val="ListParagraph"/>
+              <w:numPr>
+                <w:ilvl w:val="0"/>
+                <w:numId w:val="12"/>
+              </w:numPr>
+              <w:spacing w:before="120" w:after="120"/>
+              <w:cnfStyle w:val="000000100000" w:firstRow="0" w:lastRow="0" w:firstColumn="0" w:lastColumn="0" w:oddVBand="0" w:evenVBand="0" w:oddHBand="1" w:evenHBand="0" w:firstRowFirstColumn="0" w:firstRowLastColumn="0" w:lastRowFirstColumn="0" w:lastRowLastColumn="0"/>
+            </w:pPr>
+            <w:r>
+              <w:t>Hệ thống xóa các ô có thông tin sai định dạng.</w:t>
+            </w:r>
+          </w:p>
+          <w:p>
+            <w:pPr>
+              <w:pStyle w:val="ListParagraph"/>
+              <w:numPr>
+                <w:ilvl w:val="0"/>
+                <w:numId w:val="12"/>
+              </w:numPr>
+              <w:spacing w:before="120" w:after="120"/>
+              <w:cnfStyle w:val="000000100000" w:firstRow="0" w:lastRow="0" w:firstColumn="0" w:lastColumn="0" w:oddVBand="0" w:evenVBand="0" w:oddHBand="1" w:evenHBand="0" w:firstRowFirstColumn="0" w:firstRowLastColumn="0" w:lastRowFirstColumn="0" w:lastRowLastColumn="0"/>
+            </w:pPr>
+            <w:r>
+              <w:t>Quay lại bước 3.</w:t>
+            </w:r>
           </w:p>
         </w:tc>
       </w:tr>
@@ -8040,9 +8014,6 @@
             <w:pPr>
               <w:cnfStyle w:val="000000010000" w:firstRow="0" w:lastRow="0" w:firstColumn="0" w:lastColumn="0" w:oddVBand="0" w:evenVBand="0" w:oddHBand="0" w:evenHBand="1" w:firstRowFirstColumn="0" w:firstRowLastColumn="0" w:lastRowFirstColumn="0" w:lastRowLastColumn="0"/>
             </w:pPr>
-            <w:r>
-              <w:t>Nhận được các thông tin từ khách hàng</w:t>
-            </w:r>
           </w:p>
         </w:tc>
       </w:tr>
@@ -8080,17 +8051,21 @@
               <w:cnfStyle w:val="000000100000" w:firstRow="0" w:lastRow="0" w:firstColumn="0" w:lastColumn="0" w:oddVBand="0" w:evenVBand="0" w:oddHBand="1" w:evenHBand="0" w:firstRowFirstColumn="0" w:firstRowLastColumn="0" w:lastRowFirstColumn="0" w:lastRowLastColumn="0"/>
             </w:pPr>
             <w:r>
-              <w:t>Hoàn thành 1 phiếu đặt phòng cho khách hàng</w:t>
+              <w:t>Hoàn thành 1 phiếu đặt phòng</w:t>
             </w:r>
           </w:p>
         </w:tc>
       </w:tr>
     </w:tbl>
+    <w:p/>
+    <w:p/>
+    <w:p/>
     <w:p/>
     <w:p/>
     <w:tbl>
       <w:tblPr>
         <w:tblStyle w:val="LightGrid-Accent5"/>
+        <w:tblpPr w:leftFromText="180" w:rightFromText="180" w:vertAnchor="text" w:horzAnchor="margin" w:tblpY="157"/>
         <w:tblW w:w="0" w:type="auto"/>
         <w:tblLook w:val="04A0" w:firstRow="1" w:lastRow="0" w:firstColumn="1" w:lastColumn="0" w:noHBand="0" w:noVBand="1"/>
       </w:tblPr>
@@ -8132,7 +8107,7 @@
               <w:cnfStyle w:val="100000000000" w:firstRow="1" w:lastRow="0" w:firstColumn="0" w:lastColumn="0" w:oddVBand="0" w:evenVBand="0" w:oddHBand="0" w:evenHBand="0" w:firstRowFirstColumn="0" w:firstRowLastColumn="0" w:lastRowFirstColumn="0" w:lastRowLastColumn="0"/>
             </w:pPr>
             <w:r>
-              <w:t>Kiểm tra phiếu đặt phòng</w:t>
+              <w:t>Tra cứu phòng khách sạn</w:t>
             </w:r>
           </w:p>
         </w:tc>
@@ -8171,7 +8146,11 @@
               <w:cnfStyle w:val="000000100000" w:firstRow="0" w:lastRow="0" w:firstColumn="0" w:lastColumn="0" w:oddVBand="0" w:evenVBand="0" w:oddHBand="1" w:evenHBand="0" w:firstRowFirstColumn="0" w:firstRowLastColumn="0" w:lastRowFirstColumn="0" w:lastRowLastColumn="0"/>
             </w:pPr>
             <w:r>
-              <w:t>Sau khi đặt lập phiếu đặt phòng thì lễ tân sẽ kiểm tra lại thông tin của phiếu đặt phòng với khách hàng.</w:t>
+              <w:t xml:space="preserve">Trong quá trình đặt phòng khách sạn, lễ tân cần xem </w:t>
+            </w:r>
+            <w:r>
+              <w:lastRenderedPageBreak/>
+              <w:t>danh sách các phòng khách sạn để đưa ra phương án phù hợp cho khách hàng.</w:t>
             </w:r>
           </w:p>
         </w:tc>
@@ -8197,6 +8176,7 @@
               <w:rPr>
                 <w:b w:val="0"/>
               </w:rPr>
+              <w:lastRenderedPageBreak/>
               <w:t>Tác nhân</w:t>
             </w:r>
           </w:p>
@@ -8248,9 +8228,6 @@
             <w:pPr>
               <w:cnfStyle w:val="000000100000" w:firstRow="0" w:lastRow="0" w:firstColumn="0" w:lastColumn="0" w:oddVBand="0" w:evenVBand="0" w:oddHBand="1" w:evenHBand="0" w:firstRowFirstColumn="0" w:firstRowLastColumn="0" w:lastRowFirstColumn="0" w:lastRowLastColumn="0"/>
             </w:pPr>
-            <w:r>
-              <w:t>Lập phiếu đặt phòng, Chỉnh sửa phiếu đặt phòng</w:t>
-            </w:r>
           </w:p>
         </w:tc>
       </w:tr>
@@ -8288,12 +8265,12 @@
               <w:pStyle w:val="ListParagraph"/>
               <w:numPr>
                 <w:ilvl w:val="0"/>
-                <w:numId w:val="35"/>
+                <w:numId w:val="32"/>
               </w:numPr>
               <w:cnfStyle w:val="000000010000" w:firstRow="0" w:lastRow="0" w:firstColumn="0" w:lastColumn="0" w:oddVBand="0" w:evenVBand="0" w:oddHBand="0" w:evenHBand="1" w:firstRowFirstColumn="0" w:firstRowLastColumn="0" w:lastRowFirstColumn="0" w:lastRowLastColumn="0"/>
             </w:pPr>
             <w:r>
-              <w:t>Sau khi đã lập phiếu đặt phòng, lễ tân nhấn chọn “Kiểm tra lại phiếu”.</w:t>
+              <w:t>Lễ tân nhấn chọn “Tra cứu phòng”.</w:t>
             </w:r>
           </w:p>
           <w:p>
@@ -8301,13 +8278,12 @@
               <w:pStyle w:val="ListParagraph"/>
               <w:numPr>
                 <w:ilvl w:val="0"/>
-                <w:numId w:val="35"/>
+                <w:numId w:val="32"/>
               </w:numPr>
               <w:cnfStyle w:val="000000010000" w:firstRow="0" w:lastRow="0" w:firstColumn="0" w:lastColumn="0" w:oddVBand="0" w:evenVBand="0" w:oddHBand="0" w:evenHBand="1" w:firstRowFirstColumn="0" w:firstRowLastColumn="0" w:lastRowFirstColumn="0" w:lastRowLastColumn="0"/>
             </w:pPr>
             <w:r>
-              <w:lastRenderedPageBreak/>
-              <w:t>Hệ thống kiểm tra lại phiếu đặt phòng.</w:t>
+              <w:t>Hệ thống hiển thị tất cả các phòng cùng thông tin có người đang dùng hoặc trống.</w:t>
             </w:r>
           </w:p>
           <w:p>
@@ -8315,12 +8291,12 @@
               <w:pStyle w:val="ListParagraph"/>
               <w:numPr>
                 <w:ilvl w:val="0"/>
-                <w:numId w:val="35"/>
+                <w:numId w:val="32"/>
               </w:numPr>
               <w:cnfStyle w:val="000000010000" w:firstRow="0" w:lastRow="0" w:firstColumn="0" w:lastColumn="0" w:oddVBand="0" w:evenVBand="0" w:oddHBand="0" w:evenHBand="1" w:firstRowFirstColumn="0" w:firstRowLastColumn="0" w:lastRowFirstColumn="0" w:lastRowLastColumn="0"/>
             </w:pPr>
             <w:r>
-              <w:t>Hệ thống thông báo “Thông tin đúng”.</w:t>
+              <w:t>Lễ tân nhấn chọn loại phòng “Trống”.</w:t>
             </w:r>
           </w:p>
           <w:p>
@@ -8328,12 +8304,12 @@
               <w:pStyle w:val="ListParagraph"/>
               <w:numPr>
                 <w:ilvl w:val="0"/>
-                <w:numId w:val="35"/>
+                <w:numId w:val="32"/>
               </w:numPr>
               <w:cnfStyle w:val="000000010000" w:firstRow="0" w:lastRow="0" w:firstColumn="0" w:lastColumn="0" w:oddVBand="0" w:evenVBand="0" w:oddHBand="0" w:evenHBand="1" w:firstRowFirstColumn="0" w:firstRowLastColumn="0" w:lastRowFirstColumn="0" w:lastRowLastColumn="0"/>
             </w:pPr>
             <w:r>
-              <w:t>Lễ tân nhấn chọn “OK”.</w:t>
+              <w:t>Lễ tân nhấn chọn loại phòng có bao nhiêu người.</w:t>
             </w:r>
           </w:p>
           <w:p>
@@ -8341,12 +8317,12 @@
               <w:pStyle w:val="ListParagraph"/>
               <w:numPr>
                 <w:ilvl w:val="0"/>
-                <w:numId w:val="35"/>
+                <w:numId w:val="32"/>
               </w:numPr>
               <w:cnfStyle w:val="000000010000" w:firstRow="0" w:lastRow="0" w:firstColumn="0" w:lastColumn="0" w:oddVBand="0" w:evenVBand="0" w:oddHBand="0" w:evenHBand="1" w:firstRowFirstColumn="0" w:firstRowLastColumn="0" w:lastRowFirstColumn="0" w:lastRowLastColumn="0"/>
             </w:pPr>
             <w:r>
-              <w:t>Hệ thống lưu lại phiếu đặt phòng.</w:t>
+              <w:t>Hệ thống hiện thị tất cả các phòng trống với số người lễ tân chọn.</w:t>
             </w:r>
           </w:p>
         </w:tc>
@@ -8372,7 +8348,6 @@
               <w:rPr>
                 <w:b w:val="0"/>
               </w:rPr>
-              <w:lastRenderedPageBreak/>
               <w:t>Dòng sự kiện phụ</w:t>
             </w:r>
           </w:p>
@@ -8387,38 +8362,21 @@
               <w:cnfStyle w:val="000000100000" w:firstRow="0" w:lastRow="0" w:firstColumn="0" w:lastColumn="0" w:oddVBand="0" w:evenVBand="0" w:oddHBand="1" w:evenHBand="0" w:firstRowFirstColumn="0" w:firstRowLastColumn="0" w:lastRowFirstColumn="0" w:lastRowLastColumn="0"/>
             </w:pPr>
             <w:r>
-              <w:t xml:space="preserve">A3. Nếu có thông tin nào không đúng định dạng </w:t>
-            </w:r>
-            <w:proofErr w:type="gramStart"/>
-            <w:r>
-              <w:t>thì :</w:t>
-            </w:r>
-            <w:proofErr w:type="gramEnd"/>
+              <w:t>A5. Tại bước 5, nếu không có phòng phù hợp với yêu cầu thì:</w:t>
+            </w:r>
           </w:p>
           <w:p>
             <w:pPr>
               <w:pStyle w:val="ListParagraph"/>
               <w:numPr>
                 <w:ilvl w:val="0"/>
-                <w:numId w:val="47"/>
+                <w:numId w:val="33"/>
               </w:numPr>
+              <w:spacing w:before="120" w:after="120"/>
               <w:cnfStyle w:val="000000100000" w:firstRow="0" w:lastRow="0" w:firstColumn="0" w:lastColumn="0" w:oddVBand="0" w:evenVBand="0" w:oddHBand="1" w:evenHBand="0" w:firstRowFirstColumn="0" w:firstRowLastColumn="0" w:lastRowFirstColumn="0" w:lastRowLastColumn="0"/>
             </w:pPr>
             <w:r>
-              <w:t>Hệ thống thông báo “Thông tin sai”.</w:t>
-            </w:r>
-          </w:p>
-          <w:p>
-            <w:pPr>
-              <w:pStyle w:val="ListParagraph"/>
-              <w:numPr>
-                <w:ilvl w:val="0"/>
-                <w:numId w:val="47"/>
-              </w:numPr>
-              <w:cnfStyle w:val="000000100000" w:firstRow="0" w:lastRow="0" w:firstColumn="0" w:lastColumn="0" w:oddVBand="0" w:evenVBand="0" w:oddHBand="1" w:evenHBand="0" w:firstRowFirstColumn="0" w:firstRowLastColumn="0" w:lastRowFirstColumn="0" w:lastRowLastColumn="0"/>
-            </w:pPr>
-            <w:r>
-              <w:t>Thực hiện usecase Sửa phiếu đặt phòng</w:t>
+              <w:t>Hệ thống thông báo “Không có phòng thỏa yêu cầu”.</w:t>
             </w:r>
           </w:p>
         </w:tc>
@@ -8457,7 +8415,7 @@
               <w:cnfStyle w:val="000000010000" w:firstRow="0" w:lastRow="0" w:firstColumn="0" w:lastColumn="0" w:oddVBand="0" w:evenVBand="0" w:oddHBand="0" w:evenHBand="1" w:firstRowFirstColumn="0" w:firstRowLastColumn="0" w:lastRowFirstColumn="0" w:lastRowLastColumn="0"/>
             </w:pPr>
             <w:r>
-              <w:t>Đã lập phiếu đặt phòng.</w:t>
+              <w:t>Có số phòng cần tra cứu</w:t>
             </w:r>
           </w:p>
         </w:tc>
@@ -8495,6 +8453,9 @@
             <w:pPr>
               <w:cnfStyle w:val="000000100000" w:firstRow="0" w:lastRow="0" w:firstColumn="0" w:lastColumn="0" w:oddVBand="0" w:evenVBand="0" w:oddHBand="1" w:evenHBand="0" w:firstRowFirstColumn="0" w:firstRowLastColumn="0" w:lastRowFirstColumn="0" w:lastRowLastColumn="0"/>
             </w:pPr>
+            <w:r>
+              <w:t>Lễ tân xem được danh sách phòng theo bộ lọc</w:t>
+            </w:r>
           </w:p>
         </w:tc>
       </w:tr>
@@ -8546,10 +8507,7 @@
               <w:cnfStyle w:val="100000000000" w:firstRow="1" w:lastRow="0" w:firstColumn="0" w:lastColumn="0" w:oddVBand="0" w:evenVBand="0" w:oddHBand="0" w:evenHBand="0" w:firstRowFirstColumn="0" w:firstRowLastColumn="0" w:lastRowFirstColumn="0" w:lastRowLastColumn="0"/>
             </w:pPr>
             <w:r>
-              <w:t>Chỉnh s</w:t>
-            </w:r>
-            <w:r>
-              <w:t>ửa phiếu đặt phòng</w:t>
+              <w:t>Tra cứu khách hàng chờ đặt</w:t>
             </w:r>
           </w:p>
         </w:tc>
@@ -8588,10 +8546,7 @@
               <w:cnfStyle w:val="000000100000" w:firstRow="0" w:lastRow="0" w:firstColumn="0" w:lastColumn="0" w:oddVBand="0" w:evenVBand="0" w:oddHBand="1" w:evenHBand="0" w:firstRowFirstColumn="0" w:firstRowLastColumn="0" w:lastRowFirstColumn="0" w:lastRowLastColumn="0"/>
             </w:pPr>
             <w:r>
-              <w:t>Sau khi kiểm tra phiếu đặt phòng và phát hiện có thông tin không đúng định dạng</w:t>
-            </w:r>
-            <w:r>
-              <w:t xml:space="preserve"> thì lễ tân sẽ sửa lại phiếu đặt phòng.</w:t>
+              <w:t>Trong quá trình đặt phòng khách sạn, lễ tân sẽ tra cứu khách hàng chờ đặt để đưa ra phương án phù hợp cho khách hàng.</w:t>
             </w:r>
           </w:p>
         </w:tc>
@@ -8668,9 +8623,6 @@
             <w:pPr>
               <w:cnfStyle w:val="000000100000" w:firstRow="0" w:lastRow="0" w:firstColumn="0" w:lastColumn="0" w:oddVBand="0" w:evenVBand="0" w:oddHBand="1" w:evenHBand="0" w:firstRowFirstColumn="0" w:firstRowLastColumn="0" w:lastRowFirstColumn="0" w:lastRowLastColumn="0"/>
             </w:pPr>
-            <w:r>
-              <w:t>Kiểm tra phiếu đặt phòng</w:t>
-            </w:r>
           </w:p>
         </w:tc>
       </w:tr>
@@ -8708,12 +8660,12 @@
               <w:pStyle w:val="ListParagraph"/>
               <w:numPr>
                 <w:ilvl w:val="0"/>
-                <w:numId w:val="44"/>
+                <w:numId w:val="30"/>
               </w:numPr>
               <w:cnfStyle w:val="000000010000" w:firstRow="0" w:lastRow="0" w:firstColumn="0" w:lastColumn="0" w:oddVBand="0" w:evenVBand="0" w:oddHBand="0" w:evenHBand="1" w:firstRowFirstColumn="0" w:firstRowLastColumn="0" w:lastRowFirstColumn="0" w:lastRowLastColumn="0"/>
             </w:pPr>
             <w:r>
-              <w:t>Hệ thống hiển thị phiếu đặt phòng và đánh dấu các thông tin sai định dạng.</w:t>
+              <w:t>Lễ tân nhấn chọn “tra cứu khách hàng chờ đặt”</w:t>
             </w:r>
           </w:p>
           <w:p>
@@ -8721,12 +8673,16 @@
               <w:pStyle w:val="ListParagraph"/>
               <w:numPr>
                 <w:ilvl w:val="0"/>
-                <w:numId w:val="44"/>
+                <w:numId w:val="30"/>
               </w:numPr>
               <w:cnfStyle w:val="000000010000" w:firstRow="0" w:lastRow="0" w:firstColumn="0" w:lastColumn="0" w:oddVBand="0" w:evenVBand="0" w:oddHBand="0" w:evenHBand="1" w:firstRowFirstColumn="0" w:firstRowLastColumn="0" w:lastRowFirstColumn="0" w:lastRowLastColumn="0"/>
             </w:pPr>
             <w:r>
-              <w:t>Lễ tân chỉnh sửa lại các thông tin sai định dạng.</w:t>
+              <w:t xml:space="preserve">Hệ thống hiển thị tất cả các thông tin về khách </w:t>
+            </w:r>
+            <w:r>
+              <w:lastRenderedPageBreak/>
+              <w:t>hàng chờ đặt và phòng khách đó muốn đặt.</w:t>
             </w:r>
           </w:p>
           <w:p>
@@ -8734,12 +8690,12 @@
               <w:pStyle w:val="ListParagraph"/>
               <w:numPr>
                 <w:ilvl w:val="0"/>
-                <w:numId w:val="44"/>
+                <w:numId w:val="30"/>
               </w:numPr>
               <w:cnfStyle w:val="000000010000" w:firstRow="0" w:lastRow="0" w:firstColumn="0" w:lastColumn="0" w:oddVBand="0" w:evenVBand="0" w:oddHBand="0" w:evenHBand="1" w:firstRowFirstColumn="0" w:firstRowLastColumn="0" w:lastRowFirstColumn="0" w:lastRowLastColumn="0"/>
             </w:pPr>
             <w:r>
-              <w:t>Lễ tân nhấn chọn “OK”.</w:t>
+              <w:t>Lễ tân nhập click vào ô tra cứu.</w:t>
             </w:r>
           </w:p>
           <w:p>
@@ -8747,12 +8703,12 @@
               <w:pStyle w:val="ListParagraph"/>
               <w:numPr>
                 <w:ilvl w:val="0"/>
-                <w:numId w:val="44"/>
+                <w:numId w:val="30"/>
               </w:numPr>
               <w:cnfStyle w:val="000000010000" w:firstRow="0" w:lastRow="0" w:firstColumn="0" w:lastColumn="0" w:oddVBand="0" w:evenVBand="0" w:oddHBand="0" w:evenHBand="1" w:firstRowFirstColumn="0" w:firstRowLastColumn="0" w:lastRowFirstColumn="0" w:lastRowLastColumn="0"/>
             </w:pPr>
             <w:r>
-              <w:t>Hệ thống kiểm tra lại các thông tin vừa nhập.</w:t>
+              <w:t>Lễ tân nhập mã phòng vào ô tra cứu.</w:t>
             </w:r>
           </w:p>
           <w:p>
@@ -8760,12 +8716,12 @@
               <w:pStyle w:val="ListParagraph"/>
               <w:numPr>
                 <w:ilvl w:val="0"/>
-                <w:numId w:val="44"/>
+                <w:numId w:val="30"/>
               </w:numPr>
               <w:cnfStyle w:val="000000010000" w:firstRow="0" w:lastRow="0" w:firstColumn="0" w:lastColumn="0" w:oddVBand="0" w:evenVBand="0" w:oddHBand="0" w:evenHBand="1" w:firstRowFirstColumn="0" w:firstRowLastColumn="0" w:lastRowFirstColumn="0" w:lastRowLastColumn="0"/>
             </w:pPr>
             <w:r>
-              <w:t>Hệ thống lưu lại phiếu đặt phòng.</w:t>
+              <w:t>Hệ thống hiển thị các khách hàng chờ đặt của phòng đó( nếu có).</w:t>
             </w:r>
           </w:p>
         </w:tc>
@@ -8791,6 +8747,7 @@
               <w:rPr>
                 <w:b w:val="0"/>
               </w:rPr>
+              <w:lastRenderedPageBreak/>
               <w:t>Dòng sự kiện phụ</w:t>
             </w:r>
           </w:p>
@@ -8805,44 +8762,21 @@
               <w:cnfStyle w:val="000000100000" w:firstRow="0" w:lastRow="0" w:firstColumn="0" w:lastColumn="0" w:oddVBand="0" w:evenVBand="0" w:oddHBand="1" w:evenHBand="0" w:firstRowFirstColumn="0" w:firstRowLastColumn="0" w:lastRowFirstColumn="0" w:lastRowLastColumn="0"/>
             </w:pPr>
             <w:r>
-              <w:t>A</w:t>
-            </w:r>
-            <w:r>
-              <w:t>5</w:t>
-            </w:r>
-            <w:r>
-              <w:t xml:space="preserve">. Nếu có thông tin nào không đúng định dạng </w:t>
-            </w:r>
-            <w:proofErr w:type="gramStart"/>
-            <w:r>
-              <w:t>thì :</w:t>
-            </w:r>
-            <w:proofErr w:type="gramEnd"/>
+              <w:t>A5. Tại bước 5 nếu lễ tân nhập mã phòng sai thì:</w:t>
+            </w:r>
           </w:p>
           <w:p>
             <w:pPr>
               <w:pStyle w:val="ListParagraph"/>
               <w:numPr>
                 <w:ilvl w:val="0"/>
-                <w:numId w:val="46"/>
+                <w:numId w:val="31"/>
               </w:numPr>
+              <w:spacing w:before="120" w:after="120"/>
               <w:cnfStyle w:val="000000100000" w:firstRow="0" w:lastRow="0" w:firstColumn="0" w:lastColumn="0" w:oddVBand="0" w:evenVBand="0" w:oddHBand="1" w:evenHBand="0" w:firstRowFirstColumn="0" w:firstRowLastColumn="0" w:lastRowFirstColumn="0" w:lastRowLastColumn="0"/>
             </w:pPr>
             <w:r>
-              <w:t>Hệ thống thông báo “Thông tin sai, vui lòng kiểm tra lại”.</w:t>
-            </w:r>
-          </w:p>
-          <w:p>
-            <w:pPr>
-              <w:pStyle w:val="ListParagraph"/>
-              <w:numPr>
-                <w:ilvl w:val="0"/>
-                <w:numId w:val="46"/>
-              </w:numPr>
-              <w:cnfStyle w:val="000000100000" w:firstRow="0" w:lastRow="0" w:firstColumn="0" w:lastColumn="0" w:oddVBand="0" w:evenVBand="0" w:oddHBand="1" w:evenHBand="0" w:firstRowFirstColumn="0" w:firstRowLastColumn="0" w:lastRowFirstColumn="0" w:lastRowLastColumn="0"/>
-            </w:pPr>
-            <w:r>
-              <w:t>Thực hiện bước 2.</w:t>
+              <w:t>Hệ thống hiện thị thông báo “Mã phòng không tồn tại”.</w:t>
             </w:r>
           </w:p>
         </w:tc>
@@ -8868,7 +8802,6 @@
               <w:rPr>
                 <w:b w:val="0"/>
               </w:rPr>
-              <w:lastRenderedPageBreak/>
               <w:t>Điều kiện tiên quyết</w:t>
             </w:r>
           </w:p>
@@ -8881,9 +8814,6 @@
             <w:pPr>
               <w:cnfStyle w:val="000000010000" w:firstRow="0" w:lastRow="0" w:firstColumn="0" w:lastColumn="0" w:oddVBand="0" w:evenVBand="0" w:oddHBand="0" w:evenHBand="1" w:firstRowFirstColumn="0" w:firstRowLastColumn="0" w:lastRowFirstColumn="0" w:lastRowLastColumn="0"/>
             </w:pPr>
-            <w:r>
-              <w:t>Đã lập phiếu đặt phòng.</w:t>
-            </w:r>
           </w:p>
         </w:tc>
       </w:tr>
@@ -8921,403 +8851,7 @@
               <w:cnfStyle w:val="000000100000" w:firstRow="0" w:lastRow="0" w:firstColumn="0" w:lastColumn="0" w:oddVBand="0" w:evenVBand="0" w:oddHBand="1" w:evenHBand="0" w:firstRowFirstColumn="0" w:firstRowLastColumn="0" w:lastRowFirstColumn="0" w:lastRowLastColumn="0"/>
             </w:pPr>
             <w:r>
-              <w:t>Có phiếu đặt phòng không bị sai thông tin.</w:t>
-            </w:r>
-          </w:p>
-        </w:tc>
-      </w:tr>
-    </w:tbl>
-    <w:p/>
-    <w:p/>
-    <w:p/>
-    <w:tbl>
-      <w:tblPr>
-        <w:tblStyle w:val="LightGrid-Accent5"/>
-        <w:tblpPr w:leftFromText="180" w:rightFromText="180" w:vertAnchor="text" w:horzAnchor="margin" w:tblpY="157"/>
-        <w:tblW w:w="0" w:type="auto"/>
-        <w:tblLook w:val="04A0" w:firstRow="1" w:lastRow="0" w:firstColumn="1" w:lastColumn="0" w:noHBand="0" w:noVBand="1"/>
-      </w:tblPr>
-      <w:tblGrid>
-        <w:gridCol w:w="2827"/>
-        <w:gridCol w:w="6029"/>
-      </w:tblGrid>
-      <w:tr>
-        <w:trPr>
-          <w:cnfStyle w:val="100000000000" w:firstRow="1" w:lastRow="0" w:firstColumn="0" w:lastColumn="0" w:oddVBand="0" w:evenVBand="0" w:oddHBand="0" w:evenHBand="0" w:firstRowFirstColumn="0" w:firstRowLastColumn="0" w:lastRowFirstColumn="0" w:lastRowLastColumn="0"/>
-        </w:trPr>
-        <w:tc>
-          <w:tcPr>
-            <w:cnfStyle w:val="001000000000" w:firstRow="0" w:lastRow="0" w:firstColumn="1" w:lastColumn="0" w:oddVBand="0" w:evenVBand="0" w:oddHBand="0" w:evenHBand="0" w:firstRowFirstColumn="0" w:firstRowLastColumn="0" w:lastRowFirstColumn="0" w:lastRowLastColumn="0"/>
-            <w:tcW w:w="2827" w:type="dxa"/>
-            <w:vAlign w:val="center"/>
-          </w:tcPr>
-          <w:p>
-            <w:pPr>
-              <w:jc w:val="center"/>
-              <w:rPr>
-                <w:b w:val="0"/>
-              </w:rPr>
-            </w:pPr>
-            <w:r>
-              <w:rPr>
-                <w:b w:val="0"/>
-              </w:rPr>
-              <w:t>Tên use case</w:t>
-            </w:r>
-          </w:p>
-        </w:tc>
-        <w:tc>
-          <w:tcPr>
-            <w:tcW w:w="6029" w:type="dxa"/>
-          </w:tcPr>
-          <w:p>
-            <w:pPr>
-              <w:cnfStyle w:val="100000000000" w:firstRow="1" w:lastRow="0" w:firstColumn="0" w:lastColumn="0" w:oddVBand="0" w:evenVBand="0" w:oddHBand="0" w:evenHBand="0" w:firstRowFirstColumn="0" w:firstRowLastColumn="0" w:lastRowFirstColumn="0" w:lastRowLastColumn="0"/>
-            </w:pPr>
-            <w:r>
-              <w:t>Tra cứu phòng khách sạn</w:t>
-            </w:r>
-          </w:p>
-        </w:tc>
-      </w:tr>
-      <w:tr>
-        <w:trPr>
-          <w:cnfStyle w:val="000000100000" w:firstRow="0" w:lastRow="0" w:firstColumn="0" w:lastColumn="0" w:oddVBand="0" w:evenVBand="0" w:oddHBand="1" w:evenHBand="0" w:firstRowFirstColumn="0" w:firstRowLastColumn="0" w:lastRowFirstColumn="0" w:lastRowLastColumn="0"/>
-        </w:trPr>
-        <w:tc>
-          <w:tcPr>
-            <w:cnfStyle w:val="001000000000" w:firstRow="0" w:lastRow="0" w:firstColumn="1" w:lastColumn="0" w:oddVBand="0" w:evenVBand="0" w:oddHBand="0" w:evenHBand="0" w:firstRowFirstColumn="0" w:firstRowLastColumn="0" w:lastRowFirstColumn="0" w:lastRowLastColumn="0"/>
-            <w:tcW w:w="2827" w:type="dxa"/>
-            <w:vAlign w:val="center"/>
-          </w:tcPr>
-          <w:p>
-            <w:pPr>
-              <w:jc w:val="center"/>
-              <w:rPr>
-                <w:b w:val="0"/>
-              </w:rPr>
-            </w:pPr>
-            <w:r>
-              <w:rPr>
-                <w:b w:val="0"/>
-              </w:rPr>
-              <w:t>Tóm tắt</w:t>
-            </w:r>
-          </w:p>
-        </w:tc>
-        <w:tc>
-          <w:tcPr>
-            <w:tcW w:w="6029" w:type="dxa"/>
-          </w:tcPr>
-          <w:p>
-            <w:pPr>
-              <w:cnfStyle w:val="000000100000" w:firstRow="0" w:lastRow="0" w:firstColumn="0" w:lastColumn="0" w:oddVBand="0" w:evenVBand="0" w:oddHBand="1" w:evenHBand="0" w:firstRowFirstColumn="0" w:firstRowLastColumn="0" w:lastRowFirstColumn="0" w:lastRowLastColumn="0"/>
-            </w:pPr>
-            <w:r>
-              <w:t>Trong quá trình đặt phòng khách sạn, lễ tân cần xem danh sách các phòng khách sạn để đưa ra phương án phù hợp cho khách hàng.</w:t>
-            </w:r>
-          </w:p>
-        </w:tc>
-      </w:tr>
-      <w:tr>
-        <w:trPr>
-          <w:cnfStyle w:val="000000010000" w:firstRow="0" w:lastRow="0" w:firstColumn="0" w:lastColumn="0" w:oddVBand="0" w:evenVBand="0" w:oddHBand="0" w:evenHBand="1" w:firstRowFirstColumn="0" w:firstRowLastColumn="0" w:lastRowFirstColumn="0" w:lastRowLastColumn="0"/>
-        </w:trPr>
-        <w:tc>
-          <w:tcPr>
-            <w:cnfStyle w:val="001000000000" w:firstRow="0" w:lastRow="0" w:firstColumn="1" w:lastColumn="0" w:oddVBand="0" w:evenVBand="0" w:oddHBand="0" w:evenHBand="0" w:firstRowFirstColumn="0" w:firstRowLastColumn="0" w:lastRowFirstColumn="0" w:lastRowLastColumn="0"/>
-            <w:tcW w:w="2827" w:type="dxa"/>
-            <w:vAlign w:val="center"/>
-          </w:tcPr>
-          <w:p>
-            <w:pPr>
-              <w:jc w:val="center"/>
-              <w:rPr>
-                <w:b w:val="0"/>
-              </w:rPr>
-            </w:pPr>
-            <w:r>
-              <w:rPr>
-                <w:b w:val="0"/>
-              </w:rPr>
-              <w:t>Tác nhân</w:t>
-            </w:r>
-          </w:p>
-        </w:tc>
-        <w:tc>
-          <w:tcPr>
-            <w:tcW w:w="6029" w:type="dxa"/>
-          </w:tcPr>
-          <w:p>
-            <w:pPr>
-              <w:cnfStyle w:val="000000010000" w:firstRow="0" w:lastRow="0" w:firstColumn="0" w:lastColumn="0" w:oddVBand="0" w:evenVBand="0" w:oddHBand="0" w:evenHBand="1" w:firstRowFirstColumn="0" w:firstRowLastColumn="0" w:lastRowFirstColumn="0" w:lastRowLastColumn="0"/>
-            </w:pPr>
-            <w:r>
-              <w:t>Lễ tân</w:t>
-            </w:r>
-          </w:p>
-        </w:tc>
-      </w:tr>
-      <w:tr>
-        <w:trPr>
-          <w:cnfStyle w:val="000000100000" w:firstRow="0" w:lastRow="0" w:firstColumn="0" w:lastColumn="0" w:oddVBand="0" w:evenVBand="0" w:oddHBand="1" w:evenHBand="0" w:firstRowFirstColumn="0" w:firstRowLastColumn="0" w:lastRowFirstColumn="0" w:lastRowLastColumn="0"/>
-        </w:trPr>
-        <w:tc>
-          <w:tcPr>
-            <w:cnfStyle w:val="001000000000" w:firstRow="0" w:lastRow="0" w:firstColumn="1" w:lastColumn="0" w:oddVBand="0" w:evenVBand="0" w:oddHBand="0" w:evenHBand="0" w:firstRowFirstColumn="0" w:firstRowLastColumn="0" w:lastRowFirstColumn="0" w:lastRowLastColumn="0"/>
-            <w:tcW w:w="2827" w:type="dxa"/>
-            <w:vAlign w:val="center"/>
-          </w:tcPr>
-          <w:p>
-            <w:pPr>
-              <w:jc w:val="center"/>
-              <w:rPr>
-                <w:b w:val="0"/>
-              </w:rPr>
-            </w:pPr>
-            <w:r>
-              <w:rPr>
-                <w:b w:val="0"/>
-              </w:rPr>
-              <w:t>Use case liên quan</w:t>
-            </w:r>
-          </w:p>
-        </w:tc>
-        <w:tc>
-          <w:tcPr>
-            <w:tcW w:w="6029" w:type="dxa"/>
-          </w:tcPr>
-          <w:p>
-            <w:pPr>
-              <w:cnfStyle w:val="000000100000" w:firstRow="0" w:lastRow="0" w:firstColumn="0" w:lastColumn="0" w:oddVBand="0" w:evenVBand="0" w:oddHBand="1" w:evenHBand="0" w:firstRowFirstColumn="0" w:firstRowLastColumn="0" w:lastRowFirstColumn="0" w:lastRowLastColumn="0"/>
-            </w:pPr>
-          </w:p>
-        </w:tc>
-      </w:tr>
-      <w:tr>
-        <w:trPr>
-          <w:cnfStyle w:val="000000010000" w:firstRow="0" w:lastRow="0" w:firstColumn="0" w:lastColumn="0" w:oddVBand="0" w:evenVBand="0" w:oddHBand="0" w:evenHBand="1" w:firstRowFirstColumn="0" w:firstRowLastColumn="0" w:lastRowFirstColumn="0" w:lastRowLastColumn="0"/>
-        </w:trPr>
-        <w:tc>
-          <w:tcPr>
-            <w:cnfStyle w:val="001000000000" w:firstRow="0" w:lastRow="0" w:firstColumn="1" w:lastColumn="0" w:oddVBand="0" w:evenVBand="0" w:oddHBand="0" w:evenHBand="0" w:firstRowFirstColumn="0" w:firstRowLastColumn="0" w:lastRowFirstColumn="0" w:lastRowLastColumn="0"/>
-            <w:tcW w:w="2827" w:type="dxa"/>
-            <w:vAlign w:val="center"/>
-          </w:tcPr>
-          <w:p>
-            <w:pPr>
-              <w:jc w:val="center"/>
-              <w:rPr>
-                <w:b w:val="0"/>
-              </w:rPr>
-            </w:pPr>
-            <w:r>
-              <w:rPr>
-                <w:b w:val="0"/>
-              </w:rPr>
-              <w:t>Dòng sự kiện chính</w:t>
-            </w:r>
-          </w:p>
-        </w:tc>
-        <w:tc>
-          <w:tcPr>
-            <w:tcW w:w="6029" w:type="dxa"/>
-          </w:tcPr>
-          <w:p>
-            <w:pPr>
-              <w:pStyle w:val="ListParagraph"/>
-              <w:numPr>
-                <w:ilvl w:val="0"/>
-                <w:numId w:val="32"/>
-              </w:numPr>
-              <w:cnfStyle w:val="000000010000" w:firstRow="0" w:lastRow="0" w:firstColumn="0" w:lastColumn="0" w:oddVBand="0" w:evenVBand="0" w:oddHBand="0" w:evenHBand="1" w:firstRowFirstColumn="0" w:firstRowLastColumn="0" w:lastRowFirstColumn="0" w:lastRowLastColumn="0"/>
-            </w:pPr>
-            <w:r>
-              <w:t>Lễ tân nhấn chọn “Tra cứu phòng”.</w:t>
-            </w:r>
-          </w:p>
-          <w:p>
-            <w:pPr>
-              <w:pStyle w:val="ListParagraph"/>
-              <w:numPr>
-                <w:ilvl w:val="0"/>
-                <w:numId w:val="32"/>
-              </w:numPr>
-              <w:cnfStyle w:val="000000010000" w:firstRow="0" w:lastRow="0" w:firstColumn="0" w:lastColumn="0" w:oddVBand="0" w:evenVBand="0" w:oddHBand="0" w:evenHBand="1" w:firstRowFirstColumn="0" w:firstRowLastColumn="0" w:lastRowFirstColumn="0" w:lastRowLastColumn="0"/>
-            </w:pPr>
-            <w:r>
-              <w:t>Hệ thống hiển thị tất cả các phòng cùng thông tin có người đang dùng hoặc trống.</w:t>
-            </w:r>
-          </w:p>
-          <w:p>
-            <w:pPr>
-              <w:pStyle w:val="ListParagraph"/>
-              <w:numPr>
-                <w:ilvl w:val="0"/>
-                <w:numId w:val="32"/>
-              </w:numPr>
-              <w:cnfStyle w:val="000000010000" w:firstRow="0" w:lastRow="0" w:firstColumn="0" w:lastColumn="0" w:oddVBand="0" w:evenVBand="0" w:oddHBand="0" w:evenHBand="1" w:firstRowFirstColumn="0" w:firstRowLastColumn="0" w:lastRowFirstColumn="0" w:lastRowLastColumn="0"/>
-            </w:pPr>
-            <w:r>
-              <w:t>Lễ tân nhấn chọn loại phòng “Trống”.</w:t>
-            </w:r>
-          </w:p>
-          <w:p>
-            <w:pPr>
-              <w:pStyle w:val="ListParagraph"/>
-              <w:numPr>
-                <w:ilvl w:val="0"/>
-                <w:numId w:val="32"/>
-              </w:numPr>
-              <w:cnfStyle w:val="000000010000" w:firstRow="0" w:lastRow="0" w:firstColumn="0" w:lastColumn="0" w:oddVBand="0" w:evenVBand="0" w:oddHBand="0" w:evenHBand="1" w:firstRowFirstColumn="0" w:firstRowLastColumn="0" w:lastRowFirstColumn="0" w:lastRowLastColumn="0"/>
-            </w:pPr>
-            <w:r>
-              <w:t>Lễ tân nhấn chọn loại phòng có bao nhiêu người.</w:t>
-            </w:r>
-          </w:p>
-          <w:p>
-            <w:pPr>
-              <w:pStyle w:val="ListParagraph"/>
-              <w:numPr>
-                <w:ilvl w:val="0"/>
-                <w:numId w:val="32"/>
-              </w:numPr>
-              <w:cnfStyle w:val="000000010000" w:firstRow="0" w:lastRow="0" w:firstColumn="0" w:lastColumn="0" w:oddVBand="0" w:evenVBand="0" w:oddHBand="0" w:evenHBand="1" w:firstRowFirstColumn="0" w:firstRowLastColumn="0" w:lastRowFirstColumn="0" w:lastRowLastColumn="0"/>
-            </w:pPr>
-            <w:r>
-              <w:t>Hệ thống hiện thị tất cả các phòng trống với số người lễ tân chọn.</w:t>
-            </w:r>
-          </w:p>
-        </w:tc>
-      </w:tr>
-      <w:tr>
-        <w:trPr>
-          <w:cnfStyle w:val="000000100000" w:firstRow="0" w:lastRow="0" w:firstColumn="0" w:lastColumn="0" w:oddVBand="0" w:evenVBand="0" w:oddHBand="1" w:evenHBand="0" w:firstRowFirstColumn="0" w:firstRowLastColumn="0" w:lastRowFirstColumn="0" w:lastRowLastColumn="0"/>
-        </w:trPr>
-        <w:tc>
-          <w:tcPr>
-            <w:cnfStyle w:val="001000000000" w:firstRow="0" w:lastRow="0" w:firstColumn="1" w:lastColumn="0" w:oddVBand="0" w:evenVBand="0" w:oddHBand="0" w:evenHBand="0" w:firstRowFirstColumn="0" w:firstRowLastColumn="0" w:lastRowFirstColumn="0" w:lastRowLastColumn="0"/>
-            <w:tcW w:w="2827" w:type="dxa"/>
-            <w:vAlign w:val="center"/>
-          </w:tcPr>
-          <w:p>
-            <w:pPr>
-              <w:jc w:val="center"/>
-              <w:rPr>
-                <w:b w:val="0"/>
-              </w:rPr>
-            </w:pPr>
-            <w:r>
-              <w:rPr>
-                <w:b w:val="0"/>
-              </w:rPr>
-              <w:t>Dòng sự kiện phụ</w:t>
-            </w:r>
-          </w:p>
-        </w:tc>
-        <w:tc>
-          <w:tcPr>
-            <w:tcW w:w="6029" w:type="dxa"/>
-          </w:tcPr>
-          <w:p>
-            <w:pPr>
-              <w:spacing w:before="120" w:after="120"/>
-              <w:cnfStyle w:val="000000100000" w:firstRow="0" w:lastRow="0" w:firstColumn="0" w:lastColumn="0" w:oddVBand="0" w:evenVBand="0" w:oddHBand="1" w:evenHBand="0" w:firstRowFirstColumn="0" w:firstRowLastColumn="0" w:lastRowFirstColumn="0" w:lastRowLastColumn="0"/>
-            </w:pPr>
-            <w:r>
-              <w:t>A5. Tại bước 5, nếu không có phòng phù hợp với yêu cầu thì:</w:t>
-            </w:r>
-          </w:p>
-          <w:p>
-            <w:pPr>
-              <w:pStyle w:val="ListParagraph"/>
-              <w:numPr>
-                <w:ilvl w:val="0"/>
-                <w:numId w:val="33"/>
-              </w:numPr>
-              <w:spacing w:before="120" w:after="120"/>
-              <w:cnfStyle w:val="000000100000" w:firstRow="0" w:lastRow="0" w:firstColumn="0" w:lastColumn="0" w:oddVBand="0" w:evenVBand="0" w:oddHBand="1" w:evenHBand="0" w:firstRowFirstColumn="0" w:firstRowLastColumn="0" w:lastRowFirstColumn="0" w:lastRowLastColumn="0"/>
-            </w:pPr>
-            <w:r>
-              <w:t>Hệ thống thông báo “Không có phòng thỏa yêu cầu”.</w:t>
-            </w:r>
-          </w:p>
-        </w:tc>
-      </w:tr>
-      <w:tr>
-        <w:trPr>
-          <w:cnfStyle w:val="000000010000" w:firstRow="0" w:lastRow="0" w:firstColumn="0" w:lastColumn="0" w:oddVBand="0" w:evenVBand="0" w:oddHBand="0" w:evenHBand="1" w:firstRowFirstColumn="0" w:firstRowLastColumn="0" w:lastRowFirstColumn="0" w:lastRowLastColumn="0"/>
-        </w:trPr>
-        <w:tc>
-          <w:tcPr>
-            <w:cnfStyle w:val="001000000000" w:firstRow="0" w:lastRow="0" w:firstColumn="1" w:lastColumn="0" w:oddVBand="0" w:evenVBand="0" w:oddHBand="0" w:evenHBand="0" w:firstRowFirstColumn="0" w:firstRowLastColumn="0" w:lastRowFirstColumn="0" w:lastRowLastColumn="0"/>
-            <w:tcW w:w="2827" w:type="dxa"/>
-            <w:vAlign w:val="center"/>
-          </w:tcPr>
-          <w:p>
-            <w:pPr>
-              <w:jc w:val="center"/>
-              <w:rPr>
-                <w:b w:val="0"/>
-              </w:rPr>
-            </w:pPr>
-            <w:r>
-              <w:rPr>
-                <w:b w:val="0"/>
-              </w:rPr>
-              <w:t>Điều kiện tiên quyết</w:t>
-            </w:r>
-          </w:p>
-        </w:tc>
-        <w:tc>
-          <w:tcPr>
-            <w:tcW w:w="6029" w:type="dxa"/>
-          </w:tcPr>
-          <w:p>
-            <w:pPr>
-              <w:cnfStyle w:val="000000010000" w:firstRow="0" w:lastRow="0" w:firstColumn="0" w:lastColumn="0" w:oddVBand="0" w:evenVBand="0" w:oddHBand="0" w:evenHBand="1" w:firstRowFirstColumn="0" w:firstRowLastColumn="0" w:lastRowFirstColumn="0" w:lastRowLastColumn="0"/>
-            </w:pPr>
-            <w:r>
-              <w:t>Có số phòng cần tra cứu</w:t>
-            </w:r>
-          </w:p>
-        </w:tc>
-      </w:tr>
-      <w:tr>
-        <w:trPr>
-          <w:cnfStyle w:val="000000100000" w:firstRow="0" w:lastRow="0" w:firstColumn="0" w:lastColumn="0" w:oddVBand="0" w:evenVBand="0" w:oddHBand="1" w:evenHBand="0" w:firstRowFirstColumn="0" w:firstRowLastColumn="0" w:lastRowFirstColumn="0" w:lastRowLastColumn="0"/>
-        </w:trPr>
-        <w:tc>
-          <w:tcPr>
-            <w:cnfStyle w:val="001000000000" w:firstRow="0" w:lastRow="0" w:firstColumn="1" w:lastColumn="0" w:oddVBand="0" w:evenVBand="0" w:oddHBand="0" w:evenHBand="0" w:firstRowFirstColumn="0" w:firstRowLastColumn="0" w:lastRowFirstColumn="0" w:lastRowLastColumn="0"/>
-            <w:tcW w:w="2827" w:type="dxa"/>
-            <w:vAlign w:val="center"/>
-          </w:tcPr>
-          <w:p>
-            <w:pPr>
-              <w:jc w:val="center"/>
-              <w:rPr>
-                <w:b w:val="0"/>
-              </w:rPr>
-            </w:pPr>
-            <w:r>
-              <w:rPr>
-                <w:b w:val="0"/>
-              </w:rPr>
-              <w:t>Hậu điều kiện</w:t>
-            </w:r>
-          </w:p>
-        </w:tc>
-        <w:tc>
-          <w:tcPr>
-            <w:tcW w:w="6029" w:type="dxa"/>
-          </w:tcPr>
-          <w:p>
-            <w:pPr>
-              <w:cnfStyle w:val="000000100000" w:firstRow="0" w:lastRow="0" w:firstColumn="0" w:lastColumn="0" w:oddVBand="0" w:evenVBand="0" w:oddHBand="1" w:evenHBand="0" w:firstRowFirstColumn="0" w:firstRowLastColumn="0" w:lastRowFirstColumn="0" w:lastRowLastColumn="0"/>
-            </w:pPr>
-            <w:r>
-              <w:t>Lễ tân xem được danh sách phòng theo bộ lọc</w:t>
+              <w:t>Lễ tân xem được danh sách khách hàng chờ đặt</w:t>
             </w:r>
           </w:p>
         </w:tc>
@@ -9369,7 +8903,7 @@
               <w:cnfStyle w:val="100000000000" w:firstRow="1" w:lastRow="0" w:firstColumn="0" w:lastColumn="0" w:oddVBand="0" w:evenVBand="0" w:oddHBand="0" w:evenHBand="0" w:firstRowFirstColumn="0" w:firstRowLastColumn="0" w:lastRowFirstColumn="0" w:lastRowLastColumn="0"/>
             </w:pPr>
             <w:r>
-              <w:t>Tra cứu khách hàng chờ đặt</w:t>
+              <w:t>Tính tiền đặt phòng</w:t>
             </w:r>
           </w:p>
         </w:tc>
@@ -9408,11 +8942,7 @@
               <w:cnfStyle w:val="000000100000" w:firstRow="0" w:lastRow="0" w:firstColumn="0" w:lastColumn="0" w:oddVBand="0" w:evenVBand="0" w:oddHBand="1" w:evenHBand="0" w:firstRowFirstColumn="0" w:firstRowLastColumn="0" w:lastRowFirstColumn="0" w:lastRowLastColumn="0"/>
             </w:pPr>
             <w:r>
-              <w:t xml:space="preserve">Trong quá trình đặt phòng khách sạn, lễ tân sẽ tra cứu </w:t>
-            </w:r>
-            <w:r>
-              <w:lastRenderedPageBreak/>
-              <w:t>khách hàng chờ đặt để đưa ra phương án phù hợp cho khách hàng.</w:t>
+              <w:t xml:space="preserve">Trong quá trình đặt phòng khách sạn, sau khi đã chốt phương án đặt phòng thì lễ tân sẽ tính tiền cho khách. </w:t>
             </w:r>
           </w:p>
         </w:tc>
@@ -9438,7 +8968,6 @@
               <w:rPr>
                 <w:b w:val="0"/>
               </w:rPr>
-              <w:lastRenderedPageBreak/>
               <w:t>Tác nhân</w:t>
             </w:r>
           </w:p>
@@ -9490,6 +9019,9 @@
             <w:pPr>
               <w:cnfStyle w:val="000000100000" w:firstRow="0" w:lastRow="0" w:firstColumn="0" w:lastColumn="0" w:oddVBand="0" w:evenVBand="0" w:oddHBand="1" w:evenHBand="0" w:firstRowFirstColumn="0" w:firstRowLastColumn="0" w:lastRowFirstColumn="0" w:lastRowLastColumn="0"/>
             </w:pPr>
+            <w:r>
+              <w:t>Lập phiếu đặt phòng</w:t>
+            </w:r>
           </w:p>
         </w:tc>
       </w:tr>
@@ -9527,12 +9059,12 @@
               <w:pStyle w:val="ListParagraph"/>
               <w:numPr>
                 <w:ilvl w:val="0"/>
-                <w:numId w:val="30"/>
+                <w:numId w:val="34"/>
               </w:numPr>
               <w:cnfStyle w:val="000000010000" w:firstRow="0" w:lastRow="0" w:firstColumn="0" w:lastColumn="0" w:oddVBand="0" w:evenVBand="0" w:oddHBand="0" w:evenHBand="1" w:firstRowFirstColumn="0" w:firstRowLastColumn="0" w:lastRowFirstColumn="0" w:lastRowLastColumn="0"/>
             </w:pPr>
             <w:r>
-              <w:t>Lễ tân nhấn chọn “tra cứu khách hàng chờ đặt”</w:t>
+              <w:t>Sau khi đã chốt phiếu đặt phòng, lễ tân nhấn chọn thanh toán cọc.</w:t>
             </w:r>
           </w:p>
           <w:p>
@@ -9540,12 +9072,12 @@
               <w:pStyle w:val="ListParagraph"/>
               <w:numPr>
                 <w:ilvl w:val="0"/>
-                <w:numId w:val="30"/>
+                <w:numId w:val="34"/>
               </w:numPr>
               <w:cnfStyle w:val="000000010000" w:firstRow="0" w:lastRow="0" w:firstColumn="0" w:lastColumn="0" w:oddVBand="0" w:evenVBand="0" w:oddHBand="0" w:evenHBand="1" w:firstRowFirstColumn="0" w:firstRowLastColumn="0" w:lastRowFirstColumn="0" w:lastRowLastColumn="0"/>
             </w:pPr>
             <w:r>
-              <w:t>Hệ thống hiển thị tất cả các thông tin về khách hàng chờ đặt và phòng khách đó muốn đặt.</w:t>
+              <w:t>Hệ thống hiển thị tiền đặt cọc.</w:t>
             </w:r>
           </w:p>
           <w:p>
@@ -9553,12 +9085,12 @@
               <w:pStyle w:val="ListParagraph"/>
               <w:numPr>
                 <w:ilvl w:val="0"/>
-                <w:numId w:val="30"/>
+                <w:numId w:val="34"/>
               </w:numPr>
               <w:cnfStyle w:val="000000010000" w:firstRow="0" w:lastRow="0" w:firstColumn="0" w:lastColumn="0" w:oddVBand="0" w:evenVBand="0" w:oddHBand="0" w:evenHBand="1" w:firstRowFirstColumn="0" w:firstRowLastColumn="0" w:lastRowFirstColumn="0" w:lastRowLastColumn="0"/>
             </w:pPr>
             <w:r>
-              <w:t>Lễ tân nhập click vào ô tra cứu.</w:t>
+              <w:t>Lễ tân nhấn tiếp tục.</w:t>
             </w:r>
           </w:p>
           <w:p>
@@ -9566,12 +9098,12 @@
               <w:pStyle w:val="ListParagraph"/>
               <w:numPr>
                 <w:ilvl w:val="0"/>
-                <w:numId w:val="30"/>
+                <w:numId w:val="34"/>
               </w:numPr>
               <w:cnfStyle w:val="000000010000" w:firstRow="0" w:lastRow="0" w:firstColumn="0" w:lastColumn="0" w:oddVBand="0" w:evenVBand="0" w:oddHBand="0" w:evenHBand="1" w:firstRowFirstColumn="0" w:firstRowLastColumn="0" w:lastRowFirstColumn="0" w:lastRowLastColumn="0"/>
             </w:pPr>
             <w:r>
-              <w:t>Lễ tân nhập mã phòng vào ô tra cứu.</w:t>
+              <w:t>Hệ thống hiển thị phương thức thanh toán.</w:t>
             </w:r>
           </w:p>
           <w:p>
@@ -9579,20 +9111,51 @@
               <w:pStyle w:val="ListParagraph"/>
               <w:numPr>
                 <w:ilvl w:val="0"/>
-                <w:numId w:val="30"/>
+                <w:numId w:val="34"/>
               </w:numPr>
               <w:cnfStyle w:val="000000010000" w:firstRow="0" w:lastRow="0" w:firstColumn="0" w:lastColumn="0" w:oddVBand="0" w:evenVBand="0" w:oddHBand="0" w:evenHBand="1" w:firstRowFirstColumn="0" w:firstRowLastColumn="0" w:lastRowFirstColumn="0" w:lastRowLastColumn="0"/>
             </w:pPr>
             <w:r>
-              <w:t xml:space="preserve">Hệ thống hiển thị các khách hàng chờ đặt của phòng </w:t>
-            </w:r>
-            <w:proofErr w:type="gramStart"/>
-            <w:r>
-              <w:t>đó( nếu</w:t>
-            </w:r>
-            <w:proofErr w:type="gramEnd"/>
-            <w:r>
-              <w:t xml:space="preserve"> có).</w:t>
+              <w:t>Lễ tân chọn thanh toán thông qua thẻ.</w:t>
+            </w:r>
+          </w:p>
+          <w:p>
+            <w:pPr>
+              <w:pStyle w:val="ListParagraph"/>
+              <w:numPr>
+                <w:ilvl w:val="0"/>
+                <w:numId w:val="34"/>
+              </w:numPr>
+              <w:cnfStyle w:val="000000010000" w:firstRow="0" w:lastRow="0" w:firstColumn="0" w:lastColumn="0" w:oddVBand="0" w:evenVBand="0" w:oddHBand="0" w:evenHBand="1" w:firstRowFirstColumn="0" w:firstRowLastColumn="0" w:lastRowFirstColumn="0" w:lastRowLastColumn="0"/>
+            </w:pPr>
+            <w:r>
+              <w:t>Hệ thống hiện thị số tài khoản và số tiền cần thanh toán.</w:t>
+            </w:r>
+          </w:p>
+          <w:p>
+            <w:pPr>
+              <w:pStyle w:val="ListParagraph"/>
+              <w:numPr>
+                <w:ilvl w:val="0"/>
+                <w:numId w:val="34"/>
+              </w:numPr>
+              <w:cnfStyle w:val="000000010000" w:firstRow="0" w:lastRow="0" w:firstColumn="0" w:lastColumn="0" w:oddVBand="0" w:evenVBand="0" w:oddHBand="0" w:evenHBand="1" w:firstRowFirstColumn="0" w:firstRowLastColumn="0" w:lastRowFirstColumn="0" w:lastRowLastColumn="0"/>
+            </w:pPr>
+            <w:r>
+              <w:t>Hệ thống hiển thị đã nhận được tiền</w:t>
+            </w:r>
+          </w:p>
+          <w:p>
+            <w:pPr>
+              <w:pStyle w:val="ListParagraph"/>
+              <w:numPr>
+                <w:ilvl w:val="0"/>
+                <w:numId w:val="34"/>
+              </w:numPr>
+              <w:cnfStyle w:val="000000010000" w:firstRow="0" w:lastRow="0" w:firstColumn="0" w:lastColumn="0" w:oddVBand="0" w:evenVBand="0" w:oddHBand="0" w:evenHBand="1" w:firstRowFirstColumn="0" w:firstRowLastColumn="0" w:lastRowFirstColumn="0" w:lastRowLastColumn="0"/>
+            </w:pPr>
+            <w:r>
+              <w:t xml:space="preserve"> Hệ thống cập nhật hồ sơ thanh toán.</w:t>
             </w:r>
           </w:p>
         </w:tc>
@@ -9632,7 +9195,11 @@
               <w:cnfStyle w:val="000000100000" w:firstRow="0" w:lastRow="0" w:firstColumn="0" w:lastColumn="0" w:oddVBand="0" w:evenVBand="0" w:oddHBand="1" w:evenHBand="0" w:firstRowFirstColumn="0" w:firstRowLastColumn="0" w:lastRowFirstColumn="0" w:lastRowLastColumn="0"/>
             </w:pPr>
             <w:r>
-              <w:t>A5. Tại bước 5 nếu lễ tân nhập mã phòng sai thì:</w:t>
+              <w:t xml:space="preserve">A6. Tại bước 6, nếu lễ tân chọn thanh toán bằng tiền mặt </w:t>
+            </w:r>
+            <w:r>
+              <w:lastRenderedPageBreak/>
+              <w:t>thì:</w:t>
             </w:r>
           </w:p>
           <w:p>
@@ -9646,428 +9213,7 @@
               <w:cnfStyle w:val="000000100000" w:firstRow="0" w:lastRow="0" w:firstColumn="0" w:lastColumn="0" w:oddVBand="0" w:evenVBand="0" w:oddHBand="1" w:evenHBand="0" w:firstRowFirstColumn="0" w:firstRowLastColumn="0" w:lastRowFirstColumn="0" w:lastRowLastColumn="0"/>
             </w:pPr>
             <w:r>
-              <w:t>Hệ thống hiện thị thông báo “Mã phòng không tồn tại”.</w:t>
-            </w:r>
-          </w:p>
-        </w:tc>
-      </w:tr>
-      <w:tr>
-        <w:trPr>
-          <w:cnfStyle w:val="000000010000" w:firstRow="0" w:lastRow="0" w:firstColumn="0" w:lastColumn="0" w:oddVBand="0" w:evenVBand="0" w:oddHBand="0" w:evenHBand="1" w:firstRowFirstColumn="0" w:firstRowLastColumn="0" w:lastRowFirstColumn="0" w:lastRowLastColumn="0"/>
-        </w:trPr>
-        <w:tc>
-          <w:tcPr>
-            <w:cnfStyle w:val="001000000000" w:firstRow="0" w:lastRow="0" w:firstColumn="1" w:lastColumn="0" w:oddVBand="0" w:evenVBand="0" w:oddHBand="0" w:evenHBand="0" w:firstRowFirstColumn="0" w:firstRowLastColumn="0" w:lastRowFirstColumn="0" w:lastRowLastColumn="0"/>
-            <w:tcW w:w="2827" w:type="dxa"/>
-            <w:vAlign w:val="center"/>
-          </w:tcPr>
-          <w:p>
-            <w:pPr>
-              <w:jc w:val="center"/>
-              <w:rPr>
-                <w:b w:val="0"/>
-              </w:rPr>
-            </w:pPr>
-            <w:r>
-              <w:rPr>
-                <w:b w:val="0"/>
-              </w:rPr>
-              <w:t>Điều kiện tiên quyết</w:t>
-            </w:r>
-          </w:p>
-        </w:tc>
-        <w:tc>
-          <w:tcPr>
-            <w:tcW w:w="6029" w:type="dxa"/>
-          </w:tcPr>
-          <w:p>
-            <w:pPr>
-              <w:cnfStyle w:val="000000010000" w:firstRow="0" w:lastRow="0" w:firstColumn="0" w:lastColumn="0" w:oddVBand="0" w:evenVBand="0" w:oddHBand="0" w:evenHBand="1" w:firstRowFirstColumn="0" w:firstRowLastColumn="0" w:lastRowFirstColumn="0" w:lastRowLastColumn="0"/>
-            </w:pPr>
-          </w:p>
-        </w:tc>
-      </w:tr>
-      <w:tr>
-        <w:trPr>
-          <w:cnfStyle w:val="000000100000" w:firstRow="0" w:lastRow="0" w:firstColumn="0" w:lastColumn="0" w:oddVBand="0" w:evenVBand="0" w:oddHBand="1" w:evenHBand="0" w:firstRowFirstColumn="0" w:firstRowLastColumn="0" w:lastRowFirstColumn="0" w:lastRowLastColumn="0"/>
-        </w:trPr>
-        <w:tc>
-          <w:tcPr>
-            <w:cnfStyle w:val="001000000000" w:firstRow="0" w:lastRow="0" w:firstColumn="1" w:lastColumn="0" w:oddVBand="0" w:evenVBand="0" w:oddHBand="0" w:evenHBand="0" w:firstRowFirstColumn="0" w:firstRowLastColumn="0" w:lastRowFirstColumn="0" w:lastRowLastColumn="0"/>
-            <w:tcW w:w="2827" w:type="dxa"/>
-            <w:vAlign w:val="center"/>
-          </w:tcPr>
-          <w:p>
-            <w:pPr>
-              <w:jc w:val="center"/>
-              <w:rPr>
-                <w:b w:val="0"/>
-              </w:rPr>
-            </w:pPr>
-            <w:r>
-              <w:rPr>
-                <w:b w:val="0"/>
-              </w:rPr>
-              <w:t>Hậu điều kiện</w:t>
-            </w:r>
-          </w:p>
-        </w:tc>
-        <w:tc>
-          <w:tcPr>
-            <w:tcW w:w="6029" w:type="dxa"/>
-          </w:tcPr>
-          <w:p>
-            <w:pPr>
-              <w:cnfStyle w:val="000000100000" w:firstRow="0" w:lastRow="0" w:firstColumn="0" w:lastColumn="0" w:oddVBand="0" w:evenVBand="0" w:oddHBand="1" w:evenHBand="0" w:firstRowFirstColumn="0" w:firstRowLastColumn="0" w:lastRowFirstColumn="0" w:lastRowLastColumn="0"/>
-            </w:pPr>
-            <w:r>
-              <w:t>Lễ tân xem được danh sách khách hàng chờ đặt</w:t>
-            </w:r>
-          </w:p>
-        </w:tc>
-      </w:tr>
-    </w:tbl>
-    <w:p/>
-    <w:p/>
-    <w:tbl>
-      <w:tblPr>
-        <w:tblStyle w:val="LightGrid-Accent5"/>
-        <w:tblW w:w="0" w:type="auto"/>
-        <w:tblLook w:val="04A0" w:firstRow="1" w:lastRow="0" w:firstColumn="1" w:lastColumn="0" w:noHBand="0" w:noVBand="1"/>
-      </w:tblPr>
-      <w:tblGrid>
-        <w:gridCol w:w="2827"/>
-        <w:gridCol w:w="6029"/>
-      </w:tblGrid>
-      <w:tr>
-        <w:trPr>
-          <w:cnfStyle w:val="100000000000" w:firstRow="1" w:lastRow="0" w:firstColumn="0" w:lastColumn="0" w:oddVBand="0" w:evenVBand="0" w:oddHBand="0" w:evenHBand="0" w:firstRowFirstColumn="0" w:firstRowLastColumn="0" w:lastRowFirstColumn="0" w:lastRowLastColumn="0"/>
-        </w:trPr>
-        <w:tc>
-          <w:tcPr>
-            <w:cnfStyle w:val="001000000000" w:firstRow="0" w:lastRow="0" w:firstColumn="1" w:lastColumn="0" w:oddVBand="0" w:evenVBand="0" w:oddHBand="0" w:evenHBand="0" w:firstRowFirstColumn="0" w:firstRowLastColumn="0" w:lastRowFirstColumn="0" w:lastRowLastColumn="0"/>
-            <w:tcW w:w="2827" w:type="dxa"/>
-            <w:vAlign w:val="center"/>
-          </w:tcPr>
-          <w:p>
-            <w:pPr>
-              <w:jc w:val="center"/>
-              <w:rPr>
-                <w:b w:val="0"/>
-              </w:rPr>
-            </w:pPr>
-            <w:r>
-              <w:rPr>
-                <w:b w:val="0"/>
-              </w:rPr>
-              <w:t>Tên use case</w:t>
-            </w:r>
-          </w:p>
-        </w:tc>
-        <w:tc>
-          <w:tcPr>
-            <w:tcW w:w="6029" w:type="dxa"/>
-          </w:tcPr>
-          <w:p>
-            <w:pPr>
-              <w:cnfStyle w:val="100000000000" w:firstRow="1" w:lastRow="0" w:firstColumn="0" w:lastColumn="0" w:oddVBand="0" w:evenVBand="0" w:oddHBand="0" w:evenHBand="0" w:firstRowFirstColumn="0" w:firstRowLastColumn="0" w:lastRowFirstColumn="0" w:lastRowLastColumn="0"/>
-            </w:pPr>
-            <w:r>
-              <w:t>Tính tiền đặt phòng</w:t>
-            </w:r>
-          </w:p>
-        </w:tc>
-      </w:tr>
-      <w:tr>
-        <w:trPr>
-          <w:cnfStyle w:val="000000100000" w:firstRow="0" w:lastRow="0" w:firstColumn="0" w:lastColumn="0" w:oddVBand="0" w:evenVBand="0" w:oddHBand="1" w:evenHBand="0" w:firstRowFirstColumn="0" w:firstRowLastColumn="0" w:lastRowFirstColumn="0" w:lastRowLastColumn="0"/>
-        </w:trPr>
-        <w:tc>
-          <w:tcPr>
-            <w:cnfStyle w:val="001000000000" w:firstRow="0" w:lastRow="0" w:firstColumn="1" w:lastColumn="0" w:oddVBand="0" w:evenVBand="0" w:oddHBand="0" w:evenHBand="0" w:firstRowFirstColumn="0" w:firstRowLastColumn="0" w:lastRowFirstColumn="0" w:lastRowLastColumn="0"/>
-            <w:tcW w:w="2827" w:type="dxa"/>
-            <w:vAlign w:val="center"/>
-          </w:tcPr>
-          <w:p>
-            <w:pPr>
-              <w:jc w:val="center"/>
-              <w:rPr>
-                <w:b w:val="0"/>
-              </w:rPr>
-            </w:pPr>
-            <w:r>
-              <w:rPr>
-                <w:b w:val="0"/>
-              </w:rPr>
-              <w:t>Tóm tắt</w:t>
-            </w:r>
-          </w:p>
-        </w:tc>
-        <w:tc>
-          <w:tcPr>
-            <w:tcW w:w="6029" w:type="dxa"/>
-          </w:tcPr>
-          <w:p>
-            <w:pPr>
-              <w:cnfStyle w:val="000000100000" w:firstRow="0" w:lastRow="0" w:firstColumn="0" w:lastColumn="0" w:oddVBand="0" w:evenVBand="0" w:oddHBand="1" w:evenHBand="0" w:firstRowFirstColumn="0" w:firstRowLastColumn="0" w:lastRowFirstColumn="0" w:lastRowLastColumn="0"/>
-            </w:pPr>
-            <w:r>
-              <w:t xml:space="preserve">Trong quá trình đặt phòng khách sạn, sau khi đã chốt phương án đặt phòng thì lễ tân sẽ tính tiền cho khách. </w:t>
-            </w:r>
-          </w:p>
-        </w:tc>
-      </w:tr>
-      <w:tr>
-        <w:trPr>
-          <w:cnfStyle w:val="000000010000" w:firstRow="0" w:lastRow="0" w:firstColumn="0" w:lastColumn="0" w:oddVBand="0" w:evenVBand="0" w:oddHBand="0" w:evenHBand="1" w:firstRowFirstColumn="0" w:firstRowLastColumn="0" w:lastRowFirstColumn="0" w:lastRowLastColumn="0"/>
-        </w:trPr>
-        <w:tc>
-          <w:tcPr>
-            <w:cnfStyle w:val="001000000000" w:firstRow="0" w:lastRow="0" w:firstColumn="1" w:lastColumn="0" w:oddVBand="0" w:evenVBand="0" w:oddHBand="0" w:evenHBand="0" w:firstRowFirstColumn="0" w:firstRowLastColumn="0" w:lastRowFirstColumn="0" w:lastRowLastColumn="0"/>
-            <w:tcW w:w="2827" w:type="dxa"/>
-            <w:vAlign w:val="center"/>
-          </w:tcPr>
-          <w:p>
-            <w:pPr>
-              <w:jc w:val="center"/>
-              <w:rPr>
-                <w:b w:val="0"/>
-              </w:rPr>
-            </w:pPr>
-            <w:r>
-              <w:rPr>
-                <w:b w:val="0"/>
-              </w:rPr>
-              <w:t>Tác nhân</w:t>
-            </w:r>
-          </w:p>
-        </w:tc>
-        <w:tc>
-          <w:tcPr>
-            <w:tcW w:w="6029" w:type="dxa"/>
-          </w:tcPr>
-          <w:p>
-            <w:pPr>
-              <w:cnfStyle w:val="000000010000" w:firstRow="0" w:lastRow="0" w:firstColumn="0" w:lastColumn="0" w:oddVBand="0" w:evenVBand="0" w:oddHBand="0" w:evenHBand="1" w:firstRowFirstColumn="0" w:firstRowLastColumn="0" w:lastRowFirstColumn="0" w:lastRowLastColumn="0"/>
-            </w:pPr>
-            <w:r>
-              <w:t>Lễ tân</w:t>
-            </w:r>
-          </w:p>
-        </w:tc>
-      </w:tr>
-      <w:tr>
-        <w:trPr>
-          <w:cnfStyle w:val="000000100000" w:firstRow="0" w:lastRow="0" w:firstColumn="0" w:lastColumn="0" w:oddVBand="0" w:evenVBand="0" w:oddHBand="1" w:evenHBand="0" w:firstRowFirstColumn="0" w:firstRowLastColumn="0" w:lastRowFirstColumn="0" w:lastRowLastColumn="0"/>
-        </w:trPr>
-        <w:tc>
-          <w:tcPr>
-            <w:cnfStyle w:val="001000000000" w:firstRow="0" w:lastRow="0" w:firstColumn="1" w:lastColumn="0" w:oddVBand="0" w:evenVBand="0" w:oddHBand="0" w:evenHBand="0" w:firstRowFirstColumn="0" w:firstRowLastColumn="0" w:lastRowFirstColumn="0" w:lastRowLastColumn="0"/>
-            <w:tcW w:w="2827" w:type="dxa"/>
-            <w:vAlign w:val="center"/>
-          </w:tcPr>
-          <w:p>
-            <w:pPr>
-              <w:jc w:val="center"/>
-              <w:rPr>
-                <w:b w:val="0"/>
-              </w:rPr>
-            </w:pPr>
-            <w:r>
-              <w:rPr>
-                <w:b w:val="0"/>
-              </w:rPr>
-              <w:t>Use case liên quan</w:t>
-            </w:r>
-          </w:p>
-        </w:tc>
-        <w:tc>
-          <w:tcPr>
-            <w:tcW w:w="6029" w:type="dxa"/>
-          </w:tcPr>
-          <w:p>
-            <w:pPr>
-              <w:cnfStyle w:val="000000100000" w:firstRow="0" w:lastRow="0" w:firstColumn="0" w:lastColumn="0" w:oddVBand="0" w:evenVBand="0" w:oddHBand="1" w:evenHBand="0" w:firstRowFirstColumn="0" w:firstRowLastColumn="0" w:lastRowFirstColumn="0" w:lastRowLastColumn="0"/>
-            </w:pPr>
-            <w:r>
-              <w:t>Lập phiếu đặt phòng</w:t>
-            </w:r>
-          </w:p>
-        </w:tc>
-      </w:tr>
-      <w:tr>
-        <w:trPr>
-          <w:cnfStyle w:val="000000010000" w:firstRow="0" w:lastRow="0" w:firstColumn="0" w:lastColumn="0" w:oddVBand="0" w:evenVBand="0" w:oddHBand="0" w:evenHBand="1" w:firstRowFirstColumn="0" w:firstRowLastColumn="0" w:lastRowFirstColumn="0" w:lastRowLastColumn="0"/>
-        </w:trPr>
-        <w:tc>
-          <w:tcPr>
-            <w:cnfStyle w:val="001000000000" w:firstRow="0" w:lastRow="0" w:firstColumn="1" w:lastColumn="0" w:oddVBand="0" w:evenVBand="0" w:oddHBand="0" w:evenHBand="0" w:firstRowFirstColumn="0" w:firstRowLastColumn="0" w:lastRowFirstColumn="0" w:lastRowLastColumn="0"/>
-            <w:tcW w:w="2827" w:type="dxa"/>
-            <w:vAlign w:val="center"/>
-          </w:tcPr>
-          <w:p>
-            <w:pPr>
-              <w:jc w:val="center"/>
-              <w:rPr>
-                <w:b w:val="0"/>
-              </w:rPr>
-            </w:pPr>
-            <w:r>
-              <w:rPr>
-                <w:b w:val="0"/>
-              </w:rPr>
-              <w:t>Dòng sự kiện chính</w:t>
-            </w:r>
-          </w:p>
-        </w:tc>
-        <w:tc>
-          <w:tcPr>
-            <w:tcW w:w="6029" w:type="dxa"/>
-          </w:tcPr>
-          <w:p>
-            <w:pPr>
-              <w:pStyle w:val="ListParagraph"/>
-              <w:numPr>
-                <w:ilvl w:val="0"/>
-                <w:numId w:val="34"/>
-              </w:numPr>
-              <w:cnfStyle w:val="000000010000" w:firstRow="0" w:lastRow="0" w:firstColumn="0" w:lastColumn="0" w:oddVBand="0" w:evenVBand="0" w:oddHBand="0" w:evenHBand="1" w:firstRowFirstColumn="0" w:firstRowLastColumn="0" w:lastRowFirstColumn="0" w:lastRowLastColumn="0"/>
-            </w:pPr>
-            <w:r>
-              <w:t>Sau khi đã chốt phiếu đặt phòng, lễ tân nhấn chọn thanh toán cọc.</w:t>
-            </w:r>
-          </w:p>
-          <w:p>
-            <w:pPr>
-              <w:pStyle w:val="ListParagraph"/>
-              <w:numPr>
-                <w:ilvl w:val="0"/>
-                <w:numId w:val="34"/>
-              </w:numPr>
-              <w:cnfStyle w:val="000000010000" w:firstRow="0" w:lastRow="0" w:firstColumn="0" w:lastColumn="0" w:oddVBand="0" w:evenVBand="0" w:oddHBand="0" w:evenHBand="1" w:firstRowFirstColumn="0" w:firstRowLastColumn="0" w:lastRowFirstColumn="0" w:lastRowLastColumn="0"/>
-            </w:pPr>
-            <w:r>
-              <w:t>Hệ thống hiển thị tiền đặt cọc.</w:t>
-            </w:r>
-          </w:p>
-          <w:p>
-            <w:pPr>
-              <w:pStyle w:val="ListParagraph"/>
-              <w:numPr>
-                <w:ilvl w:val="0"/>
-                <w:numId w:val="34"/>
-              </w:numPr>
-              <w:cnfStyle w:val="000000010000" w:firstRow="0" w:lastRow="0" w:firstColumn="0" w:lastColumn="0" w:oddVBand="0" w:evenVBand="0" w:oddHBand="0" w:evenHBand="1" w:firstRowFirstColumn="0" w:firstRowLastColumn="0" w:lastRowFirstColumn="0" w:lastRowLastColumn="0"/>
-            </w:pPr>
-            <w:r>
-              <w:t>Lễ tân nhấn tiếp tục.</w:t>
-            </w:r>
-          </w:p>
-          <w:p>
-            <w:pPr>
-              <w:pStyle w:val="ListParagraph"/>
-              <w:numPr>
-                <w:ilvl w:val="0"/>
-                <w:numId w:val="34"/>
-              </w:numPr>
-              <w:cnfStyle w:val="000000010000" w:firstRow="0" w:lastRow="0" w:firstColumn="0" w:lastColumn="0" w:oddVBand="0" w:evenVBand="0" w:oddHBand="0" w:evenHBand="1" w:firstRowFirstColumn="0" w:firstRowLastColumn="0" w:lastRowFirstColumn="0" w:lastRowLastColumn="0"/>
-            </w:pPr>
-            <w:r>
-              <w:t>Hệ thống hiển thị phương thức thanh toán.</w:t>
-            </w:r>
-          </w:p>
-          <w:p>
-            <w:pPr>
-              <w:pStyle w:val="ListParagraph"/>
-              <w:numPr>
-                <w:ilvl w:val="0"/>
-                <w:numId w:val="34"/>
-              </w:numPr>
-              <w:cnfStyle w:val="000000010000" w:firstRow="0" w:lastRow="0" w:firstColumn="0" w:lastColumn="0" w:oddVBand="0" w:evenVBand="0" w:oddHBand="0" w:evenHBand="1" w:firstRowFirstColumn="0" w:firstRowLastColumn="0" w:lastRowFirstColumn="0" w:lastRowLastColumn="0"/>
-            </w:pPr>
-            <w:r>
-              <w:lastRenderedPageBreak/>
-              <w:t>Lễ tân chọn thanh toán thông qua thẻ.</w:t>
-            </w:r>
-          </w:p>
-          <w:p>
-            <w:pPr>
-              <w:pStyle w:val="ListParagraph"/>
-              <w:numPr>
-                <w:ilvl w:val="0"/>
-                <w:numId w:val="34"/>
-              </w:numPr>
-              <w:cnfStyle w:val="000000010000" w:firstRow="0" w:lastRow="0" w:firstColumn="0" w:lastColumn="0" w:oddVBand="0" w:evenVBand="0" w:oddHBand="0" w:evenHBand="1" w:firstRowFirstColumn="0" w:firstRowLastColumn="0" w:lastRowFirstColumn="0" w:lastRowLastColumn="0"/>
-            </w:pPr>
-            <w:r>
-              <w:t>Hệ thống hiện thị số tài khoản và số tiền cần thanh toán.</w:t>
-            </w:r>
-          </w:p>
-          <w:p>
-            <w:pPr>
-              <w:pStyle w:val="ListParagraph"/>
-              <w:numPr>
-                <w:ilvl w:val="0"/>
-                <w:numId w:val="34"/>
-              </w:numPr>
-              <w:cnfStyle w:val="000000010000" w:firstRow="0" w:lastRow="0" w:firstColumn="0" w:lastColumn="0" w:oddVBand="0" w:evenVBand="0" w:oddHBand="0" w:evenHBand="1" w:firstRowFirstColumn="0" w:firstRowLastColumn="0" w:lastRowFirstColumn="0" w:lastRowLastColumn="0"/>
-            </w:pPr>
-            <w:r>
-              <w:t>Hệ thống hiển thị đã nhận được tiền</w:t>
-            </w:r>
-          </w:p>
-          <w:p>
-            <w:pPr>
-              <w:pStyle w:val="ListParagraph"/>
-              <w:numPr>
-                <w:ilvl w:val="0"/>
-                <w:numId w:val="34"/>
-              </w:numPr>
-              <w:cnfStyle w:val="000000010000" w:firstRow="0" w:lastRow="0" w:firstColumn="0" w:lastColumn="0" w:oddVBand="0" w:evenVBand="0" w:oddHBand="0" w:evenHBand="1" w:firstRowFirstColumn="0" w:firstRowLastColumn="0" w:lastRowFirstColumn="0" w:lastRowLastColumn="0"/>
-            </w:pPr>
-            <w:r>
-              <w:t xml:space="preserve"> Hệ thống cập nhật hồ sơ thanh toán.</w:t>
-            </w:r>
-          </w:p>
-        </w:tc>
-      </w:tr>
-      <w:tr>
-        <w:trPr>
-          <w:cnfStyle w:val="000000100000" w:firstRow="0" w:lastRow="0" w:firstColumn="0" w:lastColumn="0" w:oddVBand="0" w:evenVBand="0" w:oddHBand="1" w:evenHBand="0" w:firstRowFirstColumn="0" w:firstRowLastColumn="0" w:lastRowFirstColumn="0" w:lastRowLastColumn="0"/>
-        </w:trPr>
-        <w:tc>
-          <w:tcPr>
-            <w:cnfStyle w:val="001000000000" w:firstRow="0" w:lastRow="0" w:firstColumn="1" w:lastColumn="0" w:oddVBand="0" w:evenVBand="0" w:oddHBand="0" w:evenHBand="0" w:firstRowFirstColumn="0" w:firstRowLastColumn="0" w:lastRowFirstColumn="0" w:lastRowLastColumn="0"/>
-            <w:tcW w:w="2827" w:type="dxa"/>
-            <w:vAlign w:val="center"/>
-          </w:tcPr>
-          <w:p>
-            <w:pPr>
-              <w:jc w:val="center"/>
-              <w:rPr>
-                <w:b w:val="0"/>
-              </w:rPr>
-            </w:pPr>
-            <w:r>
-              <w:rPr>
-                <w:b w:val="0"/>
-              </w:rPr>
-              <w:lastRenderedPageBreak/>
-              <w:t>Dòng sự kiện phụ</w:t>
-            </w:r>
-          </w:p>
-        </w:tc>
-        <w:tc>
-          <w:tcPr>
-            <w:tcW w:w="6029" w:type="dxa"/>
-          </w:tcPr>
-          <w:p>
-            <w:pPr>
-              <w:spacing w:before="120" w:after="120"/>
-              <w:cnfStyle w:val="000000100000" w:firstRow="0" w:lastRow="0" w:firstColumn="0" w:lastColumn="0" w:oddVBand="0" w:evenVBand="0" w:oddHBand="1" w:evenHBand="0" w:firstRowFirstColumn="0" w:firstRowLastColumn="0" w:lastRowFirstColumn="0" w:lastRowLastColumn="0"/>
-            </w:pPr>
-            <w:r>
-              <w:t>A6. Tại bước 6, nếu lễ tân chọn thanh toán bằng tiền mặt thì:</w:t>
+              <w:t>Hệ thống hiện thị “Đã thanh toán”.</w:t>
             </w:r>
           </w:p>
           <w:p>
@@ -10081,7 +9227,7 @@
               <w:cnfStyle w:val="000000100000" w:firstRow="0" w:lastRow="0" w:firstColumn="0" w:lastColumn="0" w:oddVBand="0" w:evenVBand="0" w:oddHBand="1" w:evenHBand="0" w:firstRowFirstColumn="0" w:firstRowLastColumn="0" w:lastRowFirstColumn="0" w:lastRowLastColumn="0"/>
             </w:pPr>
             <w:r>
-              <w:t>Hệ thống hiện thị “Đã thanh toán”.</w:t>
+              <w:t>Lễ tân nhấn chọn “Đã thanh toán” sau khi đã nhận tiền.</w:t>
             </w:r>
           </w:p>
           <w:p>
@@ -10095,20 +9241,6 @@
               <w:cnfStyle w:val="000000100000" w:firstRow="0" w:lastRow="0" w:firstColumn="0" w:lastColumn="0" w:oddVBand="0" w:evenVBand="0" w:oddHBand="1" w:evenHBand="0" w:firstRowFirstColumn="0" w:firstRowLastColumn="0" w:lastRowFirstColumn="0" w:lastRowLastColumn="0"/>
             </w:pPr>
             <w:r>
-              <w:t>Lễ tân nhấn chọn “Đã thanh toán” sau khi đã nhận tiền.</w:t>
-            </w:r>
-          </w:p>
-          <w:p>
-            <w:pPr>
-              <w:pStyle w:val="ListParagraph"/>
-              <w:numPr>
-                <w:ilvl w:val="0"/>
-                <w:numId w:val="31"/>
-              </w:numPr>
-              <w:spacing w:before="120" w:after="120"/>
-              <w:cnfStyle w:val="000000100000" w:firstRow="0" w:lastRow="0" w:firstColumn="0" w:lastColumn="0" w:oddVBand="0" w:evenVBand="0" w:oddHBand="1" w:evenHBand="0" w:firstRowFirstColumn="0" w:firstRowLastColumn="0" w:lastRowFirstColumn="0" w:lastRowLastColumn="0"/>
-            </w:pPr>
-            <w:r>
               <w:t>Tiếp tục bước 8.</w:t>
             </w:r>
           </w:p>
@@ -10135,6 +9267,7 @@
               <w:rPr>
                 <w:b w:val="0"/>
               </w:rPr>
+              <w:lastRenderedPageBreak/>
               <w:t>Điều kiện tiên quyết</w:t>
             </w:r>
           </w:p>
@@ -10196,6 +9329,13 @@
         </w:tc>
       </w:tr>
     </w:tbl>
+    <w:p>
+      <w:pPr>
+        <w:rPr>
+          <w:lang w:val="vi-VN"/>
+        </w:rPr>
+      </w:pPr>
+    </w:p>
     <w:p>
       <w:pPr>
         <w:rPr>
@@ -10554,7 +9694,6 @@
               <w:cnfStyle w:val="000000100000" w:firstRow="0" w:lastRow="0" w:firstColumn="0" w:lastColumn="0" w:oddVBand="0" w:evenVBand="0" w:oddHBand="1" w:evenHBand="0" w:firstRowFirstColumn="0" w:firstRowLastColumn="0" w:lastRowFirstColumn="0" w:lastRowLastColumn="0"/>
             </w:pPr>
             <w:r>
-              <w:lastRenderedPageBreak/>
               <w:t>Hệ thống thông báo “Dịch vụ này hiện thời không được phục vụ”.</w:t>
             </w:r>
           </w:p>
@@ -10590,7 +9729,6 @@
               <w:jc w:val="center"/>
             </w:pPr>
             <w:r>
-              <w:lastRenderedPageBreak/>
               <w:t>Điều kiện tiên quyết</w:t>
             </w:r>
           </w:p>
@@ -10644,6 +9782,7 @@
               <w:jc w:val="center"/>
             </w:pPr>
             <w:r>
+              <w:lastRenderedPageBreak/>
               <w:t>Hậu điều kiện</w:t>
             </w:r>
           </w:p>
@@ -11226,6 +10365,7 @@
               <w:jc w:val="center"/>
             </w:pPr>
             <w:r>
+              <w:lastRenderedPageBreak/>
               <w:t>Tác nhân</w:t>
             </w:r>
           </w:p>
@@ -11570,11 +10710,7 @@
               <w:t xml:space="preserve"> vụ</w:t>
             </w:r>
             <w:r>
-              <w:t xml:space="preserve"> phải gồm ít </w:t>
-            </w:r>
-            <w:r>
-              <w:lastRenderedPageBreak/>
-              <w:t>nhất 1 dịch vụ”.</w:t>
+              <w:t xml:space="preserve"> phải gồm ít nhất 1 dịch vụ”.</w:t>
             </w:r>
           </w:p>
           <w:p>
@@ -11609,7 +10745,6 @@
               <w:jc w:val="center"/>
             </w:pPr>
             <w:r>
-              <w:lastRenderedPageBreak/>
               <w:t>Điều kiện tiên quyết</w:t>
             </w:r>
           </w:p>
@@ -11685,7 +10820,11 @@
               <w:t xml:space="preserve"> hàng </w:t>
             </w:r>
             <w:r>
-              <w:t>trong 1 lần đăng</w:t>
+              <w:t xml:space="preserve">trong 1 lần </w:t>
+            </w:r>
+            <w:r>
+              <w:lastRenderedPageBreak/>
+              <w:t>đăng</w:t>
             </w:r>
             <w:r>
               <w:rPr>
@@ -12264,7 +11403,6 @@
               <w:jc w:val="center"/>
             </w:pPr>
             <w:r>
-              <w:lastRenderedPageBreak/>
               <w:t>Tóm tắt</w:t>
             </w:r>
           </w:p>
@@ -12457,7 +11595,14 @@
               <w:rPr>
                 <w:lang w:val="vi-VN"/>
               </w:rPr>
-              <w:t xml:space="preserve"> hàng mà lễ tân cần tra cứu</w:t>
+              <w:t xml:space="preserve"> hàng mà lễ </w:t>
+            </w:r>
+            <w:r>
+              <w:rPr>
+                <w:lang w:val="vi-VN"/>
+              </w:rPr>
+              <w:lastRenderedPageBreak/>
+              <w:t>tân cần tra cứu</w:t>
             </w:r>
           </w:p>
           <w:p>
@@ -12540,6 +11685,7 @@
               <w:jc w:val="center"/>
             </w:pPr>
             <w:r>
+              <w:lastRenderedPageBreak/>
               <w:t>Dòng sự kiện phụ</w:t>
             </w:r>
           </w:p>
@@ -13022,11 +12168,7 @@
               <w:cnfStyle w:val="000000010000" w:firstRow="0" w:lastRow="0" w:firstColumn="0" w:lastColumn="0" w:oddVBand="0" w:evenVBand="0" w:oddHBand="0" w:evenHBand="1" w:firstRowFirstColumn="0" w:firstRowLastColumn="0" w:lastRowFirstColumn="0" w:lastRowLastColumn="0"/>
             </w:pPr>
             <w:r>
-              <w:t xml:space="preserve">Hệ thống lưu lại danh sách tour du lịch đã </w:t>
-            </w:r>
-            <w:r>
-              <w:lastRenderedPageBreak/>
-              <w:t>chọn.</w:t>
+              <w:t>Hệ thống lưu lại danh sách tour du lịch đã chọn.</w:t>
             </w:r>
           </w:p>
         </w:tc>
@@ -13047,7 +12189,6 @@
               <w:jc w:val="center"/>
             </w:pPr>
             <w:r>
-              <w:lastRenderedPageBreak/>
               <w:t>Dòng sự kiện phụ</w:t>
             </w:r>
           </w:p>
@@ -13090,6 +12231,7 @@
               <w:cnfStyle w:val="000000100000" w:firstRow="0" w:lastRow="0" w:firstColumn="0" w:lastColumn="0" w:oddVBand="0" w:evenVBand="0" w:oddHBand="1" w:evenHBand="0" w:firstRowFirstColumn="0" w:firstRowLastColumn="0" w:lastRowFirstColumn="0" w:lastRowLastColumn="0"/>
             </w:pPr>
             <w:r>
+              <w:lastRenderedPageBreak/>
               <w:t>Quay lại bước 1.</w:t>
             </w:r>
           </w:p>
@@ -13111,6 +12253,7 @@
               <w:jc w:val="center"/>
             </w:pPr>
             <w:r>
+              <w:lastRenderedPageBreak/>
               <w:t>Điều kiện tiên quyết</w:t>
             </w:r>
           </w:p>
@@ -13562,7 +12705,6 @@
               <w:rPr>
                 <w:b w:val="0"/>
               </w:rPr>
-              <w:lastRenderedPageBreak/>
               <w:t>Điều kiện tiên quyết</w:t>
             </w:r>
           </w:p>
@@ -13695,6 +12837,7 @@
               <w:jc w:val="center"/>
             </w:pPr>
             <w:r>
+              <w:lastRenderedPageBreak/>
               <w:t>Tóm tắt</w:t>
             </w:r>
           </w:p>
@@ -14089,7 +13232,6 @@
               <w:jc w:val="center"/>
             </w:pPr>
             <w:r>
-              <w:lastRenderedPageBreak/>
               <w:t>Điều kiện tiên quyết</w:t>
             </w:r>
           </w:p>
@@ -14214,7 +13356,6 @@
     </w:p>
     <w:p>
       <w:r>
-        <w:lastRenderedPageBreak/>
         <w:t>Đặc tả cho TỪNG UC hệ thống bằng template</w:t>
       </w:r>
     </w:p>
@@ -21047,6 +20188,7 @@
     <w:rsid w:val="00A437EF"/>
     <w:rsid w:val="00A53D24"/>
     <w:rsid w:val="00A5624A"/>
+    <w:rsid w:val="00AB404D"/>
     <w:rsid w:val="00B93297"/>
     <w:rsid w:val="00C2068B"/>
     <w:rsid w:val="00CD2020"/>

</xml_diff>

<commit_message>
Thêm đặc tả của Tùng
</commit_message>
<xml_diff>
--- a/15.docx
+++ b/15.docx
@@ -2064,25 +2064,7 @@
                 <w:sz w:val="26"/>
                 <w:szCs w:val="26"/>
               </w:rPr>
-              <w:t xml:space="preserve">A8: Tại bước 8, Nếu có khách hàng chờ đặt phòng mà khách hàng hiện </w:t>
-            </w:r>
-            <w:proofErr w:type="gramStart"/>
-            <w:r>
-              <w:rPr>
-                <w:rFonts w:asciiTheme="majorHAnsi" w:hAnsiTheme="majorHAnsi" w:cs="Times New Roman"/>
-                <w:sz w:val="26"/>
-                <w:szCs w:val="26"/>
-              </w:rPr>
-              <w:t>tại  yêu</w:t>
-            </w:r>
-            <w:proofErr w:type="gramEnd"/>
-            <w:r>
-              <w:rPr>
-                <w:rFonts w:asciiTheme="majorHAnsi" w:hAnsiTheme="majorHAnsi" w:cs="Times New Roman"/>
-                <w:sz w:val="26"/>
-                <w:szCs w:val="26"/>
-              </w:rPr>
-              <w:t xml:space="preserve"> cầu thì quay lại bước 5.</w:t>
+              <w:t>A8: Tại bước 8, Nếu có khách hàng chờ đặt phòng mà khách hàng hiện tại  yêu cầu thì quay lại bước 5.</w:t>
             </w:r>
           </w:p>
         </w:tc>
@@ -3188,18 +3170,8 @@
                 <w:sz w:val="26"/>
                 <w:szCs w:val="26"/>
               </w:rPr>
-              <w:t xml:space="preserve">ỏi khách hàng có nhu cầu chuyển hành lý </w:t>
-            </w:r>
-            <w:proofErr w:type="gramStart"/>
-            <w:r>
-              <w:rPr>
-                <w:rFonts w:asciiTheme="majorHAnsi" w:hAnsiTheme="majorHAnsi" w:cs="Times New Roman"/>
-                <w:sz w:val="26"/>
-                <w:szCs w:val="26"/>
-              </w:rPr>
-              <w:t>không .</w:t>
-            </w:r>
-            <w:proofErr w:type="gramEnd"/>
+              <w:t>ỏi khách hàng có nhu cầu chuyển hành lý không .</w:t>
+            </w:r>
           </w:p>
           <w:p>
             <w:pPr>
@@ -5083,9 +5055,8 @@
                 <w:sz w:val="26"/>
                 <w:szCs w:val="26"/>
               </w:rPr>
-              <w:t xml:space="preserve">Nhân viên lễ tân hỏi khách hàng về số </w:t>
-            </w:r>
-            <w:proofErr w:type="gramStart"/>
+              <w:t xml:space="preserve">Nhân viên lễ tân hỏi khách hàng về số phòng </w:t>
+            </w:r>
             <w:r>
               <w:rPr>
                 <w:rFonts w:asciiTheme="majorHAnsi" w:hAnsiTheme="majorHAnsi" w:cstheme="majorHAnsi"/>
@@ -5093,18 +5064,8 @@
                 <w:sz w:val="26"/>
                 <w:szCs w:val="26"/>
               </w:rPr>
-              <w:t xml:space="preserve">phòng </w:t>
-            </w:r>
-            <w:r>
-              <w:rPr>
-                <w:rFonts w:asciiTheme="majorHAnsi" w:hAnsiTheme="majorHAnsi" w:cstheme="majorHAnsi"/>
-                <w:color w:val="000000"/>
-                <w:sz w:val="26"/>
-                <w:szCs w:val="26"/>
-              </w:rPr>
               <w:t>.</w:t>
             </w:r>
-            <w:proofErr w:type="gramEnd"/>
           </w:p>
           <w:p>
             <w:pPr>
@@ -5172,9 +5133,8 @@
                 <w:sz w:val="26"/>
                 <w:szCs w:val="26"/>
               </w:rPr>
-              <w:t xml:space="preserve">Nhân viên lễ tân yêu cầu bộ phận buồng phòng kiểm tra tình trạng phòng thực tế so với tình trạng phòng trên hệ </w:t>
-            </w:r>
-            <w:proofErr w:type="gramStart"/>
+              <w:t xml:space="preserve">Nhân viên lễ tân yêu cầu bộ phận buồng phòng kiểm tra tình trạng phòng thực tế so với tình trạng phòng trên hệ thống </w:t>
+            </w:r>
             <w:r>
               <w:rPr>
                 <w:rFonts w:asciiTheme="majorHAnsi" w:hAnsiTheme="majorHAnsi" w:cstheme="majorHAnsi"/>
@@ -5182,18 +5142,8 @@
                 <w:sz w:val="26"/>
                 <w:szCs w:val="26"/>
               </w:rPr>
-              <w:t xml:space="preserve">thống </w:t>
-            </w:r>
-            <w:r>
-              <w:rPr>
-                <w:rFonts w:asciiTheme="majorHAnsi" w:hAnsiTheme="majorHAnsi" w:cstheme="majorHAnsi"/>
-                <w:color w:val="000000"/>
-                <w:sz w:val="26"/>
-                <w:szCs w:val="26"/>
-              </w:rPr>
               <w:t>.</w:t>
             </w:r>
-            <w:proofErr w:type="gramEnd"/>
           </w:p>
           <w:p>
             <w:pPr>
@@ -6790,18 +6740,10 @@
         <w:t>Thực thể nghiệp vụ:</w:t>
       </w:r>
       <w:r>
-        <w:t xml:space="preserve"> Phiếu đặt phòng, phiếu nhận </w:t>
-      </w:r>
-      <w:proofErr w:type="gramStart"/>
-      <w:r>
-        <w:t>phòng</w:t>
+        <w:t xml:space="preserve"> Phiếu đặt phòng, phiếu nhận phòng</w:t>
       </w:r>
       <w:r>
-        <w:t>,  phiếu</w:t>
-      </w:r>
-      <w:proofErr w:type="gramEnd"/>
-      <w:r>
-        <w:t xml:space="preserve"> dịch vụ, danh sách dịch vụ</w:t>
+        <w:t>,  phiếu dịch vụ, danh sách dịch vụ</w:t>
       </w:r>
       <w:r>
         <w:t>.</w:t>
@@ -7672,6 +7614,86 @@
         <w:tab/>
       </w:r>
     </w:p>
+    <w:p>
+      <w:pPr>
+        <w:rPr>
+          <w:color w:val="00B050"/>
+        </w:rPr>
+      </w:pPr>
+    </w:p>
+    <w:p>
+      <w:pPr>
+        <w:rPr>
+          <w:color w:val="00B050"/>
+        </w:rPr>
+      </w:pPr>
+    </w:p>
+    <w:p>
+      <w:pPr>
+        <w:rPr>
+          <w:color w:val="00B050"/>
+        </w:rPr>
+      </w:pPr>
+    </w:p>
+    <w:p>
+      <w:pPr>
+        <w:rPr>
+          <w:color w:val="00B050"/>
+        </w:rPr>
+      </w:pPr>
+    </w:p>
+    <w:p>
+      <w:pPr>
+        <w:rPr>
+          <w:color w:val="00B050"/>
+        </w:rPr>
+      </w:pPr>
+    </w:p>
+    <w:p>
+      <w:pPr>
+        <w:rPr>
+          <w:color w:val="00B050"/>
+        </w:rPr>
+      </w:pPr>
+    </w:p>
+    <w:p>
+      <w:pPr>
+        <w:rPr>
+          <w:color w:val="00B050"/>
+        </w:rPr>
+      </w:pPr>
+    </w:p>
+    <w:p>
+      <w:pPr>
+        <w:rPr>
+          <w:color w:val="00B050"/>
+        </w:rPr>
+      </w:pPr>
+    </w:p>
+    <w:p>
+      <w:pPr>
+        <w:rPr>
+          <w:color w:val="00B050"/>
+        </w:rPr>
+      </w:pPr>
+    </w:p>
+    <w:p>
+      <w:pPr>
+        <w:rPr>
+          <w:color w:val="00B050"/>
+        </w:rPr>
+      </w:pPr>
+    </w:p>
+    <w:p>
+      <w:r>
+        <w:t>Đặc tả cho TỪNG UC hệ thống bằng template</w:t>
+      </w:r>
+    </w:p>
+    <w:p>
+      <w:r>
+        <w:t>Đặc tả user case hệ thống</w:t>
+      </w:r>
+    </w:p>
     <w:tbl>
       <w:tblPr>
         <w:tblStyle w:val="LightGrid-Accent5"/>
@@ -7992,13 +8014,8 @@
               <w:t>5</w:t>
             </w:r>
             <w:r>
-              <w:t xml:space="preserve"> nếu có thông tin nào sai định dạng </w:t>
-            </w:r>
-            <w:proofErr w:type="gramStart"/>
-            <w:r>
-              <w:t>thì :</w:t>
-            </w:r>
-            <w:proofErr w:type="gramEnd"/>
+              <w:t xml:space="preserve"> nếu có thông tin nào sai định dạng thì :</w:t>
+            </w:r>
           </w:p>
           <w:p>
             <w:pPr>
@@ -8025,6 +8042,7 @@
               <w:cnfStyle w:val="000000100000" w:firstRow="0" w:lastRow="0" w:firstColumn="0" w:lastColumn="0" w:oddVBand="0" w:evenVBand="0" w:oddHBand="1" w:evenHBand="0" w:firstRowFirstColumn="0" w:firstRowLastColumn="0" w:lastRowFirstColumn="0" w:lastRowLastColumn="0"/>
             </w:pPr>
             <w:r>
+              <w:lastRenderedPageBreak/>
               <w:t>Hệ thống xóa các ô có thông tin sai định dạng.</w:t>
             </w:r>
           </w:p>
@@ -8065,6 +8083,7 @@
               <w:rPr>
                 <w:b w:val="0"/>
               </w:rPr>
+              <w:lastRenderedPageBreak/>
               <w:t>Điều kiện tiên quyết</w:t>
             </w:r>
           </w:p>
@@ -8209,11 +8228,7 @@
               <w:cnfStyle w:val="000000100000" w:firstRow="0" w:lastRow="0" w:firstColumn="0" w:lastColumn="0" w:oddVBand="0" w:evenVBand="0" w:oddHBand="1" w:evenHBand="0" w:firstRowFirstColumn="0" w:firstRowLastColumn="0" w:lastRowFirstColumn="0" w:lastRowLastColumn="0"/>
             </w:pPr>
             <w:r>
-              <w:t xml:space="preserve">Trong quá trình đặt phòng khách sạn, lễ tân cần xem </w:t>
-            </w:r>
-            <w:r>
-              <w:lastRenderedPageBreak/>
-              <w:t>danh sách các phòng khách sạn để đưa ra phương án phù hợp cho khách hàng.</w:t>
+              <w:t>Trong quá trình đặt phòng khách sạn, lễ tân cần xem danh sách các phòng khách sạn để đưa ra phương án phù hợp cho khách hàng.</w:t>
             </w:r>
           </w:p>
         </w:tc>
@@ -8239,7 +8254,6 @@
               <w:rPr>
                 <w:b w:val="0"/>
               </w:rPr>
-              <w:lastRenderedPageBreak/>
               <w:t>Tác nhân</w:t>
             </w:r>
           </w:p>
@@ -8741,11 +8755,7 @@
               <w:cnfStyle w:val="000000010000" w:firstRow="0" w:lastRow="0" w:firstColumn="0" w:lastColumn="0" w:oddVBand="0" w:evenVBand="0" w:oddHBand="0" w:evenHBand="1" w:firstRowFirstColumn="0" w:firstRowLastColumn="0" w:lastRowFirstColumn="0" w:lastRowLastColumn="0"/>
             </w:pPr>
             <w:r>
-              <w:t xml:space="preserve">Hệ thống hiển thị tất cả các thông tin về khách </w:t>
-            </w:r>
-            <w:r>
-              <w:lastRenderedPageBreak/>
-              <w:t>hàng chờ đặt và phòng khách đó muốn đặt.</w:t>
+              <w:t>Hệ thống hiển thị tất cả các thông tin về khách hàng chờ đặt và phòng khách đó muốn đặt.</w:t>
             </w:r>
           </w:p>
           <w:p>
@@ -8784,15 +8794,7 @@
               <w:cnfStyle w:val="000000010000" w:firstRow="0" w:lastRow="0" w:firstColumn="0" w:lastColumn="0" w:oddVBand="0" w:evenVBand="0" w:oddHBand="0" w:evenHBand="1" w:firstRowFirstColumn="0" w:firstRowLastColumn="0" w:lastRowFirstColumn="0" w:lastRowLastColumn="0"/>
             </w:pPr>
             <w:r>
-              <w:t xml:space="preserve">Hệ thống hiển thị các khách hàng chờ đặt của phòng </w:t>
-            </w:r>
-            <w:proofErr w:type="gramStart"/>
-            <w:r>
-              <w:t>đó( nếu</w:t>
-            </w:r>
-            <w:proofErr w:type="gramEnd"/>
-            <w:r>
-              <w:t xml:space="preserve"> có).</w:t>
+              <w:t>Hệ thống hiển thị các khách hàng chờ đặt của phòng đó( nếu có).</w:t>
             </w:r>
           </w:p>
         </w:tc>
@@ -8818,7 +8820,6 @@
               <w:rPr>
                 <w:b w:val="0"/>
               </w:rPr>
-              <w:lastRenderedPageBreak/>
               <w:t>Dòng sự kiện phụ</w:t>
             </w:r>
           </w:p>
@@ -9117,6 +9118,7 @@
               <w:rPr>
                 <w:b w:val="0"/>
               </w:rPr>
+              <w:lastRenderedPageBreak/>
               <w:t>Dòng sự kiện chính</w:t>
             </w:r>
           </w:p>
@@ -9266,11 +9268,7 @@
               <w:cnfStyle w:val="000000100000" w:firstRow="0" w:lastRow="0" w:firstColumn="0" w:lastColumn="0" w:oddVBand="0" w:evenVBand="0" w:oddHBand="1" w:evenHBand="0" w:firstRowFirstColumn="0" w:firstRowLastColumn="0" w:lastRowFirstColumn="0" w:lastRowLastColumn="0"/>
             </w:pPr>
             <w:r>
-              <w:t xml:space="preserve">A6. Tại bước 6, nếu lễ tân chọn thanh toán bằng tiền mặt </w:t>
-            </w:r>
-            <w:r>
-              <w:lastRenderedPageBreak/>
-              <w:t>thì:</w:t>
+              <w:t>A6. Tại bước 6, nếu lễ tân chọn thanh toán bằng tiền mặt thì:</w:t>
             </w:r>
           </w:p>
           <w:p>
@@ -9338,7 +9336,6 @@
               <w:rPr>
                 <w:b w:val="0"/>
               </w:rPr>
-              <w:lastRenderedPageBreak/>
               <w:t>Điều kiện tiên quyết</w:t>
             </w:r>
           </w:p>
@@ -9666,6 +9663,7 @@
               <w:cnfStyle w:val="000000010000" w:firstRow="0" w:lastRow="0" w:firstColumn="0" w:lastColumn="0" w:oddVBand="0" w:evenVBand="0" w:oddHBand="0" w:evenHBand="1" w:firstRowFirstColumn="0" w:firstRowLastColumn="0" w:lastRowFirstColumn="0" w:lastRowLastColumn="0"/>
             </w:pPr>
             <w:r>
+              <w:lastRenderedPageBreak/>
               <w:t>Hệ thống hiển thị các dịch vụ tra cứu được.</w:t>
             </w:r>
           </w:p>
@@ -9737,6 +9735,7 @@
               <w:jc w:val="center"/>
             </w:pPr>
             <w:r>
+              <w:lastRenderedPageBreak/>
               <w:t>Dòng sự kiện phụ</w:t>
             </w:r>
           </w:p>
@@ -9853,7 +9852,6 @@
               <w:jc w:val="center"/>
             </w:pPr>
             <w:r>
-              <w:lastRenderedPageBreak/>
               <w:t>Hậu điều kiện</w:t>
             </w:r>
           </w:p>
@@ -10211,6 +10209,7 @@
               <w:cnfStyle w:val="000000100000" w:firstRow="0" w:lastRow="0" w:firstColumn="0" w:lastColumn="0" w:oddVBand="0" w:evenVBand="0" w:oddHBand="1" w:evenHBand="0" w:firstRowFirstColumn="0" w:firstRowLastColumn="0" w:lastRowFirstColumn="0" w:lastRowLastColumn="0"/>
             </w:pPr>
             <w:r>
+              <w:lastRenderedPageBreak/>
               <w:t>Hệ thống thông báo “Số dịch vụ đăng ký phải lớn hơn bằng 1”.</w:t>
             </w:r>
           </w:p>
@@ -10249,6 +10248,7 @@
               <w:rPr>
                 <w:b w:val="0"/>
               </w:rPr>
+              <w:lastRenderedPageBreak/>
               <w:t>Điều kiện tiên quyết</w:t>
             </w:r>
           </w:p>
@@ -10436,7 +10436,6 @@
               <w:jc w:val="center"/>
             </w:pPr>
             <w:r>
-              <w:lastRenderedPageBreak/>
               <w:t>Tác nhân</w:t>
             </w:r>
           </w:p>
@@ -10736,6 +10735,7 @@
               <w:jc w:val="center"/>
             </w:pPr>
             <w:r>
+              <w:lastRenderedPageBreak/>
               <w:t>Dòng sự kiện phụ</w:t>
             </w:r>
           </w:p>
@@ -10891,11 +10891,7 @@
               <w:t xml:space="preserve"> hàng </w:t>
             </w:r>
             <w:r>
-              <w:t xml:space="preserve">trong 1 lần </w:t>
-            </w:r>
-            <w:r>
-              <w:lastRenderedPageBreak/>
-              <w:t>đăng</w:t>
+              <w:t>trong 1 lần đăng</w:t>
             </w:r>
             <w:r>
               <w:rPr>
@@ -11294,6 +11290,7 @@
               <w:cnfStyle w:val="000000100000" w:firstRow="0" w:lastRow="0" w:firstColumn="0" w:lastColumn="0" w:oddVBand="0" w:evenVBand="0" w:oddHBand="1" w:evenHBand="0" w:firstRowFirstColumn="0" w:firstRowLastColumn="0" w:lastRowFirstColumn="0" w:lastRowLastColumn="0"/>
             </w:pPr>
             <w:r>
+              <w:lastRenderedPageBreak/>
               <w:t>Kết</w:t>
             </w:r>
             <w:r>
@@ -11324,6 +11321,7 @@
               <w:jc w:val="center"/>
             </w:pPr>
             <w:r>
+              <w:lastRenderedPageBreak/>
               <w:t>Điều kiện tiên quyết</w:t>
             </w:r>
           </w:p>
@@ -11666,14 +11664,7 @@
               <w:rPr>
                 <w:lang w:val="vi-VN"/>
               </w:rPr>
-              <w:t xml:space="preserve"> hàng mà lễ </w:t>
-            </w:r>
-            <w:r>
-              <w:rPr>
-                <w:lang w:val="vi-VN"/>
-              </w:rPr>
-              <w:lastRenderedPageBreak/>
-              <w:t>tân cần tra cứu</w:t>
+              <w:t xml:space="preserve"> hàng mà lễ tân cần tra cứu</w:t>
             </w:r>
           </w:p>
           <w:p>
@@ -11756,7 +11747,6 @@
               <w:jc w:val="center"/>
             </w:pPr>
             <w:r>
-              <w:lastRenderedPageBreak/>
               <w:t>Dòng sự kiện phụ</w:t>
             </w:r>
           </w:p>
@@ -12176,7 +12166,11 @@
               <w:t xml:space="preserve"> </w:t>
             </w:r>
             <w:r>
-              <w:t>nhập thông tin tour du lịch cần tra cứu.</w:t>
+              <w:t xml:space="preserve">nhập thông tin tour du lịch cần </w:t>
+            </w:r>
+            <w:r>
+              <w:lastRenderedPageBreak/>
+              <w:t>tra cứu.</w:t>
             </w:r>
           </w:p>
           <w:p>
@@ -12260,6 +12254,7 @@
               <w:jc w:val="center"/>
             </w:pPr>
             <w:r>
+              <w:lastRenderedPageBreak/>
               <w:t>Dòng sự kiện phụ</w:t>
             </w:r>
           </w:p>
@@ -12302,7 +12297,6 @@
               <w:cnfStyle w:val="000000100000" w:firstRow="0" w:lastRow="0" w:firstColumn="0" w:lastColumn="0" w:oddVBand="0" w:evenVBand="0" w:oddHBand="1" w:evenHBand="0" w:firstRowFirstColumn="0" w:firstRowLastColumn="0" w:lastRowFirstColumn="0" w:lastRowLastColumn="0"/>
             </w:pPr>
             <w:r>
-              <w:lastRenderedPageBreak/>
               <w:t>Quay lại bước 1.</w:t>
             </w:r>
           </w:p>
@@ -12324,7 +12318,6 @@
               <w:jc w:val="center"/>
             </w:pPr>
             <w:r>
-              <w:lastRenderedPageBreak/>
               <w:t>Điều kiện tiên quyết</w:t>
             </w:r>
           </w:p>
@@ -12710,6 +12703,7 @@
               <w:rPr>
                 <w:b w:val="0"/>
               </w:rPr>
+              <w:lastRenderedPageBreak/>
               <w:t>Dòng sự kiện phụ</w:t>
             </w:r>
           </w:p>
@@ -12908,7 +12902,6 @@
               <w:jc w:val="center"/>
             </w:pPr>
             <w:r>
-              <w:lastRenderedPageBreak/>
               <w:t>Tóm tắt</w:t>
             </w:r>
           </w:p>
@@ -13254,6 +13247,7 @@
               <w:cnfStyle w:val="000000100000" w:firstRow="0" w:lastRow="0" w:firstColumn="0" w:lastColumn="0" w:oddVBand="0" w:evenVBand="0" w:oddHBand="1" w:evenHBand="0" w:firstRowFirstColumn="0" w:firstRowLastColumn="0" w:lastRowFirstColumn="0" w:lastRowLastColumn="0"/>
             </w:pPr>
             <w:r>
+              <w:lastRenderedPageBreak/>
               <w:t>A4. Tại bước 4 nếu không có tour du lịch nào được chọn trong phiếu:</w:t>
             </w:r>
           </w:p>
@@ -13303,6 +13297,7 @@
               <w:jc w:val="center"/>
             </w:pPr>
             <w:r>
+              <w:lastRenderedPageBreak/>
               <w:t>Điều kiện tiên quyết</w:t>
             </w:r>
           </w:p>
@@ -13427,7 +13422,6 @@
                 <w:b w:val="0"/>
                 <w:lang w:val="vi-VN"/>
               </w:rPr>
-              <w:lastRenderedPageBreak/>
               <w:t>Tên use case</w:t>
             </w:r>
           </w:p>
@@ -13892,7 +13886,14 @@
               <w:rPr>
                 <w:lang w:val="vi-VN"/>
               </w:rPr>
-              <w:t>hệ thống thông báo “Xác thực không thành công”</w:t>
+              <w:t xml:space="preserve">hệ thống thông báo “Xác thực không </w:t>
+            </w:r>
+            <w:r>
+              <w:rPr>
+                <w:lang w:val="vi-VN"/>
+              </w:rPr>
+              <w:lastRenderedPageBreak/>
+              <w:t>thành công”</w:t>
             </w:r>
             <w:r>
               <w:rPr>
@@ -13952,6 +13953,7 @@
                 <w:b w:val="0"/>
                 <w:lang w:val="vi-VN"/>
               </w:rPr>
+              <w:lastRenderedPageBreak/>
               <w:t>Điều kiện tiên quyết</w:t>
             </w:r>
           </w:p>
@@ -14144,7 +14146,6 @@
                 <w:b w:val="0"/>
                 <w:lang w:val="vi-VN"/>
               </w:rPr>
-              <w:lastRenderedPageBreak/>
               <w:t>Tóm tắt</w:t>
             </w:r>
           </w:p>
@@ -14569,6 +14570,7 @@
               <w:rPr>
                 <w:lang w:val="vi-VN"/>
               </w:rPr>
+              <w:lastRenderedPageBreak/>
               <w:t xml:space="preserve">A2. </w:t>
             </w:r>
             <w:r>
@@ -15173,6 +15175,7 @@
               <w:rPr>
                 <w:lang w:val="vi-VN"/>
               </w:rPr>
+              <w:lastRenderedPageBreak/>
               <w:t>Hệ thống hiển thị dịch vụ mà lễ tân đã chọn</w:t>
             </w:r>
           </w:p>
@@ -15239,6 +15242,7 @@
                 <w:b w:val="0"/>
                 <w:lang w:val="vi-VN"/>
               </w:rPr>
+              <w:lastRenderedPageBreak/>
               <w:t>Dòng sự kiện phụ</w:t>
             </w:r>
           </w:p>
@@ -15347,14 +15351,7 @@
               <w:rPr>
                 <w:lang w:val="vi-VN"/>
               </w:rPr>
-              <w:t xml:space="preserve">Hệ thống thông báo “Phiếu YC DV phải gồm ít </w:t>
-            </w:r>
-            <w:r>
-              <w:rPr>
-                <w:lang w:val="vi-VN"/>
-              </w:rPr>
-              <w:lastRenderedPageBreak/>
-              <w:t>nhất 1 dịch vụ”</w:t>
+              <w:t>Hệ thống thông báo “Phiếu YC DV phải gồm ít nhất 1 dịch vụ”</w:t>
             </w:r>
           </w:p>
           <w:p>
@@ -15408,7 +15405,6 @@
                 <w:b w:val="0"/>
                 <w:lang w:val="vi-VN"/>
               </w:rPr>
-              <w:lastRenderedPageBreak/>
               <w:t>Điều kiện tiên quyết</w:t>
             </w:r>
           </w:p>
@@ -15842,6 +15838,7 @@
               <w:rPr>
                 <w:lang w:val="vi-VN"/>
               </w:rPr>
+              <w:lastRenderedPageBreak/>
               <w:t>Hệ thống lưu lại danh sách dịch vụ đã chọn</w:t>
             </w:r>
           </w:p>
@@ -15870,6 +15867,7 @@
                 <w:b w:val="0"/>
                 <w:lang w:val="vi-VN"/>
               </w:rPr>
+              <w:lastRenderedPageBreak/>
               <w:t>Dòng sự kiện phụ</w:t>
             </w:r>
           </w:p>
@@ -16099,7 +16097,6 @@
                 <w:b w:val="0"/>
                 <w:lang w:val="vi-VN"/>
               </w:rPr>
-              <w:lastRenderedPageBreak/>
               <w:t>Tên use case</w:t>
             </w:r>
           </w:p>
@@ -16626,7 +16623,3121 @@
     <w:p/>
     <w:p/>
     <w:p/>
-    <w:p/>
+    <w:p>
+      <w:pPr>
+        <w:rPr>
+          <w:lang w:val="vi-VN"/>
+        </w:rPr>
+      </w:pPr>
+    </w:p>
+    <w:tbl>
+      <w:tblPr>
+        <w:tblStyle w:val="LightGrid-Accent5"/>
+        <w:tblW w:w="0" w:type="auto"/>
+        <w:tblLook w:val="04A0" w:firstRow="1" w:lastRow="0" w:firstColumn="1" w:lastColumn="0" w:noHBand="0" w:noVBand="1"/>
+      </w:tblPr>
+      <w:tblGrid>
+        <w:gridCol w:w="2827"/>
+        <w:gridCol w:w="6029"/>
+      </w:tblGrid>
+      <w:tr>
+        <w:trPr>
+          <w:cnfStyle w:val="100000000000" w:firstRow="1" w:lastRow="0" w:firstColumn="0" w:lastColumn="0" w:oddVBand="0" w:evenVBand="0" w:oddHBand="0" w:evenHBand="0" w:firstRowFirstColumn="0" w:firstRowLastColumn="0" w:lastRowFirstColumn="0" w:lastRowLastColumn="0"/>
+        </w:trPr>
+        <w:tc>
+          <w:tcPr>
+            <w:cnfStyle w:val="001000000000" w:firstRow="0" w:lastRow="0" w:firstColumn="1" w:lastColumn="0" w:oddVBand="0" w:evenVBand="0" w:oddHBand="0" w:evenHBand="0" w:firstRowFirstColumn="0" w:firstRowLastColumn="0" w:lastRowFirstColumn="0" w:lastRowLastColumn="0"/>
+            <w:tcW w:w="2827" w:type="dxa"/>
+            <w:vAlign w:val="center"/>
+          </w:tcPr>
+          <w:p>
+            <w:pPr>
+              <w:jc w:val="center"/>
+              <w:rPr>
+                <w:b w:val="0"/>
+                <w:lang w:val="vi-VN"/>
+              </w:rPr>
+            </w:pPr>
+            <w:r>
+              <w:rPr>
+                <w:b w:val="0"/>
+                <w:lang w:val="vi-VN"/>
+              </w:rPr>
+              <w:t>Tên use case</w:t>
+            </w:r>
+          </w:p>
+        </w:tc>
+        <w:tc>
+          <w:tcPr>
+            <w:tcW w:w="6029" w:type="dxa"/>
+          </w:tcPr>
+          <w:p>
+            <w:pPr>
+              <w:cnfStyle w:val="100000000000" w:firstRow="1" w:lastRow="0" w:firstColumn="0" w:lastColumn="0" w:oddVBand="0" w:evenVBand="0" w:oddHBand="0" w:evenHBand="0" w:firstRowFirstColumn="0" w:firstRowLastColumn="0" w:lastRowFirstColumn="0" w:lastRowLastColumn="0"/>
+            </w:pPr>
+            <w:r>
+              <w:t>TraCuuSoPhong</w:t>
+            </w:r>
+          </w:p>
+        </w:tc>
+      </w:tr>
+      <w:tr>
+        <w:trPr>
+          <w:cnfStyle w:val="000000100000" w:firstRow="0" w:lastRow="0" w:firstColumn="0" w:lastColumn="0" w:oddVBand="0" w:evenVBand="0" w:oddHBand="1" w:evenHBand="0" w:firstRowFirstColumn="0" w:firstRowLastColumn="0" w:lastRowFirstColumn="0" w:lastRowLastColumn="0"/>
+        </w:trPr>
+        <w:tc>
+          <w:tcPr>
+            <w:cnfStyle w:val="001000000000" w:firstRow="0" w:lastRow="0" w:firstColumn="1" w:lastColumn="0" w:oddVBand="0" w:evenVBand="0" w:oddHBand="0" w:evenHBand="0" w:firstRowFirstColumn="0" w:firstRowLastColumn="0" w:lastRowFirstColumn="0" w:lastRowLastColumn="0"/>
+            <w:tcW w:w="2827" w:type="dxa"/>
+            <w:vAlign w:val="center"/>
+          </w:tcPr>
+          <w:p>
+            <w:pPr>
+              <w:jc w:val="center"/>
+              <w:rPr>
+                <w:b w:val="0"/>
+                <w:lang w:val="vi-VN"/>
+              </w:rPr>
+            </w:pPr>
+            <w:r>
+              <w:rPr>
+                <w:b w:val="0"/>
+                <w:lang w:val="vi-VN"/>
+              </w:rPr>
+              <w:t>Tóm tắt</w:t>
+            </w:r>
+          </w:p>
+        </w:tc>
+        <w:tc>
+          <w:tcPr>
+            <w:tcW w:w="6029" w:type="dxa"/>
+          </w:tcPr>
+          <w:p>
+            <w:pPr>
+              <w:cnfStyle w:val="000000100000" w:firstRow="0" w:lastRow="0" w:firstColumn="0" w:lastColumn="0" w:oddVBand="0" w:evenVBand="0" w:oddHBand="1" w:evenHBand="0" w:firstRowFirstColumn="0" w:firstRowLastColumn="0" w:lastRowFirstColumn="0" w:lastRowLastColumn="0"/>
+            </w:pPr>
+            <w:r>
+              <w:t>Khi check-out, khách hàng sẽ được yêu cung cấp số phòng để nhân viên kiểm tra</w:t>
+            </w:r>
+          </w:p>
+        </w:tc>
+      </w:tr>
+      <w:tr>
+        <w:trPr>
+          <w:cnfStyle w:val="000000010000" w:firstRow="0" w:lastRow="0" w:firstColumn="0" w:lastColumn="0" w:oddVBand="0" w:evenVBand="0" w:oddHBand="0" w:evenHBand="1" w:firstRowFirstColumn="0" w:firstRowLastColumn="0" w:lastRowFirstColumn="0" w:lastRowLastColumn="0"/>
+        </w:trPr>
+        <w:tc>
+          <w:tcPr>
+            <w:cnfStyle w:val="001000000000" w:firstRow="0" w:lastRow="0" w:firstColumn="1" w:lastColumn="0" w:oddVBand="0" w:evenVBand="0" w:oddHBand="0" w:evenHBand="0" w:firstRowFirstColumn="0" w:firstRowLastColumn="0" w:lastRowFirstColumn="0" w:lastRowLastColumn="0"/>
+            <w:tcW w:w="2827" w:type="dxa"/>
+            <w:vAlign w:val="center"/>
+          </w:tcPr>
+          <w:p>
+            <w:pPr>
+              <w:jc w:val="center"/>
+              <w:rPr>
+                <w:b w:val="0"/>
+                <w:lang w:val="vi-VN"/>
+              </w:rPr>
+            </w:pPr>
+            <w:r>
+              <w:rPr>
+                <w:b w:val="0"/>
+                <w:lang w:val="vi-VN"/>
+              </w:rPr>
+              <w:t>Tác nhân</w:t>
+            </w:r>
+          </w:p>
+        </w:tc>
+        <w:tc>
+          <w:tcPr>
+            <w:tcW w:w="6029" w:type="dxa"/>
+          </w:tcPr>
+          <w:p>
+            <w:pPr>
+              <w:cnfStyle w:val="000000010000" w:firstRow="0" w:lastRow="0" w:firstColumn="0" w:lastColumn="0" w:oddVBand="0" w:evenVBand="0" w:oddHBand="0" w:evenHBand="1" w:firstRowFirstColumn="0" w:firstRowLastColumn="0" w:lastRowFirstColumn="0" w:lastRowLastColumn="0"/>
+              <w:rPr>
+                <w:lang w:val="vi-VN"/>
+              </w:rPr>
+            </w:pPr>
+            <w:r>
+              <w:rPr>
+                <w:lang w:val="vi-VN"/>
+              </w:rPr>
+              <w:t>Lễ tân</w:t>
+            </w:r>
+          </w:p>
+        </w:tc>
+      </w:tr>
+      <w:tr>
+        <w:trPr>
+          <w:cnfStyle w:val="000000100000" w:firstRow="0" w:lastRow="0" w:firstColumn="0" w:lastColumn="0" w:oddVBand="0" w:evenVBand="0" w:oddHBand="1" w:evenHBand="0" w:firstRowFirstColumn="0" w:firstRowLastColumn="0" w:lastRowFirstColumn="0" w:lastRowLastColumn="0"/>
+        </w:trPr>
+        <w:tc>
+          <w:tcPr>
+            <w:cnfStyle w:val="001000000000" w:firstRow="0" w:lastRow="0" w:firstColumn="1" w:lastColumn="0" w:oddVBand="0" w:evenVBand="0" w:oddHBand="0" w:evenHBand="0" w:firstRowFirstColumn="0" w:firstRowLastColumn="0" w:lastRowFirstColumn="0" w:lastRowLastColumn="0"/>
+            <w:tcW w:w="2827" w:type="dxa"/>
+            <w:vAlign w:val="center"/>
+          </w:tcPr>
+          <w:p>
+            <w:pPr>
+              <w:jc w:val="center"/>
+              <w:rPr>
+                <w:b w:val="0"/>
+                <w:lang w:val="vi-VN"/>
+              </w:rPr>
+            </w:pPr>
+            <w:r>
+              <w:rPr>
+                <w:b w:val="0"/>
+                <w:lang w:val="vi-VN"/>
+              </w:rPr>
+              <w:t>Use case liên quan</w:t>
+            </w:r>
+          </w:p>
+        </w:tc>
+        <w:tc>
+          <w:tcPr>
+            <w:tcW w:w="6029" w:type="dxa"/>
+          </w:tcPr>
+          <w:p>
+            <w:pPr>
+              <w:cnfStyle w:val="000000100000" w:firstRow="0" w:lastRow="0" w:firstColumn="0" w:lastColumn="0" w:oddVBand="0" w:evenVBand="0" w:oddHBand="1" w:evenHBand="0" w:firstRowFirstColumn="0" w:firstRowLastColumn="0" w:lastRowFirstColumn="0" w:lastRowLastColumn="0"/>
+            </w:pPr>
+            <w:r>
+              <w:t>DatPhong</w:t>
+            </w:r>
+          </w:p>
+        </w:tc>
+      </w:tr>
+      <w:tr>
+        <w:trPr>
+          <w:cnfStyle w:val="000000010000" w:firstRow="0" w:lastRow="0" w:firstColumn="0" w:lastColumn="0" w:oddVBand="0" w:evenVBand="0" w:oddHBand="0" w:evenHBand="1" w:firstRowFirstColumn="0" w:firstRowLastColumn="0" w:lastRowFirstColumn="0" w:lastRowLastColumn="0"/>
+        </w:trPr>
+        <w:tc>
+          <w:tcPr>
+            <w:cnfStyle w:val="001000000000" w:firstRow="0" w:lastRow="0" w:firstColumn="1" w:lastColumn="0" w:oddVBand="0" w:evenVBand="0" w:oddHBand="0" w:evenHBand="0" w:firstRowFirstColumn="0" w:firstRowLastColumn="0" w:lastRowFirstColumn="0" w:lastRowLastColumn="0"/>
+            <w:tcW w:w="2827" w:type="dxa"/>
+            <w:vAlign w:val="center"/>
+          </w:tcPr>
+          <w:p>
+            <w:pPr>
+              <w:jc w:val="center"/>
+              <w:rPr>
+                <w:b w:val="0"/>
+                <w:lang w:val="vi-VN"/>
+              </w:rPr>
+            </w:pPr>
+            <w:r>
+              <w:rPr>
+                <w:b w:val="0"/>
+                <w:lang w:val="vi-VN"/>
+              </w:rPr>
+              <w:t>Dòng sự kiện chính</w:t>
+            </w:r>
+          </w:p>
+        </w:tc>
+        <w:tc>
+          <w:tcPr>
+            <w:tcW w:w="6029" w:type="dxa"/>
+          </w:tcPr>
+          <w:p>
+            <w:pPr>
+              <w:pStyle w:val="ListParagraph"/>
+              <w:numPr>
+                <w:ilvl w:val="0"/>
+                <w:numId w:val="10"/>
+              </w:numPr>
+              <w:cnfStyle w:val="000000010000" w:firstRow="0" w:lastRow="0" w:firstColumn="0" w:lastColumn="0" w:oddVBand="0" w:evenVBand="0" w:oddHBand="0" w:evenHBand="1" w:firstRowFirstColumn="0" w:firstRowLastColumn="0" w:lastRowFirstColumn="0" w:lastRowLastColumn="0"/>
+              <w:rPr>
+                <w:lang w:val="vi-VN"/>
+              </w:rPr>
+            </w:pPr>
+            <w:r>
+              <w:t>Lễ tân tra cứu số phòng bằng tùy chọn “Tra cứu số phòng”</w:t>
+            </w:r>
+          </w:p>
+          <w:p>
+            <w:pPr>
+              <w:pStyle w:val="ListParagraph"/>
+              <w:numPr>
+                <w:ilvl w:val="0"/>
+                <w:numId w:val="10"/>
+              </w:numPr>
+              <w:cnfStyle w:val="000000010000" w:firstRow="0" w:lastRow="0" w:firstColumn="0" w:lastColumn="0" w:oddVBand="0" w:evenVBand="0" w:oddHBand="0" w:evenHBand="1" w:firstRowFirstColumn="0" w:firstRowLastColumn="0" w:lastRowFirstColumn="0" w:lastRowLastColumn="0"/>
+              <w:rPr>
+                <w:lang w:val="vi-VN"/>
+              </w:rPr>
+            </w:pPr>
+            <w:r>
+              <w:t>Hệ thống gọi thực hiện UC chức năng “TraCuuSoPhong”</w:t>
+            </w:r>
+          </w:p>
+          <w:p>
+            <w:pPr>
+              <w:pStyle w:val="ListParagraph"/>
+              <w:numPr>
+                <w:ilvl w:val="0"/>
+                <w:numId w:val="10"/>
+              </w:numPr>
+              <w:cnfStyle w:val="000000010000" w:firstRow="0" w:lastRow="0" w:firstColumn="0" w:lastColumn="0" w:oddVBand="0" w:evenVBand="0" w:oddHBand="0" w:evenHBand="1" w:firstRowFirstColumn="0" w:firstRowLastColumn="0" w:lastRowFirstColumn="0" w:lastRowLastColumn="0"/>
+              <w:rPr>
+                <w:lang w:val="vi-VN"/>
+              </w:rPr>
+            </w:pPr>
+            <w:r>
+              <w:t>Hệ thống hiển thị số phòng cùng với các thông tin: chủ phòng, dịch vụ, …</w:t>
+            </w:r>
+          </w:p>
+          <w:p>
+            <w:pPr>
+              <w:pStyle w:val="ListParagraph"/>
+              <w:numPr>
+                <w:ilvl w:val="0"/>
+                <w:numId w:val="10"/>
+              </w:numPr>
+              <w:cnfStyle w:val="000000010000" w:firstRow="0" w:lastRow="0" w:firstColumn="0" w:lastColumn="0" w:oddVBand="0" w:evenVBand="0" w:oddHBand="0" w:evenHBand="1" w:firstRowFirstColumn="0" w:firstRowLastColumn="0" w:lastRowFirstColumn="0" w:lastRowLastColumn="0"/>
+              <w:rPr>
+                <w:lang w:val="vi-VN"/>
+              </w:rPr>
+            </w:pPr>
+            <w:r>
+              <w:t>Lễ tân nhấn chọn “hoàn thành”.</w:t>
+            </w:r>
+          </w:p>
+        </w:tc>
+      </w:tr>
+      <w:tr>
+        <w:trPr>
+          <w:cnfStyle w:val="000000100000" w:firstRow="0" w:lastRow="0" w:firstColumn="0" w:lastColumn="0" w:oddVBand="0" w:evenVBand="0" w:oddHBand="1" w:evenHBand="0" w:firstRowFirstColumn="0" w:firstRowLastColumn="0" w:lastRowFirstColumn="0" w:lastRowLastColumn="0"/>
+        </w:trPr>
+        <w:tc>
+          <w:tcPr>
+            <w:cnfStyle w:val="001000000000" w:firstRow="0" w:lastRow="0" w:firstColumn="1" w:lastColumn="0" w:oddVBand="0" w:evenVBand="0" w:oddHBand="0" w:evenHBand="0" w:firstRowFirstColumn="0" w:firstRowLastColumn="0" w:lastRowFirstColumn="0" w:lastRowLastColumn="0"/>
+            <w:tcW w:w="2827" w:type="dxa"/>
+            <w:vAlign w:val="center"/>
+          </w:tcPr>
+          <w:p>
+            <w:pPr>
+              <w:jc w:val="center"/>
+              <w:rPr>
+                <w:b w:val="0"/>
+                <w:lang w:val="vi-VN"/>
+              </w:rPr>
+            </w:pPr>
+            <w:r>
+              <w:rPr>
+                <w:b w:val="0"/>
+                <w:lang w:val="vi-VN"/>
+              </w:rPr>
+              <w:t>Dòng sự kiện phụ</w:t>
+            </w:r>
+          </w:p>
+        </w:tc>
+        <w:tc>
+          <w:tcPr>
+            <w:tcW w:w="6029" w:type="dxa"/>
+          </w:tcPr>
+          <w:p>
+            <w:pPr>
+              <w:cnfStyle w:val="000000100000" w:firstRow="0" w:lastRow="0" w:firstColumn="0" w:lastColumn="0" w:oddVBand="0" w:evenVBand="0" w:oddHBand="1" w:evenHBand="0" w:firstRowFirstColumn="0" w:firstRowLastColumn="0" w:lastRowFirstColumn="0" w:lastRowLastColumn="0"/>
+              <w:rPr>
+                <w:lang w:val="vi-VN"/>
+              </w:rPr>
+            </w:pPr>
+            <w:r>
+              <w:t>A3</w:t>
+            </w:r>
+            <w:r>
+              <w:rPr>
+                <w:lang w:val="vi-VN"/>
+              </w:rPr>
+              <w:t xml:space="preserve">. Tại bước </w:t>
+            </w:r>
+            <w:r>
+              <w:t>3</w:t>
+            </w:r>
+            <w:r>
+              <w:rPr>
+                <w:lang w:val="vi-VN"/>
+              </w:rPr>
+              <w:t xml:space="preserve">, nếu </w:t>
+            </w:r>
+            <w:r>
+              <w:t>không tìm kiếm được số phòng</w:t>
+            </w:r>
+            <w:r>
+              <w:rPr>
+                <w:lang w:val="vi-VN"/>
+              </w:rPr>
+              <w:t>:</w:t>
+            </w:r>
+          </w:p>
+          <w:p>
+            <w:pPr>
+              <w:pStyle w:val="ListParagraph"/>
+              <w:numPr>
+                <w:ilvl w:val="0"/>
+                <w:numId w:val="54"/>
+              </w:numPr>
+              <w:cnfStyle w:val="000000100000" w:firstRow="0" w:lastRow="0" w:firstColumn="0" w:lastColumn="0" w:oddVBand="0" w:evenVBand="0" w:oddHBand="1" w:evenHBand="0" w:firstRowFirstColumn="0" w:firstRowLastColumn="0" w:lastRowFirstColumn="0" w:lastRowLastColumn="0"/>
+              <w:rPr>
+                <w:lang w:val="vi-VN"/>
+              </w:rPr>
+            </w:pPr>
+            <w:r>
+              <w:rPr>
+                <w:lang w:val="vi-VN"/>
+              </w:rPr>
+              <w:t xml:space="preserve">Hệ thống </w:t>
+            </w:r>
+            <w:r>
+              <w:t>hiển thị “Phòng không tồn tại”</w:t>
+            </w:r>
+          </w:p>
+          <w:p>
+            <w:pPr>
+              <w:pStyle w:val="ListParagraph"/>
+              <w:numPr>
+                <w:ilvl w:val="0"/>
+                <w:numId w:val="54"/>
+              </w:numPr>
+              <w:cnfStyle w:val="000000100000" w:firstRow="0" w:lastRow="0" w:firstColumn="0" w:lastColumn="0" w:oddVBand="0" w:evenVBand="0" w:oddHBand="1" w:evenHBand="0" w:firstRowFirstColumn="0" w:firstRowLastColumn="0" w:lastRowFirstColumn="0" w:lastRowLastColumn="0"/>
+              <w:rPr>
+                <w:lang w:val="vi-VN"/>
+              </w:rPr>
+            </w:pPr>
+            <w:r>
+              <w:rPr>
+                <w:lang w:val="vi-VN"/>
+              </w:rPr>
+              <w:t>Quay lại bước 1</w:t>
+            </w:r>
+          </w:p>
+        </w:tc>
+      </w:tr>
+      <w:tr>
+        <w:trPr>
+          <w:cnfStyle w:val="000000010000" w:firstRow="0" w:lastRow="0" w:firstColumn="0" w:lastColumn="0" w:oddVBand="0" w:evenVBand="0" w:oddHBand="0" w:evenHBand="1" w:firstRowFirstColumn="0" w:firstRowLastColumn="0" w:lastRowFirstColumn="0" w:lastRowLastColumn="0"/>
+        </w:trPr>
+        <w:tc>
+          <w:tcPr>
+            <w:cnfStyle w:val="001000000000" w:firstRow="0" w:lastRow="0" w:firstColumn="1" w:lastColumn="0" w:oddVBand="0" w:evenVBand="0" w:oddHBand="0" w:evenHBand="0" w:firstRowFirstColumn="0" w:firstRowLastColumn="0" w:lastRowFirstColumn="0" w:lastRowLastColumn="0"/>
+            <w:tcW w:w="2827" w:type="dxa"/>
+            <w:vAlign w:val="center"/>
+          </w:tcPr>
+          <w:p>
+            <w:pPr>
+              <w:jc w:val="center"/>
+              <w:rPr>
+                <w:b w:val="0"/>
+                <w:lang w:val="vi-VN"/>
+              </w:rPr>
+            </w:pPr>
+            <w:r>
+              <w:rPr>
+                <w:b w:val="0"/>
+                <w:lang w:val="vi-VN"/>
+              </w:rPr>
+              <w:t>Điều kiện tiên quyết</w:t>
+            </w:r>
+          </w:p>
+        </w:tc>
+        <w:tc>
+          <w:tcPr>
+            <w:tcW w:w="6029" w:type="dxa"/>
+          </w:tcPr>
+          <w:p>
+            <w:pPr>
+              <w:cnfStyle w:val="000000010000" w:firstRow="0" w:lastRow="0" w:firstColumn="0" w:lastColumn="0" w:oddVBand="0" w:evenVBand="0" w:oddHBand="0" w:evenHBand="1" w:firstRowFirstColumn="0" w:firstRowLastColumn="0" w:lastRowFirstColumn="0" w:lastRowLastColumn="0"/>
+            </w:pPr>
+            <w:r>
+              <w:rPr>
+                <w:lang w:val="vi-VN"/>
+              </w:rPr>
+              <w:t xml:space="preserve">Lễ tân phải đăng nhập </w:t>
+            </w:r>
+            <w:r>
+              <w:t>và thực hiện tra cứu số phòng</w:t>
+            </w:r>
+          </w:p>
+        </w:tc>
+      </w:tr>
+      <w:tr>
+        <w:trPr>
+          <w:cnfStyle w:val="000000100000" w:firstRow="0" w:lastRow="0" w:firstColumn="0" w:lastColumn="0" w:oddVBand="0" w:evenVBand="0" w:oddHBand="1" w:evenHBand="0" w:firstRowFirstColumn="0" w:firstRowLastColumn="0" w:lastRowFirstColumn="0" w:lastRowLastColumn="0"/>
+        </w:trPr>
+        <w:tc>
+          <w:tcPr>
+            <w:cnfStyle w:val="001000000000" w:firstRow="0" w:lastRow="0" w:firstColumn="1" w:lastColumn="0" w:oddVBand="0" w:evenVBand="0" w:oddHBand="0" w:evenHBand="0" w:firstRowFirstColumn="0" w:firstRowLastColumn="0" w:lastRowFirstColumn="0" w:lastRowLastColumn="0"/>
+            <w:tcW w:w="2827" w:type="dxa"/>
+            <w:vAlign w:val="center"/>
+          </w:tcPr>
+          <w:p>
+            <w:pPr>
+              <w:jc w:val="center"/>
+              <w:rPr>
+                <w:b w:val="0"/>
+                <w:lang w:val="vi-VN"/>
+              </w:rPr>
+            </w:pPr>
+            <w:r>
+              <w:rPr>
+                <w:b w:val="0"/>
+                <w:lang w:val="vi-VN"/>
+              </w:rPr>
+              <w:t>Hậu điều kiện</w:t>
+            </w:r>
+          </w:p>
+        </w:tc>
+        <w:tc>
+          <w:tcPr>
+            <w:tcW w:w="6029" w:type="dxa"/>
+          </w:tcPr>
+          <w:p>
+            <w:pPr>
+              <w:cnfStyle w:val="000000100000" w:firstRow="0" w:lastRow="0" w:firstColumn="0" w:lastColumn="0" w:oddVBand="0" w:evenVBand="0" w:oddHBand="1" w:evenHBand="0" w:firstRowFirstColumn="0" w:firstRowLastColumn="0" w:lastRowFirstColumn="0" w:lastRowLastColumn="0"/>
+            </w:pPr>
+            <w:r>
+              <w:t>Hình thành 1 bảng thông tin về phòng mà khách hàng đã sử dụng</w:t>
+            </w:r>
+          </w:p>
+        </w:tc>
+      </w:tr>
+    </w:tbl>
+    <w:p>
+      <w:pPr>
+        <w:rPr>
+          <w:lang w:val="vi-VN"/>
+        </w:rPr>
+      </w:pPr>
+    </w:p>
+    <w:p>
+      <w:pPr>
+        <w:rPr>
+          <w:lang w:val="vi-VN"/>
+        </w:rPr>
+      </w:pPr>
+    </w:p>
+    <w:p>
+      <w:pPr>
+        <w:rPr>
+          <w:lang w:val="vi-VN"/>
+        </w:rPr>
+      </w:pPr>
+    </w:p>
+    <w:tbl>
+      <w:tblPr>
+        <w:tblStyle w:val="LightGrid-Accent5"/>
+        <w:tblW w:w="0" w:type="auto"/>
+        <w:tblLook w:val="04A0" w:firstRow="1" w:lastRow="0" w:firstColumn="1" w:lastColumn="0" w:noHBand="0" w:noVBand="1"/>
+      </w:tblPr>
+      <w:tblGrid>
+        <w:gridCol w:w="2827"/>
+        <w:gridCol w:w="6029"/>
+      </w:tblGrid>
+      <w:tr>
+        <w:trPr>
+          <w:cnfStyle w:val="100000000000" w:firstRow="1" w:lastRow="0" w:firstColumn="0" w:lastColumn="0" w:oddVBand="0" w:evenVBand="0" w:oddHBand="0" w:evenHBand="0" w:firstRowFirstColumn="0" w:firstRowLastColumn="0" w:lastRowFirstColumn="0" w:lastRowLastColumn="0"/>
+        </w:trPr>
+        <w:tc>
+          <w:tcPr>
+            <w:cnfStyle w:val="001000000000" w:firstRow="0" w:lastRow="0" w:firstColumn="1" w:lastColumn="0" w:oddVBand="0" w:evenVBand="0" w:oddHBand="0" w:evenHBand="0" w:firstRowFirstColumn="0" w:firstRowLastColumn="0" w:lastRowFirstColumn="0" w:lastRowLastColumn="0"/>
+            <w:tcW w:w="2827" w:type="dxa"/>
+            <w:vAlign w:val="center"/>
+          </w:tcPr>
+          <w:p>
+            <w:pPr>
+              <w:jc w:val="center"/>
+              <w:rPr>
+                <w:b w:val="0"/>
+                <w:lang w:val="vi-VN"/>
+              </w:rPr>
+            </w:pPr>
+            <w:r>
+              <w:rPr>
+                <w:b w:val="0"/>
+                <w:lang w:val="vi-VN"/>
+              </w:rPr>
+              <w:t>Tên use case</w:t>
+            </w:r>
+          </w:p>
+        </w:tc>
+        <w:tc>
+          <w:tcPr>
+            <w:tcW w:w="6029" w:type="dxa"/>
+          </w:tcPr>
+          <w:p>
+            <w:pPr>
+              <w:cnfStyle w:val="100000000000" w:firstRow="1" w:lastRow="0" w:firstColumn="0" w:lastColumn="0" w:oddVBand="0" w:evenVBand="0" w:oddHBand="0" w:evenHBand="0" w:firstRowFirstColumn="0" w:firstRowLastColumn="0" w:lastRowFirstColumn="0" w:lastRowLastColumn="0"/>
+            </w:pPr>
+            <w:r>
+              <w:t>CapNhatTinhTrangPhong</w:t>
+            </w:r>
+          </w:p>
+        </w:tc>
+      </w:tr>
+      <w:tr>
+        <w:trPr>
+          <w:cnfStyle w:val="000000100000" w:firstRow="0" w:lastRow="0" w:firstColumn="0" w:lastColumn="0" w:oddVBand="0" w:evenVBand="0" w:oddHBand="1" w:evenHBand="0" w:firstRowFirstColumn="0" w:firstRowLastColumn="0" w:lastRowFirstColumn="0" w:lastRowLastColumn="0"/>
+        </w:trPr>
+        <w:tc>
+          <w:tcPr>
+            <w:cnfStyle w:val="001000000000" w:firstRow="0" w:lastRow="0" w:firstColumn="1" w:lastColumn="0" w:oddVBand="0" w:evenVBand="0" w:oddHBand="0" w:evenHBand="0" w:firstRowFirstColumn="0" w:firstRowLastColumn="0" w:lastRowFirstColumn="0" w:lastRowLastColumn="0"/>
+            <w:tcW w:w="2827" w:type="dxa"/>
+            <w:vAlign w:val="center"/>
+          </w:tcPr>
+          <w:p>
+            <w:pPr>
+              <w:jc w:val="center"/>
+              <w:rPr>
+                <w:b w:val="0"/>
+                <w:lang w:val="vi-VN"/>
+              </w:rPr>
+            </w:pPr>
+            <w:r>
+              <w:rPr>
+                <w:b w:val="0"/>
+                <w:lang w:val="vi-VN"/>
+              </w:rPr>
+              <w:t>Tóm tắt</w:t>
+            </w:r>
+          </w:p>
+        </w:tc>
+        <w:tc>
+          <w:tcPr>
+            <w:tcW w:w="6029" w:type="dxa"/>
+          </w:tcPr>
+          <w:p>
+            <w:pPr>
+              <w:cnfStyle w:val="000000100000" w:firstRow="0" w:lastRow="0" w:firstColumn="0" w:lastColumn="0" w:oddVBand="0" w:evenVBand="0" w:oddHBand="1" w:evenHBand="0" w:firstRowFirstColumn="0" w:firstRowLastColumn="0" w:lastRowFirstColumn="0" w:lastRowLastColumn="0"/>
+            </w:pPr>
+            <w:r>
+              <w:t>Khi check-out, cần cập nhật lại tình trạng phòng trống để hiển thị phòng để sẵn sàng cho khách tiếp theo đặt</w:t>
+            </w:r>
+          </w:p>
+        </w:tc>
+      </w:tr>
+      <w:tr>
+        <w:trPr>
+          <w:cnfStyle w:val="000000010000" w:firstRow="0" w:lastRow="0" w:firstColumn="0" w:lastColumn="0" w:oddVBand="0" w:evenVBand="0" w:oddHBand="0" w:evenHBand="1" w:firstRowFirstColumn="0" w:firstRowLastColumn="0" w:lastRowFirstColumn="0" w:lastRowLastColumn="0"/>
+        </w:trPr>
+        <w:tc>
+          <w:tcPr>
+            <w:cnfStyle w:val="001000000000" w:firstRow="0" w:lastRow="0" w:firstColumn="1" w:lastColumn="0" w:oddVBand="0" w:evenVBand="0" w:oddHBand="0" w:evenHBand="0" w:firstRowFirstColumn="0" w:firstRowLastColumn="0" w:lastRowFirstColumn="0" w:lastRowLastColumn="0"/>
+            <w:tcW w:w="2827" w:type="dxa"/>
+            <w:vAlign w:val="center"/>
+          </w:tcPr>
+          <w:p>
+            <w:pPr>
+              <w:jc w:val="center"/>
+              <w:rPr>
+                <w:b w:val="0"/>
+                <w:lang w:val="vi-VN"/>
+              </w:rPr>
+            </w:pPr>
+            <w:r>
+              <w:rPr>
+                <w:b w:val="0"/>
+                <w:lang w:val="vi-VN"/>
+              </w:rPr>
+              <w:t>Tác nhân</w:t>
+            </w:r>
+          </w:p>
+        </w:tc>
+        <w:tc>
+          <w:tcPr>
+            <w:tcW w:w="6029" w:type="dxa"/>
+          </w:tcPr>
+          <w:p>
+            <w:pPr>
+              <w:cnfStyle w:val="000000010000" w:firstRow="0" w:lastRow="0" w:firstColumn="0" w:lastColumn="0" w:oddVBand="0" w:evenVBand="0" w:oddHBand="0" w:evenHBand="1" w:firstRowFirstColumn="0" w:firstRowLastColumn="0" w:lastRowFirstColumn="0" w:lastRowLastColumn="0"/>
+              <w:rPr>
+                <w:lang w:val="vi-VN"/>
+              </w:rPr>
+            </w:pPr>
+            <w:r>
+              <w:rPr>
+                <w:lang w:val="vi-VN"/>
+              </w:rPr>
+              <w:t>Lễ tân</w:t>
+            </w:r>
+          </w:p>
+        </w:tc>
+      </w:tr>
+      <w:tr>
+        <w:trPr>
+          <w:cnfStyle w:val="000000100000" w:firstRow="0" w:lastRow="0" w:firstColumn="0" w:lastColumn="0" w:oddVBand="0" w:evenVBand="0" w:oddHBand="1" w:evenHBand="0" w:firstRowFirstColumn="0" w:firstRowLastColumn="0" w:lastRowFirstColumn="0" w:lastRowLastColumn="0"/>
+        </w:trPr>
+        <w:tc>
+          <w:tcPr>
+            <w:cnfStyle w:val="001000000000" w:firstRow="0" w:lastRow="0" w:firstColumn="1" w:lastColumn="0" w:oddVBand="0" w:evenVBand="0" w:oddHBand="0" w:evenHBand="0" w:firstRowFirstColumn="0" w:firstRowLastColumn="0" w:lastRowFirstColumn="0" w:lastRowLastColumn="0"/>
+            <w:tcW w:w="2827" w:type="dxa"/>
+            <w:vAlign w:val="center"/>
+          </w:tcPr>
+          <w:p>
+            <w:pPr>
+              <w:jc w:val="center"/>
+              <w:rPr>
+                <w:b w:val="0"/>
+                <w:lang w:val="vi-VN"/>
+              </w:rPr>
+            </w:pPr>
+            <w:r>
+              <w:rPr>
+                <w:b w:val="0"/>
+                <w:lang w:val="vi-VN"/>
+              </w:rPr>
+              <w:lastRenderedPageBreak/>
+              <w:t>Use case liên quan</w:t>
+            </w:r>
+          </w:p>
+        </w:tc>
+        <w:tc>
+          <w:tcPr>
+            <w:tcW w:w="6029" w:type="dxa"/>
+          </w:tcPr>
+          <w:p>
+            <w:pPr>
+              <w:cnfStyle w:val="000000100000" w:firstRow="0" w:lastRow="0" w:firstColumn="0" w:lastColumn="0" w:oddVBand="0" w:evenVBand="0" w:oddHBand="1" w:evenHBand="0" w:firstRowFirstColumn="0" w:firstRowLastColumn="0" w:lastRowFirstColumn="0" w:lastRowLastColumn="0"/>
+              <w:rPr>
+                <w:lang w:val="vi-VN"/>
+              </w:rPr>
+            </w:pPr>
+          </w:p>
+        </w:tc>
+      </w:tr>
+      <w:tr>
+        <w:trPr>
+          <w:cnfStyle w:val="000000010000" w:firstRow="0" w:lastRow="0" w:firstColumn="0" w:lastColumn="0" w:oddVBand="0" w:evenVBand="0" w:oddHBand="0" w:evenHBand="1" w:firstRowFirstColumn="0" w:firstRowLastColumn="0" w:lastRowFirstColumn="0" w:lastRowLastColumn="0"/>
+        </w:trPr>
+        <w:tc>
+          <w:tcPr>
+            <w:cnfStyle w:val="001000000000" w:firstRow="0" w:lastRow="0" w:firstColumn="1" w:lastColumn="0" w:oddVBand="0" w:evenVBand="0" w:oddHBand="0" w:evenHBand="0" w:firstRowFirstColumn="0" w:firstRowLastColumn="0" w:lastRowFirstColumn="0" w:lastRowLastColumn="0"/>
+            <w:tcW w:w="2827" w:type="dxa"/>
+            <w:vAlign w:val="center"/>
+          </w:tcPr>
+          <w:p>
+            <w:pPr>
+              <w:jc w:val="center"/>
+              <w:rPr>
+                <w:b w:val="0"/>
+                <w:lang w:val="vi-VN"/>
+              </w:rPr>
+            </w:pPr>
+            <w:r>
+              <w:rPr>
+                <w:b w:val="0"/>
+                <w:lang w:val="vi-VN"/>
+              </w:rPr>
+              <w:t>Dòng sự kiện chính</w:t>
+            </w:r>
+          </w:p>
+        </w:tc>
+        <w:tc>
+          <w:tcPr>
+            <w:tcW w:w="6029" w:type="dxa"/>
+          </w:tcPr>
+          <w:p>
+            <w:pPr>
+              <w:pStyle w:val="ListParagraph"/>
+              <w:numPr>
+                <w:ilvl w:val="0"/>
+                <w:numId w:val="55"/>
+              </w:numPr>
+              <w:cnfStyle w:val="000000010000" w:firstRow="0" w:lastRow="0" w:firstColumn="0" w:lastColumn="0" w:oddVBand="0" w:evenVBand="0" w:oddHBand="0" w:evenHBand="1" w:firstRowFirstColumn="0" w:firstRowLastColumn="0" w:lastRowFirstColumn="0" w:lastRowLastColumn="0"/>
+              <w:rPr>
+                <w:lang w:val="vi-VN"/>
+              </w:rPr>
+            </w:pPr>
+            <w:r>
+              <w:t>Lễ tân sử dụng tùy chọn “Cập nhật tình trạng phòng”.</w:t>
+            </w:r>
+          </w:p>
+          <w:p>
+            <w:pPr>
+              <w:pStyle w:val="ListParagraph"/>
+              <w:numPr>
+                <w:ilvl w:val="0"/>
+                <w:numId w:val="55"/>
+              </w:numPr>
+              <w:cnfStyle w:val="000000010000" w:firstRow="0" w:lastRow="0" w:firstColumn="0" w:lastColumn="0" w:oddVBand="0" w:evenVBand="0" w:oddHBand="0" w:evenHBand="1" w:firstRowFirstColumn="0" w:firstRowLastColumn="0" w:lastRowFirstColumn="0" w:lastRowLastColumn="0"/>
+              <w:rPr>
+                <w:lang w:val="vi-VN"/>
+              </w:rPr>
+            </w:pPr>
+            <w:r>
+              <w:t>Lễ tân chọn vào “phòng trống” để cập nhật lại tình trạng phòng</w:t>
+            </w:r>
+          </w:p>
+          <w:p>
+            <w:pPr>
+              <w:pStyle w:val="ListParagraph"/>
+              <w:numPr>
+                <w:ilvl w:val="0"/>
+                <w:numId w:val="55"/>
+              </w:numPr>
+              <w:cnfStyle w:val="000000010000" w:firstRow="0" w:lastRow="0" w:firstColumn="0" w:lastColumn="0" w:oddVBand="0" w:evenVBand="0" w:oddHBand="0" w:evenHBand="1" w:firstRowFirstColumn="0" w:firstRowLastColumn="0" w:lastRowFirstColumn="0" w:lastRowLastColumn="0"/>
+              <w:rPr>
+                <w:lang w:val="vi-VN"/>
+              </w:rPr>
+            </w:pPr>
+            <w:r>
+              <w:t>Hệ thống thực hiện UC chức năng “CapNhatTinhTrangPhong”</w:t>
+            </w:r>
+          </w:p>
+          <w:p>
+            <w:pPr>
+              <w:pStyle w:val="ListParagraph"/>
+              <w:numPr>
+                <w:ilvl w:val="0"/>
+                <w:numId w:val="55"/>
+              </w:numPr>
+              <w:cnfStyle w:val="000000010000" w:firstRow="0" w:lastRow="0" w:firstColumn="0" w:lastColumn="0" w:oddVBand="0" w:evenVBand="0" w:oddHBand="0" w:evenHBand="1" w:firstRowFirstColumn="0" w:firstRowLastColumn="0" w:lastRowFirstColumn="0" w:lastRowLastColumn="0"/>
+              <w:rPr>
+                <w:lang w:val="vi-VN"/>
+              </w:rPr>
+            </w:pPr>
+            <w:r>
+              <w:t xml:space="preserve"> Lễ tân chọn “Hoàn thành” </w:t>
+            </w:r>
+          </w:p>
+        </w:tc>
+      </w:tr>
+      <w:tr>
+        <w:trPr>
+          <w:cnfStyle w:val="000000100000" w:firstRow="0" w:lastRow="0" w:firstColumn="0" w:lastColumn="0" w:oddVBand="0" w:evenVBand="0" w:oddHBand="1" w:evenHBand="0" w:firstRowFirstColumn="0" w:firstRowLastColumn="0" w:lastRowFirstColumn="0" w:lastRowLastColumn="0"/>
+        </w:trPr>
+        <w:tc>
+          <w:tcPr>
+            <w:cnfStyle w:val="001000000000" w:firstRow="0" w:lastRow="0" w:firstColumn="1" w:lastColumn="0" w:oddVBand="0" w:evenVBand="0" w:oddHBand="0" w:evenHBand="0" w:firstRowFirstColumn="0" w:firstRowLastColumn="0" w:lastRowFirstColumn="0" w:lastRowLastColumn="0"/>
+            <w:tcW w:w="2827" w:type="dxa"/>
+            <w:vAlign w:val="center"/>
+          </w:tcPr>
+          <w:p>
+            <w:pPr>
+              <w:jc w:val="center"/>
+              <w:rPr>
+                <w:b w:val="0"/>
+                <w:lang w:val="vi-VN"/>
+              </w:rPr>
+            </w:pPr>
+            <w:r>
+              <w:rPr>
+                <w:b w:val="0"/>
+                <w:lang w:val="vi-VN"/>
+              </w:rPr>
+              <w:t>Dòng sự kiện phụ</w:t>
+            </w:r>
+          </w:p>
+        </w:tc>
+        <w:tc>
+          <w:tcPr>
+            <w:tcW w:w="6029" w:type="dxa"/>
+          </w:tcPr>
+          <w:p>
+            <w:pPr>
+              <w:spacing w:before="120" w:after="120"/>
+              <w:cnfStyle w:val="000000100000" w:firstRow="0" w:lastRow="0" w:firstColumn="0" w:lastColumn="0" w:oddVBand="0" w:evenVBand="0" w:oddHBand="1" w:evenHBand="0" w:firstRowFirstColumn="0" w:firstRowLastColumn="0" w:lastRowFirstColumn="0" w:lastRowLastColumn="0"/>
+              <w:rPr>
+                <w:lang w:val="vi-VN"/>
+              </w:rPr>
+            </w:pPr>
+          </w:p>
+        </w:tc>
+      </w:tr>
+      <w:tr>
+        <w:trPr>
+          <w:cnfStyle w:val="000000010000" w:firstRow="0" w:lastRow="0" w:firstColumn="0" w:lastColumn="0" w:oddVBand="0" w:evenVBand="0" w:oddHBand="0" w:evenHBand="1" w:firstRowFirstColumn="0" w:firstRowLastColumn="0" w:lastRowFirstColumn="0" w:lastRowLastColumn="0"/>
+        </w:trPr>
+        <w:tc>
+          <w:tcPr>
+            <w:cnfStyle w:val="001000000000" w:firstRow="0" w:lastRow="0" w:firstColumn="1" w:lastColumn="0" w:oddVBand="0" w:evenVBand="0" w:oddHBand="0" w:evenHBand="0" w:firstRowFirstColumn="0" w:firstRowLastColumn="0" w:lastRowFirstColumn="0" w:lastRowLastColumn="0"/>
+            <w:tcW w:w="2827" w:type="dxa"/>
+            <w:vAlign w:val="center"/>
+          </w:tcPr>
+          <w:p>
+            <w:pPr>
+              <w:jc w:val="center"/>
+              <w:rPr>
+                <w:b w:val="0"/>
+                <w:lang w:val="vi-VN"/>
+              </w:rPr>
+            </w:pPr>
+            <w:r>
+              <w:rPr>
+                <w:b w:val="0"/>
+                <w:lang w:val="vi-VN"/>
+              </w:rPr>
+              <w:t>Điều kiện tiên quyết</w:t>
+            </w:r>
+          </w:p>
+        </w:tc>
+        <w:tc>
+          <w:tcPr>
+            <w:tcW w:w="6029" w:type="dxa"/>
+          </w:tcPr>
+          <w:p>
+            <w:pPr>
+              <w:cnfStyle w:val="000000010000" w:firstRow="0" w:lastRow="0" w:firstColumn="0" w:lastColumn="0" w:oddVBand="0" w:evenVBand="0" w:oddHBand="0" w:evenHBand="1" w:firstRowFirstColumn="0" w:firstRowLastColumn="0" w:lastRowFirstColumn="0" w:lastRowLastColumn="0"/>
+              <w:rPr>
+                <w:lang w:val="vi-VN"/>
+              </w:rPr>
+            </w:pPr>
+            <w:r>
+              <w:rPr>
+                <w:lang w:val="vi-VN"/>
+              </w:rPr>
+              <w:t xml:space="preserve">Lễ tân phải đăng nhập và đang thực hiện </w:t>
+            </w:r>
+          </w:p>
+        </w:tc>
+      </w:tr>
+      <w:tr>
+        <w:trPr>
+          <w:cnfStyle w:val="000000100000" w:firstRow="0" w:lastRow="0" w:firstColumn="0" w:lastColumn="0" w:oddVBand="0" w:evenVBand="0" w:oddHBand="1" w:evenHBand="0" w:firstRowFirstColumn="0" w:firstRowLastColumn="0" w:lastRowFirstColumn="0" w:lastRowLastColumn="0"/>
+        </w:trPr>
+        <w:tc>
+          <w:tcPr>
+            <w:cnfStyle w:val="001000000000" w:firstRow="0" w:lastRow="0" w:firstColumn="1" w:lastColumn="0" w:oddVBand="0" w:evenVBand="0" w:oddHBand="0" w:evenHBand="0" w:firstRowFirstColumn="0" w:firstRowLastColumn="0" w:lastRowFirstColumn="0" w:lastRowLastColumn="0"/>
+            <w:tcW w:w="2827" w:type="dxa"/>
+            <w:vAlign w:val="center"/>
+          </w:tcPr>
+          <w:p>
+            <w:pPr>
+              <w:jc w:val="center"/>
+              <w:rPr>
+                <w:b w:val="0"/>
+                <w:lang w:val="vi-VN"/>
+              </w:rPr>
+            </w:pPr>
+            <w:r>
+              <w:rPr>
+                <w:b w:val="0"/>
+                <w:lang w:val="vi-VN"/>
+              </w:rPr>
+              <w:t>Hậu điều kiện</w:t>
+            </w:r>
+          </w:p>
+        </w:tc>
+        <w:tc>
+          <w:tcPr>
+            <w:tcW w:w="6029" w:type="dxa"/>
+          </w:tcPr>
+          <w:p>
+            <w:pPr>
+              <w:cnfStyle w:val="000000100000" w:firstRow="0" w:lastRow="0" w:firstColumn="0" w:lastColumn="0" w:oddVBand="0" w:evenVBand="0" w:oddHBand="1" w:evenHBand="0" w:firstRowFirstColumn="0" w:firstRowLastColumn="0" w:lastRowFirstColumn="0" w:lastRowLastColumn="0"/>
+            </w:pPr>
+            <w:r>
+              <w:rPr>
+                <w:lang w:val="vi-VN"/>
+              </w:rPr>
+              <w:t xml:space="preserve">Hệ thống thông báo </w:t>
+            </w:r>
+            <w:r>
+              <w:t>tình trạng phòng đã được cập nhật</w:t>
+            </w:r>
+          </w:p>
+        </w:tc>
+      </w:tr>
+    </w:tbl>
+    <w:p>
+      <w:pPr>
+        <w:rPr>
+          <w:lang w:val="vi-VN"/>
+        </w:rPr>
+      </w:pPr>
+    </w:p>
+    <w:p>
+      <w:pPr>
+        <w:rPr>
+          <w:lang w:val="vi-VN"/>
+        </w:rPr>
+      </w:pPr>
+    </w:p>
+    <w:tbl>
+      <w:tblPr>
+        <w:tblStyle w:val="LightGrid-Accent5"/>
+        <w:tblW w:w="0" w:type="auto"/>
+        <w:tblLook w:val="04A0" w:firstRow="1" w:lastRow="0" w:firstColumn="1" w:lastColumn="0" w:noHBand="0" w:noVBand="1"/>
+      </w:tblPr>
+      <w:tblGrid>
+        <w:gridCol w:w="2827"/>
+        <w:gridCol w:w="6029"/>
+      </w:tblGrid>
+      <w:tr>
+        <w:trPr>
+          <w:cnfStyle w:val="100000000000" w:firstRow="1" w:lastRow="0" w:firstColumn="0" w:lastColumn="0" w:oddVBand="0" w:evenVBand="0" w:oddHBand="0" w:evenHBand="0" w:firstRowFirstColumn="0" w:firstRowLastColumn="0" w:lastRowFirstColumn="0" w:lastRowLastColumn="0"/>
+        </w:trPr>
+        <w:tc>
+          <w:tcPr>
+            <w:cnfStyle w:val="001000000000" w:firstRow="0" w:lastRow="0" w:firstColumn="1" w:lastColumn="0" w:oddVBand="0" w:evenVBand="0" w:oddHBand="0" w:evenHBand="0" w:firstRowFirstColumn="0" w:firstRowLastColumn="0" w:lastRowFirstColumn="0" w:lastRowLastColumn="0"/>
+            <w:tcW w:w="2827" w:type="dxa"/>
+            <w:vAlign w:val="center"/>
+          </w:tcPr>
+          <w:p>
+            <w:pPr>
+              <w:jc w:val="center"/>
+              <w:rPr>
+                <w:b w:val="0"/>
+                <w:lang w:val="vi-VN"/>
+              </w:rPr>
+            </w:pPr>
+            <w:r>
+              <w:rPr>
+                <w:b w:val="0"/>
+                <w:lang w:val="vi-VN"/>
+              </w:rPr>
+              <w:t>Tên use case</w:t>
+            </w:r>
+          </w:p>
+        </w:tc>
+        <w:tc>
+          <w:tcPr>
+            <w:tcW w:w="6029" w:type="dxa"/>
+          </w:tcPr>
+          <w:p>
+            <w:pPr>
+              <w:cnfStyle w:val="100000000000" w:firstRow="1" w:lastRow="0" w:firstColumn="0" w:lastColumn="0" w:oddVBand="0" w:evenVBand="0" w:oddHBand="0" w:evenHBand="0" w:firstRowFirstColumn="0" w:firstRowLastColumn="0" w:lastRowFirstColumn="0" w:lastRowLastColumn="0"/>
+            </w:pPr>
+            <w:r>
+              <w:t>XuatHoaDon</w:t>
+            </w:r>
+          </w:p>
+        </w:tc>
+      </w:tr>
+      <w:tr>
+        <w:trPr>
+          <w:cnfStyle w:val="000000100000" w:firstRow="0" w:lastRow="0" w:firstColumn="0" w:lastColumn="0" w:oddVBand="0" w:evenVBand="0" w:oddHBand="1" w:evenHBand="0" w:firstRowFirstColumn="0" w:firstRowLastColumn="0" w:lastRowFirstColumn="0" w:lastRowLastColumn="0"/>
+        </w:trPr>
+        <w:tc>
+          <w:tcPr>
+            <w:cnfStyle w:val="001000000000" w:firstRow="0" w:lastRow="0" w:firstColumn="1" w:lastColumn="0" w:oddVBand="0" w:evenVBand="0" w:oddHBand="0" w:evenHBand="0" w:firstRowFirstColumn="0" w:firstRowLastColumn="0" w:lastRowFirstColumn="0" w:lastRowLastColumn="0"/>
+            <w:tcW w:w="2827" w:type="dxa"/>
+            <w:vAlign w:val="center"/>
+          </w:tcPr>
+          <w:p>
+            <w:pPr>
+              <w:jc w:val="center"/>
+              <w:rPr>
+                <w:b w:val="0"/>
+                <w:lang w:val="vi-VN"/>
+              </w:rPr>
+            </w:pPr>
+            <w:r>
+              <w:rPr>
+                <w:b w:val="0"/>
+                <w:lang w:val="vi-VN"/>
+              </w:rPr>
+              <w:t>Tóm tắt</w:t>
+            </w:r>
+          </w:p>
+        </w:tc>
+        <w:tc>
+          <w:tcPr>
+            <w:tcW w:w="6029" w:type="dxa"/>
+          </w:tcPr>
+          <w:p>
+            <w:pPr>
+              <w:cnfStyle w:val="000000100000" w:firstRow="0" w:lastRow="0" w:firstColumn="0" w:lastColumn="0" w:oddVBand="0" w:evenVBand="0" w:oddHBand="1" w:evenHBand="0" w:firstRowFirstColumn="0" w:firstRowLastColumn="0" w:lastRowFirstColumn="0" w:lastRowLastColumn="0"/>
+            </w:pPr>
+            <w:r>
+              <w:rPr>
+                <w:lang w:val="vi-VN"/>
+              </w:rPr>
+              <w:t>Khi check-</w:t>
+            </w:r>
+            <w:r>
+              <w:t>out</w:t>
+            </w:r>
+            <w:r>
+              <w:rPr>
+                <w:lang w:val="vi-VN"/>
+              </w:rPr>
+              <w:t xml:space="preserve">, lễ tân sẽ </w:t>
+            </w:r>
+            <w:r>
+              <w:t>xác nhận xuất hóa đơn thanh toán</w:t>
+            </w:r>
+          </w:p>
+        </w:tc>
+      </w:tr>
+      <w:tr>
+        <w:trPr>
+          <w:cnfStyle w:val="000000010000" w:firstRow="0" w:lastRow="0" w:firstColumn="0" w:lastColumn="0" w:oddVBand="0" w:evenVBand="0" w:oddHBand="0" w:evenHBand="1" w:firstRowFirstColumn="0" w:firstRowLastColumn="0" w:lastRowFirstColumn="0" w:lastRowLastColumn="0"/>
+        </w:trPr>
+        <w:tc>
+          <w:tcPr>
+            <w:cnfStyle w:val="001000000000" w:firstRow="0" w:lastRow="0" w:firstColumn="1" w:lastColumn="0" w:oddVBand="0" w:evenVBand="0" w:oddHBand="0" w:evenHBand="0" w:firstRowFirstColumn="0" w:firstRowLastColumn="0" w:lastRowFirstColumn="0" w:lastRowLastColumn="0"/>
+            <w:tcW w:w="2827" w:type="dxa"/>
+            <w:vAlign w:val="center"/>
+          </w:tcPr>
+          <w:p>
+            <w:pPr>
+              <w:jc w:val="center"/>
+              <w:rPr>
+                <w:b w:val="0"/>
+                <w:lang w:val="vi-VN"/>
+              </w:rPr>
+            </w:pPr>
+            <w:r>
+              <w:rPr>
+                <w:b w:val="0"/>
+                <w:lang w:val="vi-VN"/>
+              </w:rPr>
+              <w:t>Tác nhân</w:t>
+            </w:r>
+          </w:p>
+        </w:tc>
+        <w:tc>
+          <w:tcPr>
+            <w:tcW w:w="6029" w:type="dxa"/>
+          </w:tcPr>
+          <w:p>
+            <w:pPr>
+              <w:cnfStyle w:val="000000010000" w:firstRow="0" w:lastRow="0" w:firstColumn="0" w:lastColumn="0" w:oddVBand="0" w:evenVBand="0" w:oddHBand="0" w:evenHBand="1" w:firstRowFirstColumn="0" w:firstRowLastColumn="0" w:lastRowFirstColumn="0" w:lastRowLastColumn="0"/>
+              <w:rPr>
+                <w:lang w:val="vi-VN"/>
+              </w:rPr>
+            </w:pPr>
+            <w:r>
+              <w:rPr>
+                <w:lang w:val="vi-VN"/>
+              </w:rPr>
+              <w:t>Lễ tân</w:t>
+            </w:r>
+          </w:p>
+        </w:tc>
+      </w:tr>
+      <w:tr>
+        <w:trPr>
+          <w:cnfStyle w:val="000000100000" w:firstRow="0" w:lastRow="0" w:firstColumn="0" w:lastColumn="0" w:oddVBand="0" w:evenVBand="0" w:oddHBand="1" w:evenHBand="0" w:firstRowFirstColumn="0" w:firstRowLastColumn="0" w:lastRowFirstColumn="0" w:lastRowLastColumn="0"/>
+        </w:trPr>
+        <w:tc>
+          <w:tcPr>
+            <w:cnfStyle w:val="001000000000" w:firstRow="0" w:lastRow="0" w:firstColumn="1" w:lastColumn="0" w:oddVBand="0" w:evenVBand="0" w:oddHBand="0" w:evenHBand="0" w:firstRowFirstColumn="0" w:firstRowLastColumn="0" w:lastRowFirstColumn="0" w:lastRowLastColumn="0"/>
+            <w:tcW w:w="2827" w:type="dxa"/>
+            <w:vAlign w:val="center"/>
+          </w:tcPr>
+          <w:p>
+            <w:pPr>
+              <w:jc w:val="center"/>
+              <w:rPr>
+                <w:b w:val="0"/>
+                <w:lang w:val="vi-VN"/>
+              </w:rPr>
+            </w:pPr>
+            <w:r>
+              <w:rPr>
+                <w:b w:val="0"/>
+                <w:lang w:val="vi-VN"/>
+              </w:rPr>
+              <w:t>Use case liên quan</w:t>
+            </w:r>
+          </w:p>
+        </w:tc>
+        <w:tc>
+          <w:tcPr>
+            <w:tcW w:w="6029" w:type="dxa"/>
+          </w:tcPr>
+          <w:p>
+            <w:pPr>
+              <w:cnfStyle w:val="000000100000" w:firstRow="0" w:lastRow="0" w:firstColumn="0" w:lastColumn="0" w:oddVBand="0" w:evenVBand="0" w:oddHBand="1" w:evenHBand="0" w:firstRowFirstColumn="0" w:firstRowLastColumn="0" w:lastRowFirstColumn="0" w:lastRowLastColumn="0"/>
+            </w:pPr>
+            <w:r>
+              <w:t>LapHoaDon</w:t>
+            </w:r>
+          </w:p>
+        </w:tc>
+      </w:tr>
+      <w:tr>
+        <w:trPr>
+          <w:cnfStyle w:val="000000010000" w:firstRow="0" w:lastRow="0" w:firstColumn="0" w:lastColumn="0" w:oddVBand="0" w:evenVBand="0" w:oddHBand="0" w:evenHBand="1" w:firstRowFirstColumn="0" w:firstRowLastColumn="0" w:lastRowFirstColumn="0" w:lastRowLastColumn="0"/>
+        </w:trPr>
+        <w:tc>
+          <w:tcPr>
+            <w:cnfStyle w:val="001000000000" w:firstRow="0" w:lastRow="0" w:firstColumn="1" w:lastColumn="0" w:oddVBand="0" w:evenVBand="0" w:oddHBand="0" w:evenHBand="0" w:firstRowFirstColumn="0" w:firstRowLastColumn="0" w:lastRowFirstColumn="0" w:lastRowLastColumn="0"/>
+            <w:tcW w:w="2827" w:type="dxa"/>
+            <w:vAlign w:val="center"/>
+          </w:tcPr>
+          <w:p>
+            <w:pPr>
+              <w:jc w:val="center"/>
+              <w:rPr>
+                <w:b w:val="0"/>
+                <w:lang w:val="vi-VN"/>
+              </w:rPr>
+            </w:pPr>
+            <w:r>
+              <w:rPr>
+                <w:b w:val="0"/>
+                <w:lang w:val="vi-VN"/>
+              </w:rPr>
+              <w:t>Dòng sự kiện chính</w:t>
+            </w:r>
+          </w:p>
+        </w:tc>
+        <w:tc>
+          <w:tcPr>
+            <w:tcW w:w="6029" w:type="dxa"/>
+          </w:tcPr>
+          <w:p>
+            <w:pPr>
+              <w:pStyle w:val="ListParagraph"/>
+              <w:numPr>
+                <w:ilvl w:val="0"/>
+                <w:numId w:val="57"/>
+              </w:numPr>
+              <w:cnfStyle w:val="000000010000" w:firstRow="0" w:lastRow="0" w:firstColumn="0" w:lastColumn="0" w:oddVBand="0" w:evenVBand="0" w:oddHBand="0" w:evenHBand="1" w:firstRowFirstColumn="0" w:firstRowLastColumn="0" w:lastRowFirstColumn="0" w:lastRowLastColumn="0"/>
+              <w:rPr>
+                <w:lang w:val="vi-VN"/>
+              </w:rPr>
+            </w:pPr>
+            <w:r>
+              <w:t>Lễ tân chọn vào tùy chọn “XuatHoaDon”</w:t>
+            </w:r>
+          </w:p>
+          <w:p>
+            <w:pPr>
+              <w:pStyle w:val="ListParagraph"/>
+              <w:numPr>
+                <w:ilvl w:val="0"/>
+                <w:numId w:val="57"/>
+              </w:numPr>
+              <w:cnfStyle w:val="000000010000" w:firstRow="0" w:lastRow="0" w:firstColumn="0" w:lastColumn="0" w:oddVBand="0" w:evenVBand="0" w:oddHBand="0" w:evenHBand="1" w:firstRowFirstColumn="0" w:firstRowLastColumn="0" w:lastRowFirstColumn="0" w:lastRowLastColumn="0"/>
+              <w:rPr>
+                <w:lang w:val="vi-VN"/>
+              </w:rPr>
+            </w:pPr>
+            <w:r>
+              <w:rPr>
+                <w:lang w:val="vi-VN"/>
+              </w:rPr>
+              <w:t>Hệ thống hi</w:t>
+            </w:r>
+            <w:r>
+              <w:t>ển thị hóa đơn đã được lập</w:t>
+            </w:r>
+          </w:p>
+          <w:p>
+            <w:pPr>
+              <w:pStyle w:val="ListParagraph"/>
+              <w:numPr>
+                <w:ilvl w:val="0"/>
+                <w:numId w:val="57"/>
+              </w:numPr>
+              <w:cnfStyle w:val="000000010000" w:firstRow="0" w:lastRow="0" w:firstColumn="0" w:lastColumn="0" w:oddVBand="0" w:evenVBand="0" w:oddHBand="0" w:evenHBand="1" w:firstRowFirstColumn="0" w:firstRowLastColumn="0" w:lastRowFirstColumn="0" w:lastRowLastColumn="0"/>
+              <w:rPr>
+                <w:lang w:val="vi-VN"/>
+              </w:rPr>
+            </w:pPr>
+            <w:r>
+              <w:t>Lễ tân xác nhận xuất hóa đơn</w:t>
+            </w:r>
+            <w:r>
+              <w:rPr>
+                <w:lang w:val="vi-VN"/>
+              </w:rPr>
+              <w:t xml:space="preserve"> </w:t>
+            </w:r>
+          </w:p>
+        </w:tc>
+      </w:tr>
+      <w:tr>
+        <w:trPr>
+          <w:cnfStyle w:val="000000100000" w:firstRow="0" w:lastRow="0" w:firstColumn="0" w:lastColumn="0" w:oddVBand="0" w:evenVBand="0" w:oddHBand="1" w:evenHBand="0" w:firstRowFirstColumn="0" w:firstRowLastColumn="0" w:lastRowFirstColumn="0" w:lastRowLastColumn="0"/>
+        </w:trPr>
+        <w:tc>
+          <w:tcPr>
+            <w:cnfStyle w:val="001000000000" w:firstRow="0" w:lastRow="0" w:firstColumn="1" w:lastColumn="0" w:oddVBand="0" w:evenVBand="0" w:oddHBand="0" w:evenHBand="0" w:firstRowFirstColumn="0" w:firstRowLastColumn="0" w:lastRowFirstColumn="0" w:lastRowLastColumn="0"/>
+            <w:tcW w:w="2827" w:type="dxa"/>
+            <w:vAlign w:val="center"/>
+          </w:tcPr>
+          <w:p>
+            <w:pPr>
+              <w:jc w:val="center"/>
+              <w:rPr>
+                <w:b w:val="0"/>
+                <w:lang w:val="vi-VN"/>
+              </w:rPr>
+            </w:pPr>
+            <w:r>
+              <w:rPr>
+                <w:b w:val="0"/>
+                <w:lang w:val="vi-VN"/>
+              </w:rPr>
+              <w:t>Dòng sự kiện phụ</w:t>
+            </w:r>
+          </w:p>
+        </w:tc>
+        <w:tc>
+          <w:tcPr>
+            <w:tcW w:w="6029" w:type="dxa"/>
+          </w:tcPr>
+          <w:p>
+            <w:pPr>
+              <w:cnfStyle w:val="000000100000" w:firstRow="0" w:lastRow="0" w:firstColumn="0" w:lastColumn="0" w:oddVBand="0" w:evenVBand="0" w:oddHBand="1" w:evenHBand="0" w:firstRowFirstColumn="0" w:firstRowLastColumn="0" w:lastRowFirstColumn="0" w:lastRowLastColumn="0"/>
+              <w:rPr>
+                <w:lang w:val="vi-VN"/>
+              </w:rPr>
+            </w:pPr>
+          </w:p>
+        </w:tc>
+      </w:tr>
+      <w:tr>
+        <w:trPr>
+          <w:cnfStyle w:val="000000010000" w:firstRow="0" w:lastRow="0" w:firstColumn="0" w:lastColumn="0" w:oddVBand="0" w:evenVBand="0" w:oddHBand="0" w:evenHBand="1" w:firstRowFirstColumn="0" w:firstRowLastColumn="0" w:lastRowFirstColumn="0" w:lastRowLastColumn="0"/>
+        </w:trPr>
+        <w:tc>
+          <w:tcPr>
+            <w:cnfStyle w:val="001000000000" w:firstRow="0" w:lastRow="0" w:firstColumn="1" w:lastColumn="0" w:oddVBand="0" w:evenVBand="0" w:oddHBand="0" w:evenHBand="0" w:firstRowFirstColumn="0" w:firstRowLastColumn="0" w:lastRowFirstColumn="0" w:lastRowLastColumn="0"/>
+            <w:tcW w:w="2827" w:type="dxa"/>
+            <w:vAlign w:val="center"/>
+          </w:tcPr>
+          <w:p>
+            <w:pPr>
+              <w:jc w:val="center"/>
+              <w:rPr>
+                <w:b w:val="0"/>
+                <w:lang w:val="vi-VN"/>
+              </w:rPr>
+            </w:pPr>
+            <w:r>
+              <w:rPr>
+                <w:b w:val="0"/>
+                <w:lang w:val="vi-VN"/>
+              </w:rPr>
+              <w:t>Điều kiện tiên quyết</w:t>
+            </w:r>
+          </w:p>
+        </w:tc>
+        <w:tc>
+          <w:tcPr>
+            <w:tcW w:w="6029" w:type="dxa"/>
+          </w:tcPr>
+          <w:p>
+            <w:pPr>
+              <w:cnfStyle w:val="000000010000" w:firstRow="0" w:lastRow="0" w:firstColumn="0" w:lastColumn="0" w:oddVBand="0" w:evenVBand="0" w:oddHBand="0" w:evenHBand="1" w:firstRowFirstColumn="0" w:firstRowLastColumn="0" w:lastRowFirstColumn="0" w:lastRowLastColumn="0"/>
+            </w:pPr>
+            <w:r>
+              <w:rPr>
+                <w:lang w:val="vi-VN"/>
+              </w:rPr>
+              <w:t xml:space="preserve">Lễ tân phải đăng nhập và chọn </w:t>
+            </w:r>
+            <w:r>
+              <w:t>vào mục in hóa đơn</w:t>
+            </w:r>
+          </w:p>
+        </w:tc>
+      </w:tr>
+      <w:tr>
+        <w:trPr>
+          <w:cnfStyle w:val="000000100000" w:firstRow="0" w:lastRow="0" w:firstColumn="0" w:lastColumn="0" w:oddVBand="0" w:evenVBand="0" w:oddHBand="1" w:evenHBand="0" w:firstRowFirstColumn="0" w:firstRowLastColumn="0" w:lastRowFirstColumn="0" w:lastRowLastColumn="0"/>
+        </w:trPr>
+        <w:tc>
+          <w:tcPr>
+            <w:cnfStyle w:val="001000000000" w:firstRow="0" w:lastRow="0" w:firstColumn="1" w:lastColumn="0" w:oddVBand="0" w:evenVBand="0" w:oddHBand="0" w:evenHBand="0" w:firstRowFirstColumn="0" w:firstRowLastColumn="0" w:lastRowFirstColumn="0" w:lastRowLastColumn="0"/>
+            <w:tcW w:w="2827" w:type="dxa"/>
+            <w:vAlign w:val="center"/>
+          </w:tcPr>
+          <w:p>
+            <w:pPr>
+              <w:jc w:val="center"/>
+              <w:rPr>
+                <w:b w:val="0"/>
+                <w:lang w:val="vi-VN"/>
+              </w:rPr>
+            </w:pPr>
+            <w:r>
+              <w:rPr>
+                <w:b w:val="0"/>
+                <w:lang w:val="vi-VN"/>
+              </w:rPr>
+              <w:t>Hậu điều kiện</w:t>
+            </w:r>
+          </w:p>
+        </w:tc>
+        <w:tc>
+          <w:tcPr>
+            <w:tcW w:w="6029" w:type="dxa"/>
+          </w:tcPr>
+          <w:p>
+            <w:pPr>
+              <w:cnfStyle w:val="000000100000" w:firstRow="0" w:lastRow="0" w:firstColumn="0" w:lastColumn="0" w:oddVBand="0" w:evenVBand="0" w:oddHBand="1" w:evenHBand="0" w:firstRowFirstColumn="0" w:firstRowLastColumn="0" w:lastRowFirstColumn="0" w:lastRowLastColumn="0"/>
+            </w:pPr>
+            <w:r>
+              <w:rPr>
+                <w:lang w:val="vi-VN"/>
+              </w:rPr>
+              <w:t xml:space="preserve">Hình thành 1 phiếu </w:t>
+            </w:r>
+            <w:r>
+              <w:t>hóa đơn cho khách hàng</w:t>
+            </w:r>
+          </w:p>
+        </w:tc>
+      </w:tr>
+    </w:tbl>
+    <w:p>
+      <w:pPr>
+        <w:rPr>
+          <w:lang w:val="vi-VN"/>
+        </w:rPr>
+      </w:pPr>
+    </w:p>
+    <w:p>
+      <w:pPr>
+        <w:rPr>
+          <w:lang w:val="vi-VN"/>
+        </w:rPr>
+      </w:pPr>
+    </w:p>
+    <w:p>
+      <w:pPr>
+        <w:rPr>
+          <w:lang w:val="vi-VN"/>
+        </w:rPr>
+      </w:pPr>
+    </w:p>
+    <w:tbl>
+      <w:tblPr>
+        <w:tblStyle w:val="LightGrid-Accent5"/>
+        <w:tblW w:w="0" w:type="auto"/>
+        <w:tblLook w:val="04A0" w:firstRow="1" w:lastRow="0" w:firstColumn="1" w:lastColumn="0" w:noHBand="0" w:noVBand="1"/>
+      </w:tblPr>
+      <w:tblGrid>
+        <w:gridCol w:w="2827"/>
+        <w:gridCol w:w="6029"/>
+      </w:tblGrid>
+      <w:tr>
+        <w:trPr>
+          <w:cnfStyle w:val="100000000000" w:firstRow="1" w:lastRow="0" w:firstColumn="0" w:lastColumn="0" w:oddVBand="0" w:evenVBand="0" w:oddHBand="0" w:evenHBand="0" w:firstRowFirstColumn="0" w:firstRowLastColumn="0" w:lastRowFirstColumn="0" w:lastRowLastColumn="0"/>
+        </w:trPr>
+        <w:tc>
+          <w:tcPr>
+            <w:cnfStyle w:val="001000000000" w:firstRow="0" w:lastRow="0" w:firstColumn="1" w:lastColumn="0" w:oddVBand="0" w:evenVBand="0" w:oddHBand="0" w:evenHBand="0" w:firstRowFirstColumn="0" w:firstRowLastColumn="0" w:lastRowFirstColumn="0" w:lastRowLastColumn="0"/>
+            <w:tcW w:w="2827" w:type="dxa"/>
+            <w:vAlign w:val="center"/>
+          </w:tcPr>
+          <w:p>
+            <w:pPr>
+              <w:jc w:val="center"/>
+              <w:rPr>
+                <w:b w:val="0"/>
+                <w:lang w:val="vi-VN"/>
+              </w:rPr>
+            </w:pPr>
+            <w:r>
+              <w:rPr>
+                <w:b w:val="0"/>
+                <w:lang w:val="vi-VN"/>
+              </w:rPr>
+              <w:t>Tên use case</w:t>
+            </w:r>
+          </w:p>
+        </w:tc>
+        <w:tc>
+          <w:tcPr>
+            <w:tcW w:w="6029" w:type="dxa"/>
+          </w:tcPr>
+          <w:p>
+            <w:pPr>
+              <w:cnfStyle w:val="100000000000" w:firstRow="1" w:lastRow="0" w:firstColumn="0" w:lastColumn="0" w:oddVBand="0" w:evenVBand="0" w:oddHBand="0" w:evenHBand="0" w:firstRowFirstColumn="0" w:firstRowLastColumn="0" w:lastRowFirstColumn="0" w:lastRowLastColumn="0"/>
+            </w:pPr>
+            <w:r>
+              <w:t>XuLyThanhToan</w:t>
+            </w:r>
+          </w:p>
+        </w:tc>
+      </w:tr>
+      <w:tr>
+        <w:trPr>
+          <w:cnfStyle w:val="000000100000" w:firstRow="0" w:lastRow="0" w:firstColumn="0" w:lastColumn="0" w:oddVBand="0" w:evenVBand="0" w:oddHBand="1" w:evenHBand="0" w:firstRowFirstColumn="0" w:firstRowLastColumn="0" w:lastRowFirstColumn="0" w:lastRowLastColumn="0"/>
+        </w:trPr>
+        <w:tc>
+          <w:tcPr>
+            <w:cnfStyle w:val="001000000000" w:firstRow="0" w:lastRow="0" w:firstColumn="1" w:lastColumn="0" w:oddVBand="0" w:evenVBand="0" w:oddHBand="0" w:evenHBand="0" w:firstRowFirstColumn="0" w:firstRowLastColumn="0" w:lastRowFirstColumn="0" w:lastRowLastColumn="0"/>
+            <w:tcW w:w="2827" w:type="dxa"/>
+            <w:vAlign w:val="center"/>
+          </w:tcPr>
+          <w:p>
+            <w:pPr>
+              <w:jc w:val="center"/>
+              <w:rPr>
+                <w:b w:val="0"/>
+                <w:lang w:val="vi-VN"/>
+              </w:rPr>
+            </w:pPr>
+            <w:r>
+              <w:rPr>
+                <w:b w:val="0"/>
+                <w:lang w:val="vi-VN"/>
+              </w:rPr>
+              <w:lastRenderedPageBreak/>
+              <w:t>Tóm tắt</w:t>
+            </w:r>
+          </w:p>
+        </w:tc>
+        <w:tc>
+          <w:tcPr>
+            <w:tcW w:w="6029" w:type="dxa"/>
+          </w:tcPr>
+          <w:p>
+            <w:pPr>
+              <w:cnfStyle w:val="000000100000" w:firstRow="0" w:lastRow="0" w:firstColumn="0" w:lastColumn="0" w:oddVBand="0" w:evenVBand="0" w:oddHBand="1" w:evenHBand="0" w:firstRowFirstColumn="0" w:firstRowLastColumn="0" w:lastRowFirstColumn="0" w:lastRowLastColumn="0"/>
+            </w:pPr>
+            <w:r>
+              <w:t>Khi check-out, l</w:t>
+            </w:r>
+            <w:r>
+              <w:rPr>
+                <w:lang w:val="vi-VN"/>
+              </w:rPr>
+              <w:t xml:space="preserve">ễ tân </w:t>
+            </w:r>
+            <w:r>
+              <w:t xml:space="preserve">xử lý thanh toán </w:t>
+            </w:r>
+          </w:p>
+        </w:tc>
+      </w:tr>
+      <w:tr>
+        <w:trPr>
+          <w:cnfStyle w:val="000000010000" w:firstRow="0" w:lastRow="0" w:firstColumn="0" w:lastColumn="0" w:oddVBand="0" w:evenVBand="0" w:oddHBand="0" w:evenHBand="1" w:firstRowFirstColumn="0" w:firstRowLastColumn="0" w:lastRowFirstColumn="0" w:lastRowLastColumn="0"/>
+        </w:trPr>
+        <w:tc>
+          <w:tcPr>
+            <w:cnfStyle w:val="001000000000" w:firstRow="0" w:lastRow="0" w:firstColumn="1" w:lastColumn="0" w:oddVBand="0" w:evenVBand="0" w:oddHBand="0" w:evenHBand="0" w:firstRowFirstColumn="0" w:firstRowLastColumn="0" w:lastRowFirstColumn="0" w:lastRowLastColumn="0"/>
+            <w:tcW w:w="2827" w:type="dxa"/>
+            <w:vAlign w:val="center"/>
+          </w:tcPr>
+          <w:p>
+            <w:pPr>
+              <w:jc w:val="center"/>
+              <w:rPr>
+                <w:b w:val="0"/>
+                <w:lang w:val="vi-VN"/>
+              </w:rPr>
+            </w:pPr>
+            <w:r>
+              <w:rPr>
+                <w:b w:val="0"/>
+                <w:lang w:val="vi-VN"/>
+              </w:rPr>
+              <w:t>Tác nhân</w:t>
+            </w:r>
+          </w:p>
+        </w:tc>
+        <w:tc>
+          <w:tcPr>
+            <w:tcW w:w="6029" w:type="dxa"/>
+          </w:tcPr>
+          <w:p>
+            <w:pPr>
+              <w:cnfStyle w:val="000000010000" w:firstRow="0" w:lastRow="0" w:firstColumn="0" w:lastColumn="0" w:oddVBand="0" w:evenVBand="0" w:oddHBand="0" w:evenHBand="1" w:firstRowFirstColumn="0" w:firstRowLastColumn="0" w:lastRowFirstColumn="0" w:lastRowLastColumn="0"/>
+              <w:rPr>
+                <w:lang w:val="vi-VN"/>
+              </w:rPr>
+            </w:pPr>
+            <w:r>
+              <w:rPr>
+                <w:lang w:val="vi-VN"/>
+              </w:rPr>
+              <w:t>Lễ tân</w:t>
+            </w:r>
+          </w:p>
+        </w:tc>
+      </w:tr>
+      <w:tr>
+        <w:trPr>
+          <w:cnfStyle w:val="000000100000" w:firstRow="0" w:lastRow="0" w:firstColumn="0" w:lastColumn="0" w:oddVBand="0" w:evenVBand="0" w:oddHBand="1" w:evenHBand="0" w:firstRowFirstColumn="0" w:firstRowLastColumn="0" w:lastRowFirstColumn="0" w:lastRowLastColumn="0"/>
+        </w:trPr>
+        <w:tc>
+          <w:tcPr>
+            <w:cnfStyle w:val="001000000000" w:firstRow="0" w:lastRow="0" w:firstColumn="1" w:lastColumn="0" w:oddVBand="0" w:evenVBand="0" w:oddHBand="0" w:evenHBand="0" w:firstRowFirstColumn="0" w:firstRowLastColumn="0" w:lastRowFirstColumn="0" w:lastRowLastColumn="0"/>
+            <w:tcW w:w="2827" w:type="dxa"/>
+            <w:vAlign w:val="center"/>
+          </w:tcPr>
+          <w:p>
+            <w:pPr>
+              <w:jc w:val="center"/>
+              <w:rPr>
+                <w:b w:val="0"/>
+                <w:lang w:val="vi-VN"/>
+              </w:rPr>
+            </w:pPr>
+            <w:r>
+              <w:rPr>
+                <w:b w:val="0"/>
+                <w:lang w:val="vi-VN"/>
+              </w:rPr>
+              <w:t>Use case liên quan</w:t>
+            </w:r>
+          </w:p>
+        </w:tc>
+        <w:tc>
+          <w:tcPr>
+            <w:tcW w:w="6029" w:type="dxa"/>
+          </w:tcPr>
+          <w:p>
+            <w:pPr>
+              <w:cnfStyle w:val="000000100000" w:firstRow="0" w:lastRow="0" w:firstColumn="0" w:lastColumn="0" w:oddVBand="0" w:evenVBand="0" w:oddHBand="1" w:evenHBand="0" w:firstRowFirstColumn="0" w:firstRowLastColumn="0" w:lastRowFirstColumn="0" w:lastRowLastColumn="0"/>
+            </w:pPr>
+            <w:r>
+              <w:t>TinhTienHoanLai</w:t>
+            </w:r>
+          </w:p>
+        </w:tc>
+      </w:tr>
+      <w:tr>
+        <w:trPr>
+          <w:cnfStyle w:val="000000010000" w:firstRow="0" w:lastRow="0" w:firstColumn="0" w:lastColumn="0" w:oddVBand="0" w:evenVBand="0" w:oddHBand="0" w:evenHBand="1" w:firstRowFirstColumn="0" w:firstRowLastColumn="0" w:lastRowFirstColumn="0" w:lastRowLastColumn="0"/>
+        </w:trPr>
+        <w:tc>
+          <w:tcPr>
+            <w:cnfStyle w:val="001000000000" w:firstRow="0" w:lastRow="0" w:firstColumn="1" w:lastColumn="0" w:oddVBand="0" w:evenVBand="0" w:oddHBand="0" w:evenHBand="0" w:firstRowFirstColumn="0" w:firstRowLastColumn="0" w:lastRowFirstColumn="0" w:lastRowLastColumn="0"/>
+            <w:tcW w:w="2827" w:type="dxa"/>
+            <w:vAlign w:val="center"/>
+          </w:tcPr>
+          <w:p>
+            <w:pPr>
+              <w:jc w:val="center"/>
+              <w:rPr>
+                <w:b w:val="0"/>
+                <w:lang w:val="vi-VN"/>
+              </w:rPr>
+            </w:pPr>
+            <w:r>
+              <w:rPr>
+                <w:b w:val="0"/>
+                <w:lang w:val="vi-VN"/>
+              </w:rPr>
+              <w:t>Dòng sự kiện chính</w:t>
+            </w:r>
+          </w:p>
+        </w:tc>
+        <w:tc>
+          <w:tcPr>
+            <w:tcW w:w="6029" w:type="dxa"/>
+          </w:tcPr>
+          <w:p>
+            <w:pPr>
+              <w:pStyle w:val="ListParagraph"/>
+              <w:numPr>
+                <w:ilvl w:val="0"/>
+                <w:numId w:val="59"/>
+              </w:numPr>
+              <w:cnfStyle w:val="000000010000" w:firstRow="0" w:lastRow="0" w:firstColumn="0" w:lastColumn="0" w:oddVBand="0" w:evenVBand="0" w:oddHBand="0" w:evenHBand="1" w:firstRowFirstColumn="0" w:firstRowLastColumn="0" w:lastRowFirstColumn="0" w:lastRowLastColumn="0"/>
+              <w:rPr>
+                <w:lang w:val="vi-VN"/>
+              </w:rPr>
+            </w:pPr>
+            <w:r>
+              <w:t>Lễ tân chọn phương thức thanh toán theo khách hàng yêu cầu</w:t>
+            </w:r>
+          </w:p>
+          <w:p>
+            <w:pPr>
+              <w:pStyle w:val="ListParagraph"/>
+              <w:numPr>
+                <w:ilvl w:val="0"/>
+                <w:numId w:val="59"/>
+              </w:numPr>
+              <w:cnfStyle w:val="000000010000" w:firstRow="0" w:lastRow="0" w:firstColumn="0" w:lastColumn="0" w:oddVBand="0" w:evenVBand="0" w:oddHBand="0" w:evenHBand="1" w:firstRowFirstColumn="0" w:firstRowLastColumn="0" w:lastRowFirstColumn="0" w:lastRowLastColumn="0"/>
+              <w:rPr>
+                <w:lang w:val="vi-VN"/>
+              </w:rPr>
+            </w:pPr>
+            <w:r>
+              <w:t xml:space="preserve">Lễ tân xác nhận đã thanh toán sau khi nhận đủ phí </w:t>
+            </w:r>
+          </w:p>
+        </w:tc>
+      </w:tr>
+      <w:tr>
+        <w:trPr>
+          <w:cnfStyle w:val="000000100000" w:firstRow="0" w:lastRow="0" w:firstColumn="0" w:lastColumn="0" w:oddVBand="0" w:evenVBand="0" w:oddHBand="1" w:evenHBand="0" w:firstRowFirstColumn="0" w:firstRowLastColumn="0" w:lastRowFirstColumn="0" w:lastRowLastColumn="0"/>
+        </w:trPr>
+        <w:tc>
+          <w:tcPr>
+            <w:cnfStyle w:val="001000000000" w:firstRow="0" w:lastRow="0" w:firstColumn="1" w:lastColumn="0" w:oddVBand="0" w:evenVBand="0" w:oddHBand="0" w:evenHBand="0" w:firstRowFirstColumn="0" w:firstRowLastColumn="0" w:lastRowFirstColumn="0" w:lastRowLastColumn="0"/>
+            <w:tcW w:w="2827" w:type="dxa"/>
+            <w:vAlign w:val="center"/>
+          </w:tcPr>
+          <w:p>
+            <w:pPr>
+              <w:jc w:val="center"/>
+              <w:rPr>
+                <w:b w:val="0"/>
+                <w:lang w:val="vi-VN"/>
+              </w:rPr>
+            </w:pPr>
+            <w:r>
+              <w:rPr>
+                <w:b w:val="0"/>
+                <w:lang w:val="vi-VN"/>
+              </w:rPr>
+              <w:t>Dòng sự kiện phụ</w:t>
+            </w:r>
+          </w:p>
+        </w:tc>
+        <w:tc>
+          <w:tcPr>
+            <w:tcW w:w="6029" w:type="dxa"/>
+          </w:tcPr>
+          <w:p>
+            <w:pPr>
+              <w:cnfStyle w:val="000000100000" w:firstRow="0" w:lastRow="0" w:firstColumn="0" w:lastColumn="0" w:oddVBand="0" w:evenVBand="0" w:oddHBand="1" w:evenHBand="0" w:firstRowFirstColumn="0" w:firstRowLastColumn="0" w:lastRowFirstColumn="0" w:lastRowLastColumn="0"/>
+              <w:rPr>
+                <w:lang w:val="vi-VN"/>
+              </w:rPr>
+            </w:pPr>
+            <w:r>
+              <w:rPr>
+                <w:lang w:val="vi-VN"/>
+              </w:rPr>
+              <w:t>A</w:t>
+            </w:r>
+            <w:r>
+              <w:t>2</w:t>
+            </w:r>
+            <w:r>
+              <w:rPr>
+                <w:lang w:val="vi-VN"/>
+              </w:rPr>
+              <w:t xml:space="preserve">. Tại bước </w:t>
+            </w:r>
+            <w:r>
+              <w:t>2</w:t>
+            </w:r>
+            <w:r>
+              <w:rPr>
+                <w:lang w:val="vi-VN"/>
+              </w:rPr>
+              <w:t xml:space="preserve"> nếu </w:t>
+            </w:r>
+            <w:r>
+              <w:t>chưa nhận được phí hoặc khách hàng muốn đổi phương thức thanh toán</w:t>
+            </w:r>
+            <w:r>
+              <w:rPr>
+                <w:lang w:val="vi-VN"/>
+              </w:rPr>
+              <w:t>:</w:t>
+            </w:r>
+          </w:p>
+          <w:p>
+            <w:pPr>
+              <w:pStyle w:val="ListParagraph"/>
+              <w:numPr>
+                <w:ilvl w:val="0"/>
+                <w:numId w:val="12"/>
+              </w:numPr>
+              <w:spacing w:before="120" w:after="120"/>
+              <w:cnfStyle w:val="000000100000" w:firstRow="0" w:lastRow="0" w:firstColumn="0" w:lastColumn="0" w:oddVBand="0" w:evenVBand="0" w:oddHBand="1" w:evenHBand="0" w:firstRowFirstColumn="0" w:firstRowLastColumn="0" w:lastRowFirstColumn="0" w:lastRowLastColumn="0"/>
+              <w:rPr>
+                <w:lang w:val="vi-VN"/>
+              </w:rPr>
+            </w:pPr>
+            <w:r>
+              <w:rPr>
+                <w:lang w:val="vi-VN"/>
+              </w:rPr>
+              <w:t xml:space="preserve">Quay lại bước </w:t>
+            </w:r>
+            <w:r>
+              <w:t>1</w:t>
+            </w:r>
+          </w:p>
+        </w:tc>
+      </w:tr>
+      <w:tr>
+        <w:trPr>
+          <w:cnfStyle w:val="000000010000" w:firstRow="0" w:lastRow="0" w:firstColumn="0" w:lastColumn="0" w:oddVBand="0" w:evenVBand="0" w:oddHBand="0" w:evenHBand="1" w:firstRowFirstColumn="0" w:firstRowLastColumn="0" w:lastRowFirstColumn="0" w:lastRowLastColumn="0"/>
+        </w:trPr>
+        <w:tc>
+          <w:tcPr>
+            <w:cnfStyle w:val="001000000000" w:firstRow="0" w:lastRow="0" w:firstColumn="1" w:lastColumn="0" w:oddVBand="0" w:evenVBand="0" w:oddHBand="0" w:evenHBand="0" w:firstRowFirstColumn="0" w:firstRowLastColumn="0" w:lastRowFirstColumn="0" w:lastRowLastColumn="0"/>
+            <w:tcW w:w="2827" w:type="dxa"/>
+            <w:vAlign w:val="center"/>
+          </w:tcPr>
+          <w:p>
+            <w:pPr>
+              <w:jc w:val="center"/>
+              <w:rPr>
+                <w:b w:val="0"/>
+                <w:lang w:val="vi-VN"/>
+              </w:rPr>
+            </w:pPr>
+            <w:r>
+              <w:rPr>
+                <w:b w:val="0"/>
+                <w:lang w:val="vi-VN"/>
+              </w:rPr>
+              <w:t>Điều kiện tiên quyết</w:t>
+            </w:r>
+          </w:p>
+        </w:tc>
+        <w:tc>
+          <w:tcPr>
+            <w:tcW w:w="6029" w:type="dxa"/>
+          </w:tcPr>
+          <w:p>
+            <w:pPr>
+              <w:cnfStyle w:val="000000010000" w:firstRow="0" w:lastRow="0" w:firstColumn="0" w:lastColumn="0" w:oddVBand="0" w:evenVBand="0" w:oddHBand="0" w:evenHBand="1" w:firstRowFirstColumn="0" w:firstRowLastColumn="0" w:lastRowFirstColumn="0" w:lastRowLastColumn="0"/>
+            </w:pPr>
+            <w:r>
+              <w:rPr>
+                <w:lang w:val="vi-VN"/>
+              </w:rPr>
+              <w:t xml:space="preserve">Lễ tân phải đăng nhập và đang thực hiện </w:t>
+            </w:r>
+            <w:r>
+              <w:t>xử lý thanh toán</w:t>
+            </w:r>
+          </w:p>
+        </w:tc>
+      </w:tr>
+      <w:tr>
+        <w:trPr>
+          <w:cnfStyle w:val="000000100000" w:firstRow="0" w:lastRow="0" w:firstColumn="0" w:lastColumn="0" w:oddVBand="0" w:evenVBand="0" w:oddHBand="1" w:evenHBand="0" w:firstRowFirstColumn="0" w:firstRowLastColumn="0" w:lastRowFirstColumn="0" w:lastRowLastColumn="0"/>
+        </w:trPr>
+        <w:tc>
+          <w:tcPr>
+            <w:cnfStyle w:val="001000000000" w:firstRow="0" w:lastRow="0" w:firstColumn="1" w:lastColumn="0" w:oddVBand="0" w:evenVBand="0" w:oddHBand="0" w:evenHBand="0" w:firstRowFirstColumn="0" w:firstRowLastColumn="0" w:lastRowFirstColumn="0" w:lastRowLastColumn="0"/>
+            <w:tcW w:w="2827" w:type="dxa"/>
+            <w:vAlign w:val="center"/>
+          </w:tcPr>
+          <w:p>
+            <w:pPr>
+              <w:jc w:val="center"/>
+              <w:rPr>
+                <w:b w:val="0"/>
+                <w:lang w:val="vi-VN"/>
+              </w:rPr>
+            </w:pPr>
+            <w:r>
+              <w:rPr>
+                <w:b w:val="0"/>
+                <w:lang w:val="vi-VN"/>
+              </w:rPr>
+              <w:t>Hậu điều kiện</w:t>
+            </w:r>
+          </w:p>
+        </w:tc>
+        <w:tc>
+          <w:tcPr>
+            <w:tcW w:w="6029" w:type="dxa"/>
+          </w:tcPr>
+          <w:p>
+            <w:pPr>
+              <w:cnfStyle w:val="000000100000" w:firstRow="0" w:lastRow="0" w:firstColumn="0" w:lastColumn="0" w:oddVBand="0" w:evenVBand="0" w:oddHBand="1" w:evenHBand="0" w:firstRowFirstColumn="0" w:firstRowLastColumn="0" w:lastRowFirstColumn="0" w:lastRowLastColumn="0"/>
+            </w:pPr>
+            <w:r>
+              <w:t>Hệ thống hiển thị khách hàng đã thanh toán</w:t>
+            </w:r>
+          </w:p>
+        </w:tc>
+      </w:tr>
+    </w:tbl>
+    <w:p>
+      <w:pPr>
+        <w:rPr>
+          <w:lang w:val="vi-VN"/>
+        </w:rPr>
+      </w:pPr>
+    </w:p>
+    <w:p>
+      <w:pPr>
+        <w:rPr>
+          <w:lang w:val="vi-VN"/>
+        </w:rPr>
+      </w:pPr>
+    </w:p>
+    <w:tbl>
+      <w:tblPr>
+        <w:tblStyle w:val="LightGrid-Accent5"/>
+        <w:tblW w:w="0" w:type="auto"/>
+        <w:tblLook w:val="04A0" w:firstRow="1" w:lastRow="0" w:firstColumn="1" w:lastColumn="0" w:noHBand="0" w:noVBand="1"/>
+      </w:tblPr>
+      <w:tblGrid>
+        <w:gridCol w:w="2827"/>
+        <w:gridCol w:w="6029"/>
+      </w:tblGrid>
+      <w:tr>
+        <w:trPr>
+          <w:cnfStyle w:val="100000000000" w:firstRow="1" w:lastRow="0" w:firstColumn="0" w:lastColumn="0" w:oddVBand="0" w:evenVBand="0" w:oddHBand="0" w:evenHBand="0" w:firstRowFirstColumn="0" w:firstRowLastColumn="0" w:lastRowFirstColumn="0" w:lastRowLastColumn="0"/>
+        </w:trPr>
+        <w:tc>
+          <w:tcPr>
+            <w:cnfStyle w:val="001000000000" w:firstRow="0" w:lastRow="0" w:firstColumn="1" w:lastColumn="0" w:oddVBand="0" w:evenVBand="0" w:oddHBand="0" w:evenHBand="0" w:firstRowFirstColumn="0" w:firstRowLastColumn="0" w:lastRowFirstColumn="0" w:lastRowLastColumn="0"/>
+            <w:tcW w:w="2827" w:type="dxa"/>
+            <w:vAlign w:val="center"/>
+          </w:tcPr>
+          <w:p>
+            <w:pPr>
+              <w:jc w:val="center"/>
+              <w:rPr>
+                <w:b w:val="0"/>
+                <w:lang w:val="vi-VN"/>
+              </w:rPr>
+            </w:pPr>
+            <w:r>
+              <w:rPr>
+                <w:b w:val="0"/>
+                <w:lang w:val="vi-VN"/>
+              </w:rPr>
+              <w:t>Tên use case</w:t>
+            </w:r>
+          </w:p>
+        </w:tc>
+        <w:tc>
+          <w:tcPr>
+            <w:tcW w:w="6029" w:type="dxa"/>
+          </w:tcPr>
+          <w:p>
+            <w:pPr>
+              <w:cnfStyle w:val="100000000000" w:firstRow="1" w:lastRow="0" w:firstColumn="0" w:lastColumn="0" w:oddVBand="0" w:evenVBand="0" w:oddHBand="0" w:evenHBand="0" w:firstRowFirstColumn="0" w:firstRowLastColumn="0" w:lastRowFirstColumn="0" w:lastRowLastColumn="0"/>
+            </w:pPr>
+            <w:r>
+              <w:rPr>
+                <w:lang w:val="vi-VN"/>
+              </w:rPr>
+              <w:t>Lap</w:t>
+            </w:r>
+            <w:r>
+              <w:t>PhieuChiPhiPhatSinh</w:t>
+            </w:r>
+          </w:p>
+        </w:tc>
+      </w:tr>
+      <w:tr>
+        <w:trPr>
+          <w:cnfStyle w:val="000000100000" w:firstRow="0" w:lastRow="0" w:firstColumn="0" w:lastColumn="0" w:oddVBand="0" w:evenVBand="0" w:oddHBand="1" w:evenHBand="0" w:firstRowFirstColumn="0" w:firstRowLastColumn="0" w:lastRowFirstColumn="0" w:lastRowLastColumn="0"/>
+        </w:trPr>
+        <w:tc>
+          <w:tcPr>
+            <w:cnfStyle w:val="001000000000" w:firstRow="0" w:lastRow="0" w:firstColumn="1" w:lastColumn="0" w:oddVBand="0" w:evenVBand="0" w:oddHBand="0" w:evenHBand="0" w:firstRowFirstColumn="0" w:firstRowLastColumn="0" w:lastRowFirstColumn="0" w:lastRowLastColumn="0"/>
+            <w:tcW w:w="2827" w:type="dxa"/>
+            <w:vAlign w:val="center"/>
+          </w:tcPr>
+          <w:p>
+            <w:pPr>
+              <w:jc w:val="center"/>
+              <w:rPr>
+                <w:b w:val="0"/>
+                <w:lang w:val="vi-VN"/>
+              </w:rPr>
+            </w:pPr>
+            <w:r>
+              <w:rPr>
+                <w:b w:val="0"/>
+                <w:lang w:val="vi-VN"/>
+              </w:rPr>
+              <w:t>Tóm tắt</w:t>
+            </w:r>
+          </w:p>
+        </w:tc>
+        <w:tc>
+          <w:tcPr>
+            <w:tcW w:w="6029" w:type="dxa"/>
+          </w:tcPr>
+          <w:p>
+            <w:pPr>
+              <w:cnfStyle w:val="000000100000" w:firstRow="0" w:lastRow="0" w:firstColumn="0" w:lastColumn="0" w:oddVBand="0" w:evenVBand="0" w:oddHBand="1" w:evenHBand="0" w:firstRowFirstColumn="0" w:firstRowLastColumn="0" w:lastRowFirstColumn="0" w:lastRowLastColumn="0"/>
+            </w:pPr>
+            <w:r>
+              <w:t xml:space="preserve">Khi check-out, lễ tân kiểm tra chi phí phát sinh sau khi bộ phận buồng phòng kiểm tra xong phòng </w:t>
+            </w:r>
+          </w:p>
+        </w:tc>
+      </w:tr>
+      <w:tr>
+        <w:trPr>
+          <w:cnfStyle w:val="000000010000" w:firstRow="0" w:lastRow="0" w:firstColumn="0" w:lastColumn="0" w:oddVBand="0" w:evenVBand="0" w:oddHBand="0" w:evenHBand="1" w:firstRowFirstColumn="0" w:firstRowLastColumn="0" w:lastRowFirstColumn="0" w:lastRowLastColumn="0"/>
+        </w:trPr>
+        <w:tc>
+          <w:tcPr>
+            <w:cnfStyle w:val="001000000000" w:firstRow="0" w:lastRow="0" w:firstColumn="1" w:lastColumn="0" w:oddVBand="0" w:evenVBand="0" w:oddHBand="0" w:evenHBand="0" w:firstRowFirstColumn="0" w:firstRowLastColumn="0" w:lastRowFirstColumn="0" w:lastRowLastColumn="0"/>
+            <w:tcW w:w="2827" w:type="dxa"/>
+            <w:vAlign w:val="center"/>
+          </w:tcPr>
+          <w:p>
+            <w:pPr>
+              <w:jc w:val="center"/>
+              <w:rPr>
+                <w:b w:val="0"/>
+                <w:lang w:val="vi-VN"/>
+              </w:rPr>
+            </w:pPr>
+            <w:r>
+              <w:rPr>
+                <w:b w:val="0"/>
+                <w:lang w:val="vi-VN"/>
+              </w:rPr>
+              <w:t>Tác nhân</w:t>
+            </w:r>
+          </w:p>
+        </w:tc>
+        <w:tc>
+          <w:tcPr>
+            <w:tcW w:w="6029" w:type="dxa"/>
+          </w:tcPr>
+          <w:p>
+            <w:pPr>
+              <w:cnfStyle w:val="000000010000" w:firstRow="0" w:lastRow="0" w:firstColumn="0" w:lastColumn="0" w:oddVBand="0" w:evenVBand="0" w:oddHBand="0" w:evenHBand="1" w:firstRowFirstColumn="0" w:firstRowLastColumn="0" w:lastRowFirstColumn="0" w:lastRowLastColumn="0"/>
+              <w:rPr>
+                <w:lang w:val="vi-VN"/>
+              </w:rPr>
+            </w:pPr>
+            <w:r>
+              <w:rPr>
+                <w:lang w:val="vi-VN"/>
+              </w:rPr>
+              <w:t>Lễ tân</w:t>
+            </w:r>
+          </w:p>
+        </w:tc>
+      </w:tr>
+      <w:tr>
+        <w:trPr>
+          <w:cnfStyle w:val="000000100000" w:firstRow="0" w:lastRow="0" w:firstColumn="0" w:lastColumn="0" w:oddVBand="0" w:evenVBand="0" w:oddHBand="1" w:evenHBand="0" w:firstRowFirstColumn="0" w:firstRowLastColumn="0" w:lastRowFirstColumn="0" w:lastRowLastColumn="0"/>
+        </w:trPr>
+        <w:tc>
+          <w:tcPr>
+            <w:cnfStyle w:val="001000000000" w:firstRow="0" w:lastRow="0" w:firstColumn="1" w:lastColumn="0" w:oddVBand="0" w:evenVBand="0" w:oddHBand="0" w:evenHBand="0" w:firstRowFirstColumn="0" w:firstRowLastColumn="0" w:lastRowFirstColumn="0" w:lastRowLastColumn="0"/>
+            <w:tcW w:w="2827" w:type="dxa"/>
+            <w:vAlign w:val="center"/>
+          </w:tcPr>
+          <w:p>
+            <w:pPr>
+              <w:jc w:val="center"/>
+              <w:rPr>
+                <w:b w:val="0"/>
+                <w:lang w:val="vi-VN"/>
+              </w:rPr>
+            </w:pPr>
+            <w:r>
+              <w:rPr>
+                <w:b w:val="0"/>
+                <w:lang w:val="vi-VN"/>
+              </w:rPr>
+              <w:t>Use case liên quan</w:t>
+            </w:r>
+          </w:p>
+        </w:tc>
+        <w:tc>
+          <w:tcPr>
+            <w:tcW w:w="6029" w:type="dxa"/>
+          </w:tcPr>
+          <w:p>
+            <w:pPr>
+              <w:cnfStyle w:val="000000100000" w:firstRow="0" w:lastRow="0" w:firstColumn="0" w:lastColumn="0" w:oddVBand="0" w:evenVBand="0" w:oddHBand="1" w:evenHBand="0" w:firstRowFirstColumn="0" w:firstRowLastColumn="0" w:lastRowFirstColumn="0" w:lastRowLastColumn="0"/>
+            </w:pPr>
+            <w:r>
+              <w:t>TinhTongChiPhiPhatSinh, TraCuuFileQuanLyKhachSan</w:t>
+            </w:r>
+          </w:p>
+        </w:tc>
+      </w:tr>
+      <w:tr>
+        <w:trPr>
+          <w:cnfStyle w:val="000000010000" w:firstRow="0" w:lastRow="0" w:firstColumn="0" w:lastColumn="0" w:oddVBand="0" w:evenVBand="0" w:oddHBand="0" w:evenHBand="1" w:firstRowFirstColumn="0" w:firstRowLastColumn="0" w:lastRowFirstColumn="0" w:lastRowLastColumn="0"/>
+        </w:trPr>
+        <w:tc>
+          <w:tcPr>
+            <w:cnfStyle w:val="001000000000" w:firstRow="0" w:lastRow="0" w:firstColumn="1" w:lastColumn="0" w:oddVBand="0" w:evenVBand="0" w:oddHBand="0" w:evenHBand="0" w:firstRowFirstColumn="0" w:firstRowLastColumn="0" w:lastRowFirstColumn="0" w:lastRowLastColumn="0"/>
+            <w:tcW w:w="2827" w:type="dxa"/>
+            <w:vAlign w:val="center"/>
+          </w:tcPr>
+          <w:p>
+            <w:pPr>
+              <w:jc w:val="center"/>
+              <w:rPr>
+                <w:b w:val="0"/>
+                <w:lang w:val="vi-VN"/>
+              </w:rPr>
+            </w:pPr>
+            <w:r>
+              <w:rPr>
+                <w:b w:val="0"/>
+                <w:lang w:val="vi-VN"/>
+              </w:rPr>
+              <w:t>Dòng sự kiện chính</w:t>
+            </w:r>
+          </w:p>
+        </w:tc>
+        <w:tc>
+          <w:tcPr>
+            <w:tcW w:w="6029" w:type="dxa"/>
+          </w:tcPr>
+          <w:p>
+            <w:pPr>
+              <w:pStyle w:val="ListParagraph"/>
+              <w:numPr>
+                <w:ilvl w:val="0"/>
+                <w:numId w:val="61"/>
+              </w:numPr>
+              <w:cnfStyle w:val="000000010000" w:firstRow="0" w:lastRow="0" w:firstColumn="0" w:lastColumn="0" w:oddVBand="0" w:evenVBand="0" w:oddHBand="0" w:evenHBand="1" w:firstRowFirstColumn="0" w:firstRowLastColumn="0" w:lastRowFirstColumn="0" w:lastRowLastColumn="0"/>
+              <w:rPr>
+                <w:lang w:val="vi-VN"/>
+              </w:rPr>
+            </w:pPr>
+            <w:r>
+              <w:t>Lễ tân nhập vào các chi phí phát sinh sau khi tra cứu trên file quản lý khách sạn</w:t>
+            </w:r>
+          </w:p>
+          <w:p>
+            <w:pPr>
+              <w:pStyle w:val="ListParagraph"/>
+              <w:numPr>
+                <w:ilvl w:val="0"/>
+                <w:numId w:val="61"/>
+              </w:numPr>
+              <w:cnfStyle w:val="000000010000" w:firstRow="0" w:lastRow="0" w:firstColumn="0" w:lastColumn="0" w:oddVBand="0" w:evenVBand="0" w:oddHBand="0" w:evenHBand="1" w:firstRowFirstColumn="0" w:firstRowLastColumn="0" w:lastRowFirstColumn="0" w:lastRowLastColumn="0"/>
+              <w:rPr>
+                <w:lang w:val="vi-VN"/>
+              </w:rPr>
+            </w:pPr>
+            <w:r>
+              <w:t>Hệ thống thực hiện UC chức năng “TinhTongChiPhiPhatSinh”</w:t>
+            </w:r>
+          </w:p>
+          <w:p>
+            <w:pPr>
+              <w:pStyle w:val="ListParagraph"/>
+              <w:numPr>
+                <w:ilvl w:val="0"/>
+                <w:numId w:val="61"/>
+              </w:numPr>
+              <w:cnfStyle w:val="000000010000" w:firstRow="0" w:lastRow="0" w:firstColumn="0" w:lastColumn="0" w:oddVBand="0" w:evenVBand="0" w:oddHBand="0" w:evenHBand="1" w:firstRowFirstColumn="0" w:firstRowLastColumn="0" w:lastRowFirstColumn="0" w:lastRowLastColumn="0"/>
+              <w:rPr>
+                <w:lang w:val="vi-VN"/>
+              </w:rPr>
+            </w:pPr>
+            <w:r>
+              <w:t>Lễ tân xác nhận in phiếu</w:t>
+            </w:r>
+          </w:p>
+        </w:tc>
+      </w:tr>
+      <w:tr>
+        <w:trPr>
+          <w:cnfStyle w:val="000000100000" w:firstRow="0" w:lastRow="0" w:firstColumn="0" w:lastColumn="0" w:oddVBand="0" w:evenVBand="0" w:oddHBand="1" w:evenHBand="0" w:firstRowFirstColumn="0" w:firstRowLastColumn="0" w:lastRowFirstColumn="0" w:lastRowLastColumn="0"/>
+        </w:trPr>
+        <w:tc>
+          <w:tcPr>
+            <w:cnfStyle w:val="001000000000" w:firstRow="0" w:lastRow="0" w:firstColumn="1" w:lastColumn="0" w:oddVBand="0" w:evenVBand="0" w:oddHBand="0" w:evenHBand="0" w:firstRowFirstColumn="0" w:firstRowLastColumn="0" w:lastRowFirstColumn="0" w:lastRowLastColumn="0"/>
+            <w:tcW w:w="2827" w:type="dxa"/>
+            <w:vAlign w:val="center"/>
+          </w:tcPr>
+          <w:p>
+            <w:pPr>
+              <w:jc w:val="center"/>
+              <w:rPr>
+                <w:b w:val="0"/>
+                <w:lang w:val="vi-VN"/>
+              </w:rPr>
+            </w:pPr>
+            <w:r>
+              <w:rPr>
+                <w:b w:val="0"/>
+                <w:lang w:val="vi-VN"/>
+              </w:rPr>
+              <w:t>Dòng sự kiện phụ</w:t>
+            </w:r>
+          </w:p>
+        </w:tc>
+        <w:tc>
+          <w:tcPr>
+            <w:tcW w:w="6029" w:type="dxa"/>
+          </w:tcPr>
+          <w:p>
+            <w:pPr>
+              <w:spacing w:before="120" w:after="120"/>
+              <w:cnfStyle w:val="000000100000" w:firstRow="0" w:lastRow="0" w:firstColumn="0" w:lastColumn="0" w:oddVBand="0" w:evenVBand="0" w:oddHBand="1" w:evenHBand="0" w:firstRowFirstColumn="0" w:firstRowLastColumn="0" w:lastRowFirstColumn="0" w:lastRowLastColumn="0"/>
+              <w:rPr>
+                <w:lang w:val="vi-VN"/>
+              </w:rPr>
+            </w:pPr>
+          </w:p>
+        </w:tc>
+      </w:tr>
+      <w:tr>
+        <w:trPr>
+          <w:cnfStyle w:val="000000010000" w:firstRow="0" w:lastRow="0" w:firstColumn="0" w:lastColumn="0" w:oddVBand="0" w:evenVBand="0" w:oddHBand="0" w:evenHBand="1" w:firstRowFirstColumn="0" w:firstRowLastColumn="0" w:lastRowFirstColumn="0" w:lastRowLastColumn="0"/>
+        </w:trPr>
+        <w:tc>
+          <w:tcPr>
+            <w:cnfStyle w:val="001000000000" w:firstRow="0" w:lastRow="0" w:firstColumn="1" w:lastColumn="0" w:oddVBand="0" w:evenVBand="0" w:oddHBand="0" w:evenHBand="0" w:firstRowFirstColumn="0" w:firstRowLastColumn="0" w:lastRowFirstColumn="0" w:lastRowLastColumn="0"/>
+            <w:tcW w:w="2827" w:type="dxa"/>
+            <w:vAlign w:val="center"/>
+          </w:tcPr>
+          <w:p>
+            <w:pPr>
+              <w:jc w:val="center"/>
+              <w:rPr>
+                <w:b w:val="0"/>
+                <w:lang w:val="vi-VN"/>
+              </w:rPr>
+            </w:pPr>
+            <w:r>
+              <w:rPr>
+                <w:b w:val="0"/>
+                <w:lang w:val="vi-VN"/>
+              </w:rPr>
+              <w:t>Điều kiện tiên quyết</w:t>
+            </w:r>
+          </w:p>
+        </w:tc>
+        <w:tc>
+          <w:tcPr>
+            <w:tcW w:w="6029" w:type="dxa"/>
+          </w:tcPr>
+          <w:p>
+            <w:pPr>
+              <w:cnfStyle w:val="000000010000" w:firstRow="0" w:lastRow="0" w:firstColumn="0" w:lastColumn="0" w:oddVBand="0" w:evenVBand="0" w:oddHBand="0" w:evenHBand="1" w:firstRowFirstColumn="0" w:firstRowLastColumn="0" w:lastRowFirstColumn="0" w:lastRowLastColumn="0"/>
+            </w:pPr>
+            <w:r>
+              <w:rPr>
+                <w:lang w:val="vi-VN"/>
+              </w:rPr>
+              <w:t xml:space="preserve">Lễ tân phải đăng nhập và đang thực hiện </w:t>
+            </w:r>
+            <w:r>
+              <w:t>lập phiếu chi phí phát sinh</w:t>
+            </w:r>
+          </w:p>
+        </w:tc>
+      </w:tr>
+      <w:tr>
+        <w:trPr>
+          <w:cnfStyle w:val="000000100000" w:firstRow="0" w:lastRow="0" w:firstColumn="0" w:lastColumn="0" w:oddVBand="0" w:evenVBand="0" w:oddHBand="1" w:evenHBand="0" w:firstRowFirstColumn="0" w:firstRowLastColumn="0" w:lastRowFirstColumn="0" w:lastRowLastColumn="0"/>
+        </w:trPr>
+        <w:tc>
+          <w:tcPr>
+            <w:cnfStyle w:val="001000000000" w:firstRow="0" w:lastRow="0" w:firstColumn="1" w:lastColumn="0" w:oddVBand="0" w:evenVBand="0" w:oddHBand="0" w:evenHBand="0" w:firstRowFirstColumn="0" w:firstRowLastColumn="0" w:lastRowFirstColumn="0" w:lastRowLastColumn="0"/>
+            <w:tcW w:w="2827" w:type="dxa"/>
+            <w:vAlign w:val="center"/>
+          </w:tcPr>
+          <w:p>
+            <w:pPr>
+              <w:jc w:val="center"/>
+              <w:rPr>
+                <w:b w:val="0"/>
+                <w:lang w:val="vi-VN"/>
+              </w:rPr>
+            </w:pPr>
+            <w:r>
+              <w:rPr>
+                <w:b w:val="0"/>
+                <w:lang w:val="vi-VN"/>
+              </w:rPr>
+              <w:lastRenderedPageBreak/>
+              <w:t>Hậu điều kiện</w:t>
+            </w:r>
+          </w:p>
+        </w:tc>
+        <w:tc>
+          <w:tcPr>
+            <w:tcW w:w="6029" w:type="dxa"/>
+          </w:tcPr>
+          <w:p>
+            <w:pPr>
+              <w:cnfStyle w:val="000000100000" w:firstRow="0" w:lastRow="0" w:firstColumn="0" w:lastColumn="0" w:oddVBand="0" w:evenVBand="0" w:oddHBand="1" w:evenHBand="0" w:firstRowFirstColumn="0" w:firstRowLastColumn="0" w:lastRowFirstColumn="0" w:lastRowLastColumn="0"/>
+            </w:pPr>
+            <w:r>
+              <w:rPr>
+                <w:lang w:val="vi-VN"/>
+              </w:rPr>
+              <w:t xml:space="preserve">Hệ thống </w:t>
+            </w:r>
+            <w:r>
+              <w:t>in ra phiếu chi phí phát sinh</w:t>
+            </w:r>
+          </w:p>
+        </w:tc>
+      </w:tr>
+    </w:tbl>
+    <w:p>
+      <w:pPr>
+        <w:rPr>
+          <w:lang w:val="vi-VN"/>
+        </w:rPr>
+      </w:pPr>
+    </w:p>
+    <w:p>
+      <w:pPr>
+        <w:rPr>
+          <w:lang w:val="vi-VN"/>
+        </w:rPr>
+      </w:pPr>
+    </w:p>
+    <w:p>
+      <w:pPr>
+        <w:rPr>
+          <w:lang w:val="vi-VN"/>
+        </w:rPr>
+      </w:pPr>
+    </w:p>
+    <w:tbl>
+      <w:tblPr>
+        <w:tblStyle w:val="LightGrid-Accent5"/>
+        <w:tblW w:w="0" w:type="auto"/>
+        <w:tblLook w:val="04A0" w:firstRow="1" w:lastRow="0" w:firstColumn="1" w:lastColumn="0" w:noHBand="0" w:noVBand="1"/>
+      </w:tblPr>
+      <w:tblGrid>
+        <w:gridCol w:w="2827"/>
+        <w:gridCol w:w="6029"/>
+      </w:tblGrid>
+      <w:tr>
+        <w:trPr>
+          <w:cnfStyle w:val="100000000000" w:firstRow="1" w:lastRow="0" w:firstColumn="0" w:lastColumn="0" w:oddVBand="0" w:evenVBand="0" w:oddHBand="0" w:evenHBand="0" w:firstRowFirstColumn="0" w:firstRowLastColumn="0" w:lastRowFirstColumn="0" w:lastRowLastColumn="0"/>
+        </w:trPr>
+        <w:tc>
+          <w:tcPr>
+            <w:cnfStyle w:val="001000000000" w:firstRow="0" w:lastRow="0" w:firstColumn="1" w:lastColumn="0" w:oddVBand="0" w:evenVBand="0" w:oddHBand="0" w:evenHBand="0" w:firstRowFirstColumn="0" w:firstRowLastColumn="0" w:lastRowFirstColumn="0" w:lastRowLastColumn="0"/>
+            <w:tcW w:w="2827" w:type="dxa"/>
+            <w:vAlign w:val="center"/>
+          </w:tcPr>
+          <w:p>
+            <w:pPr>
+              <w:jc w:val="center"/>
+              <w:rPr>
+                <w:b w:val="0"/>
+                <w:lang w:val="vi-VN"/>
+              </w:rPr>
+            </w:pPr>
+            <w:r>
+              <w:rPr>
+                <w:b w:val="0"/>
+                <w:lang w:val="vi-VN"/>
+              </w:rPr>
+              <w:t>Tên use case</w:t>
+            </w:r>
+          </w:p>
+        </w:tc>
+        <w:tc>
+          <w:tcPr>
+            <w:tcW w:w="6029" w:type="dxa"/>
+          </w:tcPr>
+          <w:p>
+            <w:pPr>
+              <w:cnfStyle w:val="100000000000" w:firstRow="1" w:lastRow="0" w:firstColumn="0" w:lastColumn="0" w:oddVBand="0" w:evenVBand="0" w:oddHBand="0" w:evenHBand="0" w:firstRowFirstColumn="0" w:firstRowLastColumn="0" w:lastRowFirstColumn="0" w:lastRowLastColumn="0"/>
+            </w:pPr>
+            <w:r>
+              <w:t>TraCuuFileQuanLyKhachSan</w:t>
+            </w:r>
+          </w:p>
+        </w:tc>
+      </w:tr>
+      <w:tr>
+        <w:trPr>
+          <w:cnfStyle w:val="000000100000" w:firstRow="0" w:lastRow="0" w:firstColumn="0" w:lastColumn="0" w:oddVBand="0" w:evenVBand="0" w:oddHBand="1" w:evenHBand="0" w:firstRowFirstColumn="0" w:firstRowLastColumn="0" w:lastRowFirstColumn="0" w:lastRowLastColumn="0"/>
+        </w:trPr>
+        <w:tc>
+          <w:tcPr>
+            <w:cnfStyle w:val="001000000000" w:firstRow="0" w:lastRow="0" w:firstColumn="1" w:lastColumn="0" w:oddVBand="0" w:evenVBand="0" w:oddHBand="0" w:evenHBand="0" w:firstRowFirstColumn="0" w:firstRowLastColumn="0" w:lastRowFirstColumn="0" w:lastRowLastColumn="0"/>
+            <w:tcW w:w="2827" w:type="dxa"/>
+            <w:vAlign w:val="center"/>
+          </w:tcPr>
+          <w:p>
+            <w:pPr>
+              <w:jc w:val="center"/>
+              <w:rPr>
+                <w:b w:val="0"/>
+                <w:lang w:val="vi-VN"/>
+              </w:rPr>
+            </w:pPr>
+            <w:r>
+              <w:rPr>
+                <w:b w:val="0"/>
+                <w:lang w:val="vi-VN"/>
+              </w:rPr>
+              <w:t>Tóm tắt</w:t>
+            </w:r>
+          </w:p>
+        </w:tc>
+        <w:tc>
+          <w:tcPr>
+            <w:tcW w:w="6029" w:type="dxa"/>
+          </w:tcPr>
+          <w:p>
+            <w:pPr>
+              <w:cnfStyle w:val="000000100000" w:firstRow="0" w:lastRow="0" w:firstColumn="0" w:lastColumn="0" w:oddVBand="0" w:evenVBand="0" w:oddHBand="1" w:evenHBand="0" w:firstRowFirstColumn="0" w:firstRowLastColumn="0" w:lastRowFirstColumn="0" w:lastRowLastColumn="0"/>
+            </w:pPr>
+            <w:r>
+              <w:t xml:space="preserve">Khi check-out, lễ tân cần tra cứu file quản lý khách sạn để cập nhật các chi phí phát sinh  </w:t>
+            </w:r>
+          </w:p>
+        </w:tc>
+      </w:tr>
+      <w:tr>
+        <w:trPr>
+          <w:cnfStyle w:val="000000010000" w:firstRow="0" w:lastRow="0" w:firstColumn="0" w:lastColumn="0" w:oddVBand="0" w:evenVBand="0" w:oddHBand="0" w:evenHBand="1" w:firstRowFirstColumn="0" w:firstRowLastColumn="0" w:lastRowFirstColumn="0" w:lastRowLastColumn="0"/>
+        </w:trPr>
+        <w:tc>
+          <w:tcPr>
+            <w:cnfStyle w:val="001000000000" w:firstRow="0" w:lastRow="0" w:firstColumn="1" w:lastColumn="0" w:oddVBand="0" w:evenVBand="0" w:oddHBand="0" w:evenHBand="0" w:firstRowFirstColumn="0" w:firstRowLastColumn="0" w:lastRowFirstColumn="0" w:lastRowLastColumn="0"/>
+            <w:tcW w:w="2827" w:type="dxa"/>
+            <w:vAlign w:val="center"/>
+          </w:tcPr>
+          <w:p>
+            <w:pPr>
+              <w:jc w:val="center"/>
+              <w:rPr>
+                <w:b w:val="0"/>
+                <w:lang w:val="vi-VN"/>
+              </w:rPr>
+            </w:pPr>
+            <w:r>
+              <w:rPr>
+                <w:b w:val="0"/>
+                <w:lang w:val="vi-VN"/>
+              </w:rPr>
+              <w:t>Tác nhân</w:t>
+            </w:r>
+          </w:p>
+        </w:tc>
+        <w:tc>
+          <w:tcPr>
+            <w:tcW w:w="6029" w:type="dxa"/>
+          </w:tcPr>
+          <w:p>
+            <w:pPr>
+              <w:cnfStyle w:val="000000010000" w:firstRow="0" w:lastRow="0" w:firstColumn="0" w:lastColumn="0" w:oddVBand="0" w:evenVBand="0" w:oddHBand="0" w:evenHBand="1" w:firstRowFirstColumn="0" w:firstRowLastColumn="0" w:lastRowFirstColumn="0" w:lastRowLastColumn="0"/>
+              <w:rPr>
+                <w:lang w:val="vi-VN"/>
+              </w:rPr>
+            </w:pPr>
+            <w:r>
+              <w:rPr>
+                <w:lang w:val="vi-VN"/>
+              </w:rPr>
+              <w:t>Lễ tân</w:t>
+            </w:r>
+          </w:p>
+        </w:tc>
+      </w:tr>
+      <w:tr>
+        <w:trPr>
+          <w:cnfStyle w:val="000000100000" w:firstRow="0" w:lastRow="0" w:firstColumn="0" w:lastColumn="0" w:oddVBand="0" w:evenVBand="0" w:oddHBand="1" w:evenHBand="0" w:firstRowFirstColumn="0" w:firstRowLastColumn="0" w:lastRowFirstColumn="0" w:lastRowLastColumn="0"/>
+        </w:trPr>
+        <w:tc>
+          <w:tcPr>
+            <w:cnfStyle w:val="001000000000" w:firstRow="0" w:lastRow="0" w:firstColumn="1" w:lastColumn="0" w:oddVBand="0" w:evenVBand="0" w:oddHBand="0" w:evenHBand="0" w:firstRowFirstColumn="0" w:firstRowLastColumn="0" w:lastRowFirstColumn="0" w:lastRowLastColumn="0"/>
+            <w:tcW w:w="2827" w:type="dxa"/>
+            <w:vAlign w:val="center"/>
+          </w:tcPr>
+          <w:p>
+            <w:pPr>
+              <w:jc w:val="center"/>
+              <w:rPr>
+                <w:b w:val="0"/>
+                <w:lang w:val="vi-VN"/>
+              </w:rPr>
+            </w:pPr>
+            <w:r>
+              <w:rPr>
+                <w:b w:val="0"/>
+                <w:lang w:val="vi-VN"/>
+              </w:rPr>
+              <w:t>Use case liên quan</w:t>
+            </w:r>
+          </w:p>
+        </w:tc>
+        <w:tc>
+          <w:tcPr>
+            <w:tcW w:w="6029" w:type="dxa"/>
+          </w:tcPr>
+          <w:p>
+            <w:pPr>
+              <w:cnfStyle w:val="000000100000" w:firstRow="0" w:lastRow="0" w:firstColumn="0" w:lastColumn="0" w:oddVBand="0" w:evenVBand="0" w:oddHBand="1" w:evenHBand="0" w:firstRowFirstColumn="0" w:firstRowLastColumn="0" w:lastRowFirstColumn="0" w:lastRowLastColumn="0"/>
+            </w:pPr>
+            <w:r>
+              <w:t>XuLyChiPhiPhatSinh, LapPhieuChiPhiPhatSinh</w:t>
+            </w:r>
+          </w:p>
+        </w:tc>
+      </w:tr>
+      <w:tr>
+        <w:trPr>
+          <w:cnfStyle w:val="000000010000" w:firstRow="0" w:lastRow="0" w:firstColumn="0" w:lastColumn="0" w:oddVBand="0" w:evenVBand="0" w:oddHBand="0" w:evenHBand="1" w:firstRowFirstColumn="0" w:firstRowLastColumn="0" w:lastRowFirstColumn="0" w:lastRowLastColumn="0"/>
+        </w:trPr>
+        <w:tc>
+          <w:tcPr>
+            <w:cnfStyle w:val="001000000000" w:firstRow="0" w:lastRow="0" w:firstColumn="1" w:lastColumn="0" w:oddVBand="0" w:evenVBand="0" w:oddHBand="0" w:evenHBand="0" w:firstRowFirstColumn="0" w:firstRowLastColumn="0" w:lastRowFirstColumn="0" w:lastRowLastColumn="0"/>
+            <w:tcW w:w="2827" w:type="dxa"/>
+            <w:vAlign w:val="center"/>
+          </w:tcPr>
+          <w:p>
+            <w:pPr>
+              <w:jc w:val="center"/>
+              <w:rPr>
+                <w:b w:val="0"/>
+                <w:lang w:val="vi-VN"/>
+              </w:rPr>
+            </w:pPr>
+            <w:r>
+              <w:rPr>
+                <w:b w:val="0"/>
+                <w:lang w:val="vi-VN"/>
+              </w:rPr>
+              <w:t>Dòng sự kiện chính</w:t>
+            </w:r>
+          </w:p>
+        </w:tc>
+        <w:tc>
+          <w:tcPr>
+            <w:tcW w:w="6029" w:type="dxa"/>
+          </w:tcPr>
+          <w:p>
+            <w:pPr>
+              <w:pStyle w:val="ListParagraph"/>
+              <w:numPr>
+                <w:ilvl w:val="0"/>
+                <w:numId w:val="62"/>
+              </w:numPr>
+              <w:cnfStyle w:val="000000010000" w:firstRow="0" w:lastRow="0" w:firstColumn="0" w:lastColumn="0" w:oddVBand="0" w:evenVBand="0" w:oddHBand="0" w:evenHBand="1" w:firstRowFirstColumn="0" w:firstRowLastColumn="0" w:lastRowFirstColumn="0" w:lastRowLastColumn="0"/>
+              <w:rPr>
+                <w:lang w:val="vi-VN"/>
+              </w:rPr>
+            </w:pPr>
+            <w:r>
+              <w:t>Lễ tân truy cập vào file quản lý khách sạn</w:t>
+            </w:r>
+          </w:p>
+          <w:p>
+            <w:pPr>
+              <w:pStyle w:val="ListParagraph"/>
+              <w:numPr>
+                <w:ilvl w:val="0"/>
+                <w:numId w:val="62"/>
+              </w:numPr>
+              <w:cnfStyle w:val="000000010000" w:firstRow="0" w:lastRow="0" w:firstColumn="0" w:lastColumn="0" w:oddVBand="0" w:evenVBand="0" w:oddHBand="0" w:evenHBand="1" w:firstRowFirstColumn="0" w:firstRowLastColumn="0" w:lastRowFirstColumn="0" w:lastRowLastColumn="0"/>
+              <w:rPr>
+                <w:lang w:val="vi-VN"/>
+              </w:rPr>
+            </w:pPr>
+            <w:r>
+              <w:t>Lễ tân tìm kiếm phòng của khách hang</w:t>
+            </w:r>
+          </w:p>
+          <w:p>
+            <w:pPr>
+              <w:pStyle w:val="ListParagraph"/>
+              <w:numPr>
+                <w:ilvl w:val="0"/>
+                <w:numId w:val="62"/>
+              </w:numPr>
+              <w:cnfStyle w:val="000000010000" w:firstRow="0" w:lastRow="0" w:firstColumn="0" w:lastColumn="0" w:oddVBand="0" w:evenVBand="0" w:oddHBand="0" w:evenHBand="1" w:firstRowFirstColumn="0" w:firstRowLastColumn="0" w:lastRowFirstColumn="0" w:lastRowLastColumn="0"/>
+              <w:rPr>
+                <w:lang w:val="vi-VN"/>
+              </w:rPr>
+            </w:pPr>
+            <w:r>
+              <w:t>Hệ thống hiển thị phòng của khách hàng với các thông tin dịch vụ và chi phí phát sinh đi kèm cùng với thời gian đã cập nhật</w:t>
+            </w:r>
+          </w:p>
+        </w:tc>
+      </w:tr>
+      <w:tr>
+        <w:trPr>
+          <w:cnfStyle w:val="000000100000" w:firstRow="0" w:lastRow="0" w:firstColumn="0" w:lastColumn="0" w:oddVBand="0" w:evenVBand="0" w:oddHBand="1" w:evenHBand="0" w:firstRowFirstColumn="0" w:firstRowLastColumn="0" w:lastRowFirstColumn="0" w:lastRowLastColumn="0"/>
+        </w:trPr>
+        <w:tc>
+          <w:tcPr>
+            <w:cnfStyle w:val="001000000000" w:firstRow="0" w:lastRow="0" w:firstColumn="1" w:lastColumn="0" w:oddVBand="0" w:evenVBand="0" w:oddHBand="0" w:evenHBand="0" w:firstRowFirstColumn="0" w:firstRowLastColumn="0" w:lastRowFirstColumn="0" w:lastRowLastColumn="0"/>
+            <w:tcW w:w="2827" w:type="dxa"/>
+            <w:vAlign w:val="center"/>
+          </w:tcPr>
+          <w:p>
+            <w:pPr>
+              <w:jc w:val="center"/>
+              <w:rPr>
+                <w:b w:val="0"/>
+                <w:lang w:val="vi-VN"/>
+              </w:rPr>
+            </w:pPr>
+            <w:r>
+              <w:rPr>
+                <w:b w:val="0"/>
+                <w:lang w:val="vi-VN"/>
+              </w:rPr>
+              <w:t>Dòng sự kiện phụ</w:t>
+            </w:r>
+          </w:p>
+        </w:tc>
+        <w:tc>
+          <w:tcPr>
+            <w:tcW w:w="6029" w:type="dxa"/>
+          </w:tcPr>
+          <w:p>
+            <w:pPr>
+              <w:spacing w:before="120" w:after="120"/>
+              <w:cnfStyle w:val="000000100000" w:firstRow="0" w:lastRow="0" w:firstColumn="0" w:lastColumn="0" w:oddVBand="0" w:evenVBand="0" w:oddHBand="1" w:evenHBand="0" w:firstRowFirstColumn="0" w:firstRowLastColumn="0" w:lastRowFirstColumn="0" w:lastRowLastColumn="0"/>
+            </w:pPr>
+            <w:r>
+              <w:t>A3. Tại bước 3 nếu thời gian cập nhật quá xa bộ phận buồng phòng chưa cập nhật:</w:t>
+            </w:r>
+          </w:p>
+          <w:p>
+            <w:pPr>
+              <w:pStyle w:val="ListParagraph"/>
+              <w:numPr>
+                <w:ilvl w:val="0"/>
+                <w:numId w:val="12"/>
+              </w:numPr>
+              <w:spacing w:before="120" w:after="120"/>
+              <w:cnfStyle w:val="000000100000" w:firstRow="0" w:lastRow="0" w:firstColumn="0" w:lastColumn="0" w:oddVBand="0" w:evenVBand="0" w:oddHBand="1" w:evenHBand="0" w:firstRowFirstColumn="0" w:firstRowLastColumn="0" w:lastRowFirstColumn="0" w:lastRowLastColumn="0"/>
+            </w:pPr>
+            <w:r>
+              <w:t>Quay lại bước 1</w:t>
+            </w:r>
+          </w:p>
+        </w:tc>
+      </w:tr>
+      <w:tr>
+        <w:trPr>
+          <w:cnfStyle w:val="000000010000" w:firstRow="0" w:lastRow="0" w:firstColumn="0" w:lastColumn="0" w:oddVBand="0" w:evenVBand="0" w:oddHBand="0" w:evenHBand="1" w:firstRowFirstColumn="0" w:firstRowLastColumn="0" w:lastRowFirstColumn="0" w:lastRowLastColumn="0"/>
+        </w:trPr>
+        <w:tc>
+          <w:tcPr>
+            <w:cnfStyle w:val="001000000000" w:firstRow="0" w:lastRow="0" w:firstColumn="1" w:lastColumn="0" w:oddVBand="0" w:evenVBand="0" w:oddHBand="0" w:evenHBand="0" w:firstRowFirstColumn="0" w:firstRowLastColumn="0" w:lastRowFirstColumn="0" w:lastRowLastColumn="0"/>
+            <w:tcW w:w="2827" w:type="dxa"/>
+            <w:vAlign w:val="center"/>
+          </w:tcPr>
+          <w:p>
+            <w:pPr>
+              <w:jc w:val="center"/>
+              <w:rPr>
+                <w:b w:val="0"/>
+                <w:lang w:val="vi-VN"/>
+              </w:rPr>
+            </w:pPr>
+            <w:r>
+              <w:rPr>
+                <w:b w:val="0"/>
+                <w:lang w:val="vi-VN"/>
+              </w:rPr>
+              <w:t>Điều kiện tiên quyết</w:t>
+            </w:r>
+          </w:p>
+        </w:tc>
+        <w:tc>
+          <w:tcPr>
+            <w:tcW w:w="6029" w:type="dxa"/>
+          </w:tcPr>
+          <w:p>
+            <w:pPr>
+              <w:pStyle w:val="ListParagraph"/>
+              <w:numPr>
+                <w:ilvl w:val="0"/>
+                <w:numId w:val="12"/>
+              </w:numPr>
+              <w:cnfStyle w:val="000000010000" w:firstRow="0" w:lastRow="0" w:firstColumn="0" w:lastColumn="0" w:oddVBand="0" w:evenVBand="0" w:oddHBand="0" w:evenHBand="1" w:firstRowFirstColumn="0" w:firstRowLastColumn="0" w:lastRowFirstColumn="0" w:lastRowLastColumn="0"/>
+            </w:pPr>
+            <w:r>
+              <w:rPr>
+                <w:lang w:val="vi-VN"/>
+              </w:rPr>
+              <w:t xml:space="preserve">Lễ tân phải đăng nhập và đang thực hiện </w:t>
+            </w:r>
+            <w:r>
+              <w:t>tra cứu file quản lý khách sạn.</w:t>
+            </w:r>
+          </w:p>
+          <w:p>
+            <w:pPr>
+              <w:pStyle w:val="ListParagraph"/>
+              <w:numPr>
+                <w:ilvl w:val="0"/>
+                <w:numId w:val="12"/>
+              </w:numPr>
+              <w:cnfStyle w:val="000000010000" w:firstRow="0" w:lastRow="0" w:firstColumn="0" w:lastColumn="0" w:oddVBand="0" w:evenVBand="0" w:oddHBand="0" w:evenHBand="1" w:firstRowFirstColumn="0" w:firstRowLastColumn="0" w:lastRowFirstColumn="0" w:lastRowLastColumn="0"/>
+            </w:pPr>
+            <w:r>
+              <w:t>Bộ phận buồng phòng đã cập nhật thông tin</w:t>
+            </w:r>
+          </w:p>
+        </w:tc>
+      </w:tr>
+      <w:tr>
+        <w:trPr>
+          <w:cnfStyle w:val="000000100000" w:firstRow="0" w:lastRow="0" w:firstColumn="0" w:lastColumn="0" w:oddVBand="0" w:evenVBand="0" w:oddHBand="1" w:evenHBand="0" w:firstRowFirstColumn="0" w:firstRowLastColumn="0" w:lastRowFirstColumn="0" w:lastRowLastColumn="0"/>
+        </w:trPr>
+        <w:tc>
+          <w:tcPr>
+            <w:cnfStyle w:val="001000000000" w:firstRow="0" w:lastRow="0" w:firstColumn="1" w:lastColumn="0" w:oddVBand="0" w:evenVBand="0" w:oddHBand="0" w:evenHBand="0" w:firstRowFirstColumn="0" w:firstRowLastColumn="0" w:lastRowFirstColumn="0" w:lastRowLastColumn="0"/>
+            <w:tcW w:w="2827" w:type="dxa"/>
+            <w:vAlign w:val="center"/>
+          </w:tcPr>
+          <w:p>
+            <w:pPr>
+              <w:jc w:val="center"/>
+              <w:rPr>
+                <w:b w:val="0"/>
+                <w:lang w:val="vi-VN"/>
+              </w:rPr>
+            </w:pPr>
+            <w:r>
+              <w:rPr>
+                <w:b w:val="0"/>
+                <w:lang w:val="vi-VN"/>
+              </w:rPr>
+              <w:t>Hậu điều kiện</w:t>
+            </w:r>
+          </w:p>
+        </w:tc>
+        <w:tc>
+          <w:tcPr>
+            <w:tcW w:w="6029" w:type="dxa"/>
+          </w:tcPr>
+          <w:p>
+            <w:pPr>
+              <w:cnfStyle w:val="000000100000" w:firstRow="0" w:lastRow="0" w:firstColumn="0" w:lastColumn="0" w:oddVBand="0" w:evenVBand="0" w:oddHBand="1" w:evenHBand="0" w:firstRowFirstColumn="0" w:firstRowLastColumn="0" w:lastRowFirstColumn="0" w:lastRowLastColumn="0"/>
+            </w:pPr>
+            <w:r>
+              <w:t>Hệ thống hiển thị phòng của khách hàng với các thông tin dịch vụ và chi phí phát sinh đi kèm cùng với thời gian đã cập nhật</w:t>
+            </w:r>
+          </w:p>
+        </w:tc>
+      </w:tr>
+    </w:tbl>
+    <w:p>
+      <w:pPr>
+        <w:rPr>
+          <w:lang w:val="vi-VN"/>
+        </w:rPr>
+      </w:pPr>
+    </w:p>
+    <w:p>
+      <w:pPr>
+        <w:rPr>
+          <w:lang w:val="vi-VN"/>
+        </w:rPr>
+      </w:pPr>
+    </w:p>
+    <w:tbl>
+      <w:tblPr>
+        <w:tblStyle w:val="LightGrid-Accent5"/>
+        <w:tblW w:w="0" w:type="auto"/>
+        <w:tblLook w:val="04A0" w:firstRow="1" w:lastRow="0" w:firstColumn="1" w:lastColumn="0" w:noHBand="0" w:noVBand="1"/>
+      </w:tblPr>
+      <w:tblGrid>
+        <w:gridCol w:w="2827"/>
+        <w:gridCol w:w="6029"/>
+      </w:tblGrid>
+      <w:tr>
+        <w:trPr>
+          <w:cnfStyle w:val="100000000000" w:firstRow="1" w:lastRow="0" w:firstColumn="0" w:lastColumn="0" w:oddVBand="0" w:evenVBand="0" w:oddHBand="0" w:evenHBand="0" w:firstRowFirstColumn="0" w:firstRowLastColumn="0" w:lastRowFirstColumn="0" w:lastRowLastColumn="0"/>
+        </w:trPr>
+        <w:tc>
+          <w:tcPr>
+            <w:cnfStyle w:val="001000000000" w:firstRow="0" w:lastRow="0" w:firstColumn="1" w:lastColumn="0" w:oddVBand="0" w:evenVBand="0" w:oddHBand="0" w:evenHBand="0" w:firstRowFirstColumn="0" w:firstRowLastColumn="0" w:lastRowFirstColumn="0" w:lastRowLastColumn="0"/>
+            <w:tcW w:w="2827" w:type="dxa"/>
+            <w:vAlign w:val="center"/>
+          </w:tcPr>
+          <w:p>
+            <w:pPr>
+              <w:jc w:val="center"/>
+              <w:rPr>
+                <w:b w:val="0"/>
+                <w:lang w:val="vi-VN"/>
+              </w:rPr>
+            </w:pPr>
+            <w:r>
+              <w:rPr>
+                <w:b w:val="0"/>
+                <w:lang w:val="vi-VN"/>
+              </w:rPr>
+              <w:t>Tên use case</w:t>
+            </w:r>
+          </w:p>
+        </w:tc>
+        <w:tc>
+          <w:tcPr>
+            <w:tcW w:w="6029" w:type="dxa"/>
+          </w:tcPr>
+          <w:p>
+            <w:pPr>
+              <w:cnfStyle w:val="100000000000" w:firstRow="1" w:lastRow="0" w:firstColumn="0" w:lastColumn="0" w:oddVBand="0" w:evenVBand="0" w:oddHBand="0" w:evenHBand="0" w:firstRowFirstColumn="0" w:firstRowLastColumn="0" w:lastRowFirstColumn="0" w:lastRowLastColumn="0"/>
+            </w:pPr>
+            <w:r>
+              <w:t>XuLyChiPhiPhatSinh</w:t>
+            </w:r>
+          </w:p>
+        </w:tc>
+      </w:tr>
+      <w:tr>
+        <w:trPr>
+          <w:cnfStyle w:val="000000100000" w:firstRow="0" w:lastRow="0" w:firstColumn="0" w:lastColumn="0" w:oddVBand="0" w:evenVBand="0" w:oddHBand="1" w:evenHBand="0" w:firstRowFirstColumn="0" w:firstRowLastColumn="0" w:lastRowFirstColumn="0" w:lastRowLastColumn="0"/>
+        </w:trPr>
+        <w:tc>
+          <w:tcPr>
+            <w:cnfStyle w:val="001000000000" w:firstRow="0" w:lastRow="0" w:firstColumn="1" w:lastColumn="0" w:oddVBand="0" w:evenVBand="0" w:oddHBand="0" w:evenHBand="0" w:firstRowFirstColumn="0" w:firstRowLastColumn="0" w:lastRowFirstColumn="0" w:lastRowLastColumn="0"/>
+            <w:tcW w:w="2827" w:type="dxa"/>
+            <w:vAlign w:val="center"/>
+          </w:tcPr>
+          <w:p>
+            <w:pPr>
+              <w:jc w:val="center"/>
+              <w:rPr>
+                <w:b w:val="0"/>
+                <w:lang w:val="vi-VN"/>
+              </w:rPr>
+            </w:pPr>
+            <w:r>
+              <w:rPr>
+                <w:b w:val="0"/>
+                <w:lang w:val="vi-VN"/>
+              </w:rPr>
+              <w:t>Tóm tắt</w:t>
+            </w:r>
+          </w:p>
+        </w:tc>
+        <w:tc>
+          <w:tcPr>
+            <w:tcW w:w="6029" w:type="dxa"/>
+          </w:tcPr>
+          <w:p>
+            <w:pPr>
+              <w:cnfStyle w:val="000000100000" w:firstRow="0" w:lastRow="0" w:firstColumn="0" w:lastColumn="0" w:oddVBand="0" w:evenVBand="0" w:oddHBand="1" w:evenHBand="0" w:firstRowFirstColumn="0" w:firstRowLastColumn="0" w:lastRowFirstColumn="0" w:lastRowLastColumn="0"/>
+            </w:pPr>
+            <w:r>
+              <w:t>Sau khi tính xong phí dịch vụ và các chi phí phát sinh đi kèm, lễ tân xử lý chi phí phát sinh</w:t>
+            </w:r>
+          </w:p>
+        </w:tc>
+      </w:tr>
+      <w:tr>
+        <w:trPr>
+          <w:cnfStyle w:val="000000010000" w:firstRow="0" w:lastRow="0" w:firstColumn="0" w:lastColumn="0" w:oddVBand="0" w:evenVBand="0" w:oddHBand="0" w:evenHBand="1" w:firstRowFirstColumn="0" w:firstRowLastColumn="0" w:lastRowFirstColumn="0" w:lastRowLastColumn="0"/>
+        </w:trPr>
+        <w:tc>
+          <w:tcPr>
+            <w:cnfStyle w:val="001000000000" w:firstRow="0" w:lastRow="0" w:firstColumn="1" w:lastColumn="0" w:oddVBand="0" w:evenVBand="0" w:oddHBand="0" w:evenHBand="0" w:firstRowFirstColumn="0" w:firstRowLastColumn="0" w:lastRowFirstColumn="0" w:lastRowLastColumn="0"/>
+            <w:tcW w:w="2827" w:type="dxa"/>
+            <w:vAlign w:val="center"/>
+          </w:tcPr>
+          <w:p>
+            <w:pPr>
+              <w:jc w:val="center"/>
+              <w:rPr>
+                <w:b w:val="0"/>
+                <w:lang w:val="vi-VN"/>
+              </w:rPr>
+            </w:pPr>
+            <w:r>
+              <w:rPr>
+                <w:b w:val="0"/>
+                <w:lang w:val="vi-VN"/>
+              </w:rPr>
+              <w:lastRenderedPageBreak/>
+              <w:t>Tác nhân</w:t>
+            </w:r>
+          </w:p>
+        </w:tc>
+        <w:tc>
+          <w:tcPr>
+            <w:tcW w:w="6029" w:type="dxa"/>
+          </w:tcPr>
+          <w:p>
+            <w:pPr>
+              <w:cnfStyle w:val="000000010000" w:firstRow="0" w:lastRow="0" w:firstColumn="0" w:lastColumn="0" w:oddVBand="0" w:evenVBand="0" w:oddHBand="0" w:evenHBand="1" w:firstRowFirstColumn="0" w:firstRowLastColumn="0" w:lastRowFirstColumn="0" w:lastRowLastColumn="0"/>
+              <w:rPr>
+                <w:lang w:val="vi-VN"/>
+              </w:rPr>
+            </w:pPr>
+            <w:r>
+              <w:rPr>
+                <w:lang w:val="vi-VN"/>
+              </w:rPr>
+              <w:t>Lễ tân</w:t>
+            </w:r>
+          </w:p>
+        </w:tc>
+      </w:tr>
+      <w:tr>
+        <w:trPr>
+          <w:cnfStyle w:val="000000100000" w:firstRow="0" w:lastRow="0" w:firstColumn="0" w:lastColumn="0" w:oddVBand="0" w:evenVBand="0" w:oddHBand="1" w:evenHBand="0" w:firstRowFirstColumn="0" w:firstRowLastColumn="0" w:lastRowFirstColumn="0" w:lastRowLastColumn="0"/>
+        </w:trPr>
+        <w:tc>
+          <w:tcPr>
+            <w:cnfStyle w:val="001000000000" w:firstRow="0" w:lastRow="0" w:firstColumn="1" w:lastColumn="0" w:oddVBand="0" w:evenVBand="0" w:oddHBand="0" w:evenHBand="0" w:firstRowFirstColumn="0" w:firstRowLastColumn="0" w:lastRowFirstColumn="0" w:lastRowLastColumn="0"/>
+            <w:tcW w:w="2827" w:type="dxa"/>
+            <w:vAlign w:val="center"/>
+          </w:tcPr>
+          <w:p>
+            <w:pPr>
+              <w:jc w:val="center"/>
+              <w:rPr>
+                <w:b w:val="0"/>
+                <w:lang w:val="vi-VN"/>
+              </w:rPr>
+            </w:pPr>
+            <w:r>
+              <w:rPr>
+                <w:b w:val="0"/>
+                <w:lang w:val="vi-VN"/>
+              </w:rPr>
+              <w:t>Use case liên quan</w:t>
+            </w:r>
+          </w:p>
+        </w:tc>
+        <w:tc>
+          <w:tcPr>
+            <w:tcW w:w="6029" w:type="dxa"/>
+          </w:tcPr>
+          <w:p>
+            <w:pPr>
+              <w:cnfStyle w:val="000000100000" w:firstRow="0" w:lastRow="0" w:firstColumn="0" w:lastColumn="0" w:oddVBand="0" w:evenVBand="0" w:oddHBand="1" w:evenHBand="0" w:firstRowFirstColumn="0" w:firstRowLastColumn="0" w:lastRowFirstColumn="0" w:lastRowLastColumn="0"/>
+            </w:pPr>
+            <w:r>
+              <w:t>TraCuuFileQuanLyKhachSan, XuLyThanhToan</w:t>
+            </w:r>
+          </w:p>
+        </w:tc>
+      </w:tr>
+      <w:tr>
+        <w:trPr>
+          <w:cnfStyle w:val="000000010000" w:firstRow="0" w:lastRow="0" w:firstColumn="0" w:lastColumn="0" w:oddVBand="0" w:evenVBand="0" w:oddHBand="0" w:evenHBand="1" w:firstRowFirstColumn="0" w:firstRowLastColumn="0" w:lastRowFirstColumn="0" w:lastRowLastColumn="0"/>
+        </w:trPr>
+        <w:tc>
+          <w:tcPr>
+            <w:cnfStyle w:val="001000000000" w:firstRow="0" w:lastRow="0" w:firstColumn="1" w:lastColumn="0" w:oddVBand="0" w:evenVBand="0" w:oddHBand="0" w:evenHBand="0" w:firstRowFirstColumn="0" w:firstRowLastColumn="0" w:lastRowFirstColumn="0" w:lastRowLastColumn="0"/>
+            <w:tcW w:w="2827" w:type="dxa"/>
+            <w:vAlign w:val="center"/>
+          </w:tcPr>
+          <w:p>
+            <w:pPr>
+              <w:jc w:val="center"/>
+              <w:rPr>
+                <w:b w:val="0"/>
+                <w:lang w:val="vi-VN"/>
+              </w:rPr>
+            </w:pPr>
+            <w:r>
+              <w:rPr>
+                <w:b w:val="0"/>
+                <w:lang w:val="vi-VN"/>
+              </w:rPr>
+              <w:t>Dòng sự kiện chính</w:t>
+            </w:r>
+          </w:p>
+        </w:tc>
+        <w:tc>
+          <w:tcPr>
+            <w:tcW w:w="6029" w:type="dxa"/>
+          </w:tcPr>
+          <w:p>
+            <w:pPr>
+              <w:pStyle w:val="ListParagraph"/>
+              <w:numPr>
+                <w:ilvl w:val="0"/>
+                <w:numId w:val="63"/>
+              </w:numPr>
+              <w:ind w:left="854" w:hanging="425"/>
+              <w:cnfStyle w:val="000000010000" w:firstRow="0" w:lastRow="0" w:firstColumn="0" w:lastColumn="0" w:oddVBand="0" w:evenVBand="0" w:oddHBand="0" w:evenHBand="1" w:firstRowFirstColumn="0" w:firstRowLastColumn="0" w:lastRowFirstColumn="0" w:lastRowLastColumn="0"/>
+              <w:rPr>
+                <w:lang w:val="vi-VN"/>
+              </w:rPr>
+            </w:pPr>
+            <w:r>
+              <w:t>Lễ tân xác nhận chi phí phát sinh với khách hàng và thêm thông tin vào phiếu thanh toán trước khi in</w:t>
+            </w:r>
+          </w:p>
+          <w:p>
+            <w:pPr>
+              <w:pStyle w:val="ListParagraph"/>
+              <w:numPr>
+                <w:ilvl w:val="0"/>
+                <w:numId w:val="63"/>
+              </w:numPr>
+              <w:ind w:left="854" w:hanging="425"/>
+              <w:cnfStyle w:val="000000010000" w:firstRow="0" w:lastRow="0" w:firstColumn="0" w:lastColumn="0" w:oddVBand="0" w:evenVBand="0" w:oddHBand="0" w:evenHBand="1" w:firstRowFirstColumn="0" w:firstRowLastColumn="0" w:lastRowFirstColumn="0" w:lastRowLastColumn="0"/>
+              <w:rPr>
+                <w:lang w:val="vi-VN"/>
+              </w:rPr>
+            </w:pPr>
+            <w:r>
+              <w:t>Hệ thống xác nhận thông tin đã được thêm hợp lệ</w:t>
+            </w:r>
+          </w:p>
+        </w:tc>
+      </w:tr>
+      <w:tr>
+        <w:trPr>
+          <w:cnfStyle w:val="000000100000" w:firstRow="0" w:lastRow="0" w:firstColumn="0" w:lastColumn="0" w:oddVBand="0" w:evenVBand="0" w:oddHBand="1" w:evenHBand="0" w:firstRowFirstColumn="0" w:firstRowLastColumn="0" w:lastRowFirstColumn="0" w:lastRowLastColumn="0"/>
+        </w:trPr>
+        <w:tc>
+          <w:tcPr>
+            <w:cnfStyle w:val="001000000000" w:firstRow="0" w:lastRow="0" w:firstColumn="1" w:lastColumn="0" w:oddVBand="0" w:evenVBand="0" w:oddHBand="0" w:evenHBand="0" w:firstRowFirstColumn="0" w:firstRowLastColumn="0" w:lastRowFirstColumn="0" w:lastRowLastColumn="0"/>
+            <w:tcW w:w="2827" w:type="dxa"/>
+            <w:vAlign w:val="center"/>
+          </w:tcPr>
+          <w:p>
+            <w:pPr>
+              <w:jc w:val="center"/>
+              <w:rPr>
+                <w:b w:val="0"/>
+                <w:lang w:val="vi-VN"/>
+              </w:rPr>
+            </w:pPr>
+            <w:r>
+              <w:rPr>
+                <w:b w:val="0"/>
+                <w:lang w:val="vi-VN"/>
+              </w:rPr>
+              <w:t>Dòng sự kiện phụ</w:t>
+            </w:r>
+          </w:p>
+        </w:tc>
+        <w:tc>
+          <w:tcPr>
+            <w:tcW w:w="6029" w:type="dxa"/>
+          </w:tcPr>
+          <w:p>
+            <w:pPr>
+              <w:spacing w:before="120" w:after="120"/>
+              <w:cnfStyle w:val="000000100000" w:firstRow="0" w:lastRow="0" w:firstColumn="0" w:lastColumn="0" w:oddVBand="0" w:evenVBand="0" w:oddHBand="1" w:evenHBand="0" w:firstRowFirstColumn="0" w:firstRowLastColumn="0" w:lastRowFirstColumn="0" w:lastRowLastColumn="0"/>
+            </w:pPr>
+            <w:r>
+              <w:t>A2. Tại bước 2 nếu thông tin không hợp lệ:</w:t>
+            </w:r>
+          </w:p>
+          <w:p>
+            <w:pPr>
+              <w:pStyle w:val="ListParagraph"/>
+              <w:numPr>
+                <w:ilvl w:val="0"/>
+                <w:numId w:val="64"/>
+              </w:numPr>
+              <w:spacing w:before="120" w:after="120"/>
+              <w:cnfStyle w:val="000000100000" w:firstRow="0" w:lastRow="0" w:firstColumn="0" w:lastColumn="0" w:oddVBand="0" w:evenVBand="0" w:oddHBand="1" w:evenHBand="0" w:firstRowFirstColumn="0" w:firstRowLastColumn="0" w:lastRowFirstColumn="0" w:lastRowLastColumn="0"/>
+            </w:pPr>
+            <w:r>
+              <w:t>Hệ thống hiển thị thông tin không hợp lệ</w:t>
+            </w:r>
+          </w:p>
+          <w:p>
+            <w:pPr>
+              <w:pStyle w:val="ListParagraph"/>
+              <w:numPr>
+                <w:ilvl w:val="0"/>
+                <w:numId w:val="64"/>
+              </w:numPr>
+              <w:spacing w:before="120" w:after="120"/>
+              <w:cnfStyle w:val="000000100000" w:firstRow="0" w:lastRow="0" w:firstColumn="0" w:lastColumn="0" w:oddVBand="0" w:evenVBand="0" w:oddHBand="1" w:evenHBand="0" w:firstRowFirstColumn="0" w:firstRowLastColumn="0" w:lastRowFirstColumn="0" w:lastRowLastColumn="0"/>
+            </w:pPr>
+            <w:r>
+              <w:t>Quay lại bước 1</w:t>
+            </w:r>
+          </w:p>
+        </w:tc>
+      </w:tr>
+      <w:tr>
+        <w:trPr>
+          <w:cnfStyle w:val="000000010000" w:firstRow="0" w:lastRow="0" w:firstColumn="0" w:lastColumn="0" w:oddVBand="0" w:evenVBand="0" w:oddHBand="0" w:evenHBand="1" w:firstRowFirstColumn="0" w:firstRowLastColumn="0" w:lastRowFirstColumn="0" w:lastRowLastColumn="0"/>
+        </w:trPr>
+        <w:tc>
+          <w:tcPr>
+            <w:cnfStyle w:val="001000000000" w:firstRow="0" w:lastRow="0" w:firstColumn="1" w:lastColumn="0" w:oddVBand="0" w:evenVBand="0" w:oddHBand="0" w:evenHBand="0" w:firstRowFirstColumn="0" w:firstRowLastColumn="0" w:lastRowFirstColumn="0" w:lastRowLastColumn="0"/>
+            <w:tcW w:w="2827" w:type="dxa"/>
+            <w:vAlign w:val="center"/>
+          </w:tcPr>
+          <w:p>
+            <w:pPr>
+              <w:jc w:val="center"/>
+              <w:rPr>
+                <w:b w:val="0"/>
+                <w:lang w:val="vi-VN"/>
+              </w:rPr>
+            </w:pPr>
+            <w:r>
+              <w:rPr>
+                <w:b w:val="0"/>
+                <w:lang w:val="vi-VN"/>
+              </w:rPr>
+              <w:t>Điều kiện tiên quyết</w:t>
+            </w:r>
+          </w:p>
+        </w:tc>
+        <w:tc>
+          <w:tcPr>
+            <w:tcW w:w="6029" w:type="dxa"/>
+          </w:tcPr>
+          <w:p>
+            <w:pPr>
+              <w:pStyle w:val="ListParagraph"/>
+              <w:numPr>
+                <w:ilvl w:val="0"/>
+                <w:numId w:val="12"/>
+              </w:numPr>
+              <w:cnfStyle w:val="000000010000" w:firstRow="0" w:lastRow="0" w:firstColumn="0" w:lastColumn="0" w:oddVBand="0" w:evenVBand="0" w:oddHBand="0" w:evenHBand="1" w:firstRowFirstColumn="0" w:firstRowLastColumn="0" w:lastRowFirstColumn="0" w:lastRowLastColumn="0"/>
+            </w:pPr>
+            <w:r>
+              <w:rPr>
+                <w:lang w:val="vi-VN"/>
+              </w:rPr>
+              <w:t xml:space="preserve">Lễ tân phải đăng nhập và đang thực hiện </w:t>
+            </w:r>
+            <w:r>
+              <w:t xml:space="preserve">xử lý chi phí phát sinh. </w:t>
+            </w:r>
+          </w:p>
+        </w:tc>
+      </w:tr>
+      <w:tr>
+        <w:trPr>
+          <w:cnfStyle w:val="000000100000" w:firstRow="0" w:lastRow="0" w:firstColumn="0" w:lastColumn="0" w:oddVBand="0" w:evenVBand="0" w:oddHBand="1" w:evenHBand="0" w:firstRowFirstColumn="0" w:firstRowLastColumn="0" w:lastRowFirstColumn="0" w:lastRowLastColumn="0"/>
+        </w:trPr>
+        <w:tc>
+          <w:tcPr>
+            <w:cnfStyle w:val="001000000000" w:firstRow="0" w:lastRow="0" w:firstColumn="1" w:lastColumn="0" w:oddVBand="0" w:evenVBand="0" w:oddHBand="0" w:evenHBand="0" w:firstRowFirstColumn="0" w:firstRowLastColumn="0" w:lastRowFirstColumn="0" w:lastRowLastColumn="0"/>
+            <w:tcW w:w="2827" w:type="dxa"/>
+            <w:vAlign w:val="center"/>
+          </w:tcPr>
+          <w:p>
+            <w:pPr>
+              <w:jc w:val="center"/>
+              <w:rPr>
+                <w:b w:val="0"/>
+                <w:lang w:val="vi-VN"/>
+              </w:rPr>
+            </w:pPr>
+            <w:r>
+              <w:rPr>
+                <w:b w:val="0"/>
+                <w:lang w:val="vi-VN"/>
+              </w:rPr>
+              <w:t>Hậu điều kiện</w:t>
+            </w:r>
+          </w:p>
+        </w:tc>
+        <w:tc>
+          <w:tcPr>
+            <w:tcW w:w="6029" w:type="dxa"/>
+          </w:tcPr>
+          <w:p>
+            <w:pPr>
+              <w:cnfStyle w:val="000000100000" w:firstRow="0" w:lastRow="0" w:firstColumn="0" w:lastColumn="0" w:oddVBand="0" w:evenVBand="0" w:oddHBand="1" w:evenHBand="0" w:firstRowFirstColumn="0" w:firstRowLastColumn="0" w:lastRowFirstColumn="0" w:lastRowLastColumn="0"/>
+            </w:pPr>
+            <w:r>
+              <w:t>Hệ thống hiển thị đã thêm chi phí phát sinh thành công</w:t>
+            </w:r>
+          </w:p>
+        </w:tc>
+      </w:tr>
+    </w:tbl>
+    <w:p>
+      <w:pPr>
+        <w:rPr>
+          <w:lang w:val="vi-VN"/>
+        </w:rPr>
+      </w:pPr>
+    </w:p>
     <w:p/>
     <w:p/>
     <w:p/>
@@ -16652,16 +19763,6 @@
           <w:color w:val="00B050"/>
         </w:rPr>
       </w:pPr>
-    </w:p>
-    <w:p>
-      <w:r>
-        <w:t>Đặc tả cho TỪNG UC hệ thống bằng template</w:t>
-      </w:r>
-    </w:p>
-    <w:p>
-      <w:r>
-        <w:t>Đặc tả user case hệ thống</w:t>
-      </w:r>
     </w:p>
     <w:p>
       <w:pPr>
@@ -17191,6 +20292,92 @@
     </w:lvl>
   </w:abstractNum>
   <w:abstractNum w:abstractNumId="2" w15:restartNumberingAfterBreak="0">
+    <w:nsid w:val="01302F42"/>
+    <w:multiLevelType w:val="hybridMultilevel"/>
+    <w:tmpl w:val="2D80CF04"/>
+    <w:lvl w:ilvl="0" w:tplc="0409000F">
+      <w:start w:val="1"/>
+      <w:numFmt w:val="decimal"/>
+      <w:lvlText w:val="%1."/>
+      <w:lvlJc w:val="left"/>
+      <w:pPr>
+        <w:ind w:left="-109" w:hanging="360"/>
+      </w:pPr>
+    </w:lvl>
+    <w:lvl w:ilvl="1" w:tplc="04090019" w:tentative="1">
+      <w:start w:val="1"/>
+      <w:numFmt w:val="lowerLetter"/>
+      <w:lvlText w:val="%2."/>
+      <w:lvlJc w:val="left"/>
+      <w:pPr>
+        <w:ind w:left="611" w:hanging="360"/>
+      </w:pPr>
+    </w:lvl>
+    <w:lvl w:ilvl="2" w:tplc="0409001B" w:tentative="1">
+      <w:start w:val="1"/>
+      <w:numFmt w:val="lowerRoman"/>
+      <w:lvlText w:val="%3."/>
+      <w:lvlJc w:val="right"/>
+      <w:pPr>
+        <w:ind w:left="1331" w:hanging="180"/>
+      </w:pPr>
+    </w:lvl>
+    <w:lvl w:ilvl="3" w:tplc="0409000F" w:tentative="1">
+      <w:start w:val="1"/>
+      <w:numFmt w:val="decimal"/>
+      <w:lvlText w:val="%4."/>
+      <w:lvlJc w:val="left"/>
+      <w:pPr>
+        <w:ind w:left="2051" w:hanging="360"/>
+      </w:pPr>
+    </w:lvl>
+    <w:lvl w:ilvl="4" w:tplc="04090019" w:tentative="1">
+      <w:start w:val="1"/>
+      <w:numFmt w:val="lowerLetter"/>
+      <w:lvlText w:val="%5."/>
+      <w:lvlJc w:val="left"/>
+      <w:pPr>
+        <w:ind w:left="2771" w:hanging="360"/>
+      </w:pPr>
+    </w:lvl>
+    <w:lvl w:ilvl="5" w:tplc="0409001B" w:tentative="1">
+      <w:start w:val="1"/>
+      <w:numFmt w:val="lowerRoman"/>
+      <w:lvlText w:val="%6."/>
+      <w:lvlJc w:val="right"/>
+      <w:pPr>
+        <w:ind w:left="3491" w:hanging="180"/>
+      </w:pPr>
+    </w:lvl>
+    <w:lvl w:ilvl="6" w:tplc="0409000F" w:tentative="1">
+      <w:start w:val="1"/>
+      <w:numFmt w:val="decimal"/>
+      <w:lvlText w:val="%7."/>
+      <w:lvlJc w:val="left"/>
+      <w:pPr>
+        <w:ind w:left="4211" w:hanging="360"/>
+      </w:pPr>
+    </w:lvl>
+    <w:lvl w:ilvl="7" w:tplc="04090019" w:tentative="1">
+      <w:start w:val="1"/>
+      <w:numFmt w:val="lowerLetter"/>
+      <w:lvlText w:val="%8."/>
+      <w:lvlJc w:val="left"/>
+      <w:pPr>
+        <w:ind w:left="4931" w:hanging="360"/>
+      </w:pPr>
+    </w:lvl>
+    <w:lvl w:ilvl="8" w:tplc="0409001B" w:tentative="1">
+      <w:start w:val="1"/>
+      <w:numFmt w:val="lowerRoman"/>
+      <w:lvlText w:val="%9."/>
+      <w:lvlJc w:val="right"/>
+      <w:pPr>
+        <w:ind w:left="5651" w:hanging="180"/>
+      </w:pPr>
+    </w:lvl>
+  </w:abstractNum>
+  <w:abstractNum w:abstractNumId="3" w15:restartNumberingAfterBreak="0">
     <w:nsid w:val="01DF79E0"/>
     <w:multiLevelType w:val="hybridMultilevel"/>
     <w:tmpl w:val="C8D062C8"/>
@@ -17302,7 +20489,7 @@
       </w:rPr>
     </w:lvl>
   </w:abstractNum>
-  <w:abstractNum w:abstractNumId="3" w15:restartNumberingAfterBreak="0">
+  <w:abstractNum w:abstractNumId="4" w15:restartNumberingAfterBreak="0">
     <w:nsid w:val="027A383B"/>
     <w:multiLevelType w:val="hybridMultilevel"/>
     <w:tmpl w:val="50C03ABC"/>
@@ -17414,7 +20601,7 @@
       </w:rPr>
     </w:lvl>
   </w:abstractNum>
-  <w:abstractNum w:abstractNumId="4" w15:restartNumberingAfterBreak="0">
+  <w:abstractNum w:abstractNumId="5" w15:restartNumberingAfterBreak="0">
     <w:nsid w:val="03A213BE"/>
     <w:multiLevelType w:val="hybridMultilevel"/>
     <w:tmpl w:val="920679FA"/>
@@ -17526,7 +20713,7 @@
       </w:rPr>
     </w:lvl>
   </w:abstractNum>
-  <w:abstractNum w:abstractNumId="5" w15:restartNumberingAfterBreak="0">
+  <w:abstractNum w:abstractNumId="6" w15:restartNumberingAfterBreak="0">
     <w:nsid w:val="0593470E"/>
     <w:multiLevelType w:val="multilevel"/>
     <w:tmpl w:val="0593470E"/>
@@ -17621,7 +20808,7 @@
       </w:rPr>
     </w:lvl>
   </w:abstractNum>
-  <w:abstractNum w:abstractNumId="6" w15:restartNumberingAfterBreak="0">
+  <w:abstractNum w:abstractNumId="7" w15:restartNumberingAfterBreak="0">
     <w:nsid w:val="09900AA7"/>
     <w:multiLevelType w:val="hybridMultilevel"/>
     <w:tmpl w:val="97DEBC76"/>
@@ -17734,7 +20921,7 @@
       </w:rPr>
     </w:lvl>
   </w:abstractNum>
-  <w:abstractNum w:abstractNumId="7" w15:restartNumberingAfterBreak="0">
+  <w:abstractNum w:abstractNumId="8" w15:restartNumberingAfterBreak="0">
     <w:nsid w:val="0A422962"/>
     <w:multiLevelType w:val="hybridMultilevel"/>
     <w:tmpl w:val="BA865BE2"/>
@@ -17820,7 +21007,7 @@
       </w:pPr>
     </w:lvl>
   </w:abstractNum>
-  <w:abstractNum w:abstractNumId="8" w15:restartNumberingAfterBreak="0">
+  <w:abstractNum w:abstractNumId="9" w15:restartNumberingAfterBreak="0">
     <w:nsid w:val="0AA04C3A"/>
     <w:multiLevelType w:val="hybridMultilevel"/>
     <w:tmpl w:val="CAEEA442"/>
@@ -17909,7 +21096,93 @@
       </w:pPr>
     </w:lvl>
   </w:abstractNum>
-  <w:abstractNum w:abstractNumId="9" w15:restartNumberingAfterBreak="0">
+  <w:abstractNum w:abstractNumId="10" w15:restartNumberingAfterBreak="0">
+    <w:nsid w:val="0AFB008E"/>
+    <w:multiLevelType w:val="hybridMultilevel"/>
+    <w:tmpl w:val="D062F05A"/>
+    <w:lvl w:ilvl="0" w:tplc="0409000F">
+      <w:start w:val="1"/>
+      <w:numFmt w:val="decimal"/>
+      <w:lvlText w:val="%1."/>
+      <w:lvlJc w:val="left"/>
+      <w:pPr>
+        <w:ind w:left="1440" w:hanging="360"/>
+      </w:pPr>
+    </w:lvl>
+    <w:lvl w:ilvl="1" w:tplc="04090019" w:tentative="1">
+      <w:start w:val="1"/>
+      <w:numFmt w:val="lowerLetter"/>
+      <w:lvlText w:val="%2."/>
+      <w:lvlJc w:val="left"/>
+      <w:pPr>
+        <w:ind w:left="2160" w:hanging="360"/>
+      </w:pPr>
+    </w:lvl>
+    <w:lvl w:ilvl="2" w:tplc="0409001B" w:tentative="1">
+      <w:start w:val="1"/>
+      <w:numFmt w:val="lowerRoman"/>
+      <w:lvlText w:val="%3."/>
+      <w:lvlJc w:val="right"/>
+      <w:pPr>
+        <w:ind w:left="2880" w:hanging="180"/>
+      </w:pPr>
+    </w:lvl>
+    <w:lvl w:ilvl="3" w:tplc="0409000F" w:tentative="1">
+      <w:start w:val="1"/>
+      <w:numFmt w:val="decimal"/>
+      <w:lvlText w:val="%4."/>
+      <w:lvlJc w:val="left"/>
+      <w:pPr>
+        <w:ind w:left="3600" w:hanging="360"/>
+      </w:pPr>
+    </w:lvl>
+    <w:lvl w:ilvl="4" w:tplc="04090019" w:tentative="1">
+      <w:start w:val="1"/>
+      <w:numFmt w:val="lowerLetter"/>
+      <w:lvlText w:val="%5."/>
+      <w:lvlJc w:val="left"/>
+      <w:pPr>
+        <w:ind w:left="4320" w:hanging="360"/>
+      </w:pPr>
+    </w:lvl>
+    <w:lvl w:ilvl="5" w:tplc="0409001B" w:tentative="1">
+      <w:start w:val="1"/>
+      <w:numFmt w:val="lowerRoman"/>
+      <w:lvlText w:val="%6."/>
+      <w:lvlJc w:val="right"/>
+      <w:pPr>
+        <w:ind w:left="5040" w:hanging="180"/>
+      </w:pPr>
+    </w:lvl>
+    <w:lvl w:ilvl="6" w:tplc="0409000F" w:tentative="1">
+      <w:start w:val="1"/>
+      <w:numFmt w:val="decimal"/>
+      <w:lvlText w:val="%7."/>
+      <w:lvlJc w:val="left"/>
+      <w:pPr>
+        <w:ind w:left="5760" w:hanging="360"/>
+      </w:pPr>
+    </w:lvl>
+    <w:lvl w:ilvl="7" w:tplc="04090019" w:tentative="1">
+      <w:start w:val="1"/>
+      <w:numFmt w:val="lowerLetter"/>
+      <w:lvlText w:val="%8."/>
+      <w:lvlJc w:val="left"/>
+      <w:pPr>
+        <w:ind w:left="6480" w:hanging="360"/>
+      </w:pPr>
+    </w:lvl>
+    <w:lvl w:ilvl="8" w:tplc="0409001B" w:tentative="1">
+      <w:start w:val="1"/>
+      <w:numFmt w:val="lowerRoman"/>
+      <w:lvlText w:val="%9."/>
+      <w:lvlJc w:val="right"/>
+      <w:pPr>
+        <w:ind w:left="7200" w:hanging="180"/>
+      </w:pPr>
+    </w:lvl>
+  </w:abstractNum>
+  <w:abstractNum w:abstractNumId="11" w15:restartNumberingAfterBreak="0">
     <w:nsid w:val="11454391"/>
     <w:multiLevelType w:val="hybridMultilevel"/>
     <w:tmpl w:val="C94C0518"/>
@@ -17995,7 +21268,7 @@
       </w:pPr>
     </w:lvl>
   </w:abstractNum>
-  <w:abstractNum w:abstractNumId="10" w15:restartNumberingAfterBreak="0">
+  <w:abstractNum w:abstractNumId="12" w15:restartNumberingAfterBreak="0">
     <w:nsid w:val="12E50111"/>
     <w:multiLevelType w:val="hybridMultilevel"/>
     <w:tmpl w:val="408CA9F4"/>
@@ -18084,7 +21357,7 @@
       </w:pPr>
     </w:lvl>
   </w:abstractNum>
-  <w:abstractNum w:abstractNumId="11" w15:restartNumberingAfterBreak="0">
+  <w:abstractNum w:abstractNumId="13" w15:restartNumberingAfterBreak="0">
     <w:nsid w:val="178F7736"/>
     <w:multiLevelType w:val="multilevel"/>
     <w:tmpl w:val="BA06103A"/>
@@ -18179,7 +21452,7 @@
       </w:rPr>
     </w:lvl>
   </w:abstractNum>
-  <w:abstractNum w:abstractNumId="12" w15:restartNumberingAfterBreak="0">
+  <w:abstractNum w:abstractNumId="14" w15:restartNumberingAfterBreak="0">
     <w:nsid w:val="18470553"/>
     <w:multiLevelType w:val="hybridMultilevel"/>
     <w:tmpl w:val="CFA4758A"/>
@@ -18265,7 +21538,7 @@
       </w:pPr>
     </w:lvl>
   </w:abstractNum>
-  <w:abstractNum w:abstractNumId="13" w15:restartNumberingAfterBreak="0">
+  <w:abstractNum w:abstractNumId="15" w15:restartNumberingAfterBreak="0">
     <w:nsid w:val="189D674E"/>
     <w:multiLevelType w:val="hybridMultilevel"/>
     <w:tmpl w:val="6D0E1D6E"/>
@@ -18351,7 +21624,7 @@
       </w:pPr>
     </w:lvl>
   </w:abstractNum>
-  <w:abstractNum w:abstractNumId="14" w15:restartNumberingAfterBreak="0">
+  <w:abstractNum w:abstractNumId="16" w15:restartNumberingAfterBreak="0">
     <w:nsid w:val="1EA839C3"/>
     <w:multiLevelType w:val="hybridMultilevel"/>
     <w:tmpl w:val="4FF4959A"/>
@@ -18437,7 +21710,7 @@
       </w:pPr>
     </w:lvl>
   </w:abstractNum>
-  <w:abstractNum w:abstractNumId="15" w15:restartNumberingAfterBreak="0">
+  <w:abstractNum w:abstractNumId="17" w15:restartNumberingAfterBreak="0">
     <w:nsid w:val="2083044F"/>
     <w:multiLevelType w:val="hybridMultilevel"/>
     <w:tmpl w:val="D8E69532"/>
@@ -18550,7 +21823,7 @@
       </w:rPr>
     </w:lvl>
   </w:abstractNum>
-  <w:abstractNum w:abstractNumId="16" w15:restartNumberingAfterBreak="0">
+  <w:abstractNum w:abstractNumId="18" w15:restartNumberingAfterBreak="0">
     <w:nsid w:val="20C83E8D"/>
     <w:multiLevelType w:val="hybridMultilevel"/>
     <w:tmpl w:val="C862E1FE"/>
@@ -18636,7 +21909,7 @@
       </w:pPr>
     </w:lvl>
   </w:abstractNum>
-  <w:abstractNum w:abstractNumId="17" w15:restartNumberingAfterBreak="0">
+  <w:abstractNum w:abstractNumId="19" w15:restartNumberingAfterBreak="0">
     <w:nsid w:val="21060A24"/>
     <w:multiLevelType w:val="hybridMultilevel"/>
     <w:tmpl w:val="22183518"/>
@@ -18722,7 +21995,7 @@
       </w:pPr>
     </w:lvl>
   </w:abstractNum>
-  <w:abstractNum w:abstractNumId="18" w15:restartNumberingAfterBreak="0">
+  <w:abstractNum w:abstractNumId="20" w15:restartNumberingAfterBreak="0">
     <w:nsid w:val="210749FC"/>
     <w:multiLevelType w:val="hybridMultilevel"/>
     <w:tmpl w:val="056688A4"/>
@@ -18808,7 +22081,7 @@
       </w:pPr>
     </w:lvl>
   </w:abstractNum>
-  <w:abstractNum w:abstractNumId="19" w15:restartNumberingAfterBreak="0">
+  <w:abstractNum w:abstractNumId="21" w15:restartNumberingAfterBreak="0">
     <w:nsid w:val="227D3F04"/>
     <w:multiLevelType w:val="hybridMultilevel"/>
     <w:tmpl w:val="658C04AA"/>
@@ -18921,7 +22194,7 @@
       </w:rPr>
     </w:lvl>
   </w:abstractNum>
-  <w:abstractNum w:abstractNumId="20" w15:restartNumberingAfterBreak="0">
+  <w:abstractNum w:abstractNumId="22" w15:restartNumberingAfterBreak="0">
     <w:nsid w:val="27B03297"/>
     <w:multiLevelType w:val="hybridMultilevel"/>
     <w:tmpl w:val="29A283D0"/>
@@ -19007,7 +22280,7 @@
       </w:pPr>
     </w:lvl>
   </w:abstractNum>
-  <w:abstractNum w:abstractNumId="21" w15:restartNumberingAfterBreak="0">
+  <w:abstractNum w:abstractNumId="23" w15:restartNumberingAfterBreak="0">
     <w:nsid w:val="2901421B"/>
     <w:multiLevelType w:val="hybridMultilevel"/>
     <w:tmpl w:val="93CA1718"/>
@@ -19093,7 +22366,7 @@
       </w:pPr>
     </w:lvl>
   </w:abstractNum>
-  <w:abstractNum w:abstractNumId="22" w15:restartNumberingAfterBreak="0">
+  <w:abstractNum w:abstractNumId="24" w15:restartNumberingAfterBreak="0">
     <w:nsid w:val="29D76ABF"/>
     <w:multiLevelType w:val="hybridMultilevel"/>
     <w:tmpl w:val="A330065A"/>
@@ -19206,7 +22479,7 @@
       </w:rPr>
     </w:lvl>
   </w:abstractNum>
-  <w:abstractNum w:abstractNumId="23" w15:restartNumberingAfterBreak="0">
+  <w:abstractNum w:abstractNumId="25" w15:restartNumberingAfterBreak="0">
     <w:nsid w:val="2BC26A9A"/>
     <w:multiLevelType w:val="hybridMultilevel"/>
     <w:tmpl w:val="EA123DB6"/>
@@ -19295,7 +22568,120 @@
       </w:pPr>
     </w:lvl>
   </w:abstractNum>
-  <w:abstractNum w:abstractNumId="24" w15:restartNumberingAfterBreak="0">
+  <w:abstractNum w:abstractNumId="26" w15:restartNumberingAfterBreak="0">
+    <w:nsid w:val="360936DC"/>
+    <w:multiLevelType w:val="hybridMultilevel"/>
+    <w:tmpl w:val="A058E5E0"/>
+    <w:lvl w:ilvl="0" w:tplc="04090001">
+      <w:start w:val="1"/>
+      <w:numFmt w:val="bullet"/>
+      <w:lvlText w:val=""/>
+      <w:lvlJc w:val="left"/>
+      <w:pPr>
+        <w:ind w:left="720" w:hanging="360"/>
+      </w:pPr>
+      <w:rPr>
+        <w:rFonts w:ascii="Symbol" w:hAnsi="Symbol" w:hint="default"/>
+      </w:rPr>
+    </w:lvl>
+    <w:lvl w:ilvl="1" w:tplc="04090003" w:tentative="1">
+      <w:start w:val="1"/>
+      <w:numFmt w:val="bullet"/>
+      <w:lvlText w:val="o"/>
+      <w:lvlJc w:val="left"/>
+      <w:pPr>
+        <w:ind w:left="1440" w:hanging="360"/>
+      </w:pPr>
+      <w:rPr>
+        <w:rFonts w:ascii="Courier New" w:hAnsi="Courier New" w:cs="Courier New" w:hint="default"/>
+      </w:rPr>
+    </w:lvl>
+    <w:lvl w:ilvl="2" w:tplc="04090005" w:tentative="1">
+      <w:start w:val="1"/>
+      <w:numFmt w:val="bullet"/>
+      <w:lvlText w:val=""/>
+      <w:lvlJc w:val="left"/>
+      <w:pPr>
+        <w:ind w:left="2160" w:hanging="360"/>
+      </w:pPr>
+      <w:rPr>
+        <w:rFonts w:ascii="Wingdings" w:hAnsi="Wingdings" w:hint="default"/>
+      </w:rPr>
+    </w:lvl>
+    <w:lvl w:ilvl="3" w:tplc="04090001" w:tentative="1">
+      <w:start w:val="1"/>
+      <w:numFmt w:val="bullet"/>
+      <w:lvlText w:val=""/>
+      <w:lvlJc w:val="left"/>
+      <w:pPr>
+        <w:ind w:left="2880" w:hanging="360"/>
+      </w:pPr>
+      <w:rPr>
+        <w:rFonts w:ascii="Symbol" w:hAnsi="Symbol" w:hint="default"/>
+      </w:rPr>
+    </w:lvl>
+    <w:lvl w:ilvl="4" w:tplc="04090003" w:tentative="1">
+      <w:start w:val="1"/>
+      <w:numFmt w:val="bullet"/>
+      <w:lvlText w:val="o"/>
+      <w:lvlJc w:val="left"/>
+      <w:pPr>
+        <w:ind w:left="3600" w:hanging="360"/>
+      </w:pPr>
+      <w:rPr>
+        <w:rFonts w:ascii="Courier New" w:hAnsi="Courier New" w:cs="Courier New" w:hint="default"/>
+      </w:rPr>
+    </w:lvl>
+    <w:lvl w:ilvl="5" w:tplc="04090005" w:tentative="1">
+      <w:start w:val="1"/>
+      <w:numFmt w:val="bullet"/>
+      <w:lvlText w:val=""/>
+      <w:lvlJc w:val="left"/>
+      <w:pPr>
+        <w:ind w:left="4320" w:hanging="360"/>
+      </w:pPr>
+      <w:rPr>
+        <w:rFonts w:ascii="Wingdings" w:hAnsi="Wingdings" w:hint="default"/>
+      </w:rPr>
+    </w:lvl>
+    <w:lvl w:ilvl="6" w:tplc="04090001" w:tentative="1">
+      <w:start w:val="1"/>
+      <w:numFmt w:val="bullet"/>
+      <w:lvlText w:val=""/>
+      <w:lvlJc w:val="left"/>
+      <w:pPr>
+        <w:ind w:left="5040" w:hanging="360"/>
+      </w:pPr>
+      <w:rPr>
+        <w:rFonts w:ascii="Symbol" w:hAnsi="Symbol" w:hint="default"/>
+      </w:rPr>
+    </w:lvl>
+    <w:lvl w:ilvl="7" w:tplc="04090003" w:tentative="1">
+      <w:start w:val="1"/>
+      <w:numFmt w:val="bullet"/>
+      <w:lvlText w:val="o"/>
+      <w:lvlJc w:val="left"/>
+      <w:pPr>
+        <w:ind w:left="5760" w:hanging="360"/>
+      </w:pPr>
+      <w:rPr>
+        <w:rFonts w:ascii="Courier New" w:hAnsi="Courier New" w:cs="Courier New" w:hint="default"/>
+      </w:rPr>
+    </w:lvl>
+    <w:lvl w:ilvl="8" w:tplc="04090005" w:tentative="1">
+      <w:start w:val="1"/>
+      <w:numFmt w:val="bullet"/>
+      <w:lvlText w:val=""/>
+      <w:lvlJc w:val="left"/>
+      <w:pPr>
+        <w:ind w:left="6480" w:hanging="360"/>
+      </w:pPr>
+      <w:rPr>
+        <w:rFonts w:ascii="Wingdings" w:hAnsi="Wingdings" w:hint="default"/>
+      </w:rPr>
+    </w:lvl>
+  </w:abstractNum>
+  <w:abstractNum w:abstractNumId="27" w15:restartNumberingAfterBreak="0">
     <w:nsid w:val="365770AB"/>
     <w:multiLevelType w:val="hybridMultilevel"/>
     <w:tmpl w:val="22183518"/>
@@ -19381,7 +22767,7 @@
       </w:pPr>
     </w:lvl>
   </w:abstractNum>
-  <w:abstractNum w:abstractNumId="25" w15:restartNumberingAfterBreak="0">
+  <w:abstractNum w:abstractNumId="28" w15:restartNumberingAfterBreak="0">
     <w:nsid w:val="37516C55"/>
     <w:multiLevelType w:val="hybridMultilevel"/>
     <w:tmpl w:val="89724E9E"/>
@@ -19467,7 +22853,7 @@
       </w:pPr>
     </w:lvl>
   </w:abstractNum>
-  <w:abstractNum w:abstractNumId="26" w15:restartNumberingAfterBreak="0">
+  <w:abstractNum w:abstractNumId="29" w15:restartNumberingAfterBreak="0">
     <w:nsid w:val="411A37F5"/>
     <w:multiLevelType w:val="hybridMultilevel"/>
     <w:tmpl w:val="FE12C5E8"/>
@@ -19580,7 +22966,7 @@
       </w:rPr>
     </w:lvl>
   </w:abstractNum>
-  <w:abstractNum w:abstractNumId="27" w15:restartNumberingAfterBreak="0">
+  <w:abstractNum w:abstractNumId="30" w15:restartNumberingAfterBreak="0">
     <w:nsid w:val="427B23B0"/>
     <w:multiLevelType w:val="hybridMultilevel"/>
     <w:tmpl w:val="B1E4FF1C"/>
@@ -19693,7 +23079,7 @@
       </w:rPr>
     </w:lvl>
   </w:abstractNum>
-  <w:abstractNum w:abstractNumId="28" w15:restartNumberingAfterBreak="0">
+  <w:abstractNum w:abstractNumId="31" w15:restartNumberingAfterBreak="0">
     <w:nsid w:val="46601D32"/>
     <w:multiLevelType w:val="hybridMultilevel"/>
     <w:tmpl w:val="7D0A48C0"/>
@@ -19782,7 +23168,7 @@
       </w:pPr>
     </w:lvl>
   </w:abstractNum>
-  <w:abstractNum w:abstractNumId="29" w15:restartNumberingAfterBreak="0">
+  <w:abstractNum w:abstractNumId="32" w15:restartNumberingAfterBreak="0">
     <w:nsid w:val="49157692"/>
     <w:multiLevelType w:val="hybridMultilevel"/>
     <w:tmpl w:val="30C8D87A"/>
@@ -19871,7 +23257,7 @@
       </w:pPr>
     </w:lvl>
   </w:abstractNum>
-  <w:abstractNum w:abstractNumId="30" w15:restartNumberingAfterBreak="0">
+  <w:abstractNum w:abstractNumId="33" w15:restartNumberingAfterBreak="0">
     <w:nsid w:val="511D05B3"/>
     <w:multiLevelType w:val="hybridMultilevel"/>
     <w:tmpl w:val="C970549E"/>
@@ -19960,7 +23346,7 @@
       </w:pPr>
     </w:lvl>
   </w:abstractNum>
-  <w:abstractNum w:abstractNumId="31" w15:restartNumberingAfterBreak="0">
+  <w:abstractNum w:abstractNumId="34" w15:restartNumberingAfterBreak="0">
     <w:nsid w:val="518062DB"/>
     <w:multiLevelType w:val="hybridMultilevel"/>
     <w:tmpl w:val="64E86F3A"/>
@@ -20073,7 +23459,7 @@
       </w:rPr>
     </w:lvl>
   </w:abstractNum>
-  <w:abstractNum w:abstractNumId="32" w15:restartNumberingAfterBreak="0">
+  <w:abstractNum w:abstractNumId="35" w15:restartNumberingAfterBreak="0">
     <w:nsid w:val="51F8505D"/>
     <w:multiLevelType w:val="multilevel"/>
     <w:tmpl w:val="04090025"/>
@@ -20168,7 +23554,7 @@
       </w:pPr>
     </w:lvl>
   </w:abstractNum>
-  <w:abstractNum w:abstractNumId="33" w15:restartNumberingAfterBreak="0">
+  <w:abstractNum w:abstractNumId="36" w15:restartNumberingAfterBreak="0">
     <w:nsid w:val="56AB29FE"/>
     <w:multiLevelType w:val="hybridMultilevel"/>
     <w:tmpl w:val="77124E28"/>
@@ -20257,7 +23643,7 @@
       </w:pPr>
     </w:lvl>
   </w:abstractNum>
-  <w:abstractNum w:abstractNumId="34" w15:restartNumberingAfterBreak="0">
+  <w:abstractNum w:abstractNumId="37" w15:restartNumberingAfterBreak="0">
     <w:nsid w:val="56F67371"/>
     <w:multiLevelType w:val="hybridMultilevel"/>
     <w:tmpl w:val="E59AC464"/>
@@ -20370,7 +23756,7 @@
       </w:rPr>
     </w:lvl>
   </w:abstractNum>
-  <w:abstractNum w:abstractNumId="35" w15:restartNumberingAfterBreak="0">
+  <w:abstractNum w:abstractNumId="38" w15:restartNumberingAfterBreak="0">
     <w:nsid w:val="589E6C2E"/>
     <w:multiLevelType w:val="hybridMultilevel"/>
     <w:tmpl w:val="229ADCE0"/>
@@ -20482,7 +23868,7 @@
       </w:rPr>
     </w:lvl>
   </w:abstractNum>
-  <w:abstractNum w:abstractNumId="36" w15:restartNumberingAfterBreak="0">
+  <w:abstractNum w:abstractNumId="39" w15:restartNumberingAfterBreak="0">
     <w:nsid w:val="5A997A6C"/>
     <w:multiLevelType w:val="hybridMultilevel"/>
     <w:tmpl w:val="A6827342"/>
@@ -20595,7 +23981,7 @@
       </w:rPr>
     </w:lvl>
   </w:abstractNum>
-  <w:abstractNum w:abstractNumId="37" w15:restartNumberingAfterBreak="0">
+  <w:abstractNum w:abstractNumId="40" w15:restartNumberingAfterBreak="0">
     <w:nsid w:val="5BCF66A7"/>
     <w:multiLevelType w:val="hybridMultilevel"/>
     <w:tmpl w:val="2D80CF04"/>
@@ -20681,7 +24067,7 @@
       </w:pPr>
     </w:lvl>
   </w:abstractNum>
-  <w:abstractNum w:abstractNumId="38" w15:restartNumberingAfterBreak="0">
+  <w:abstractNum w:abstractNumId="41" w15:restartNumberingAfterBreak="0">
     <w:nsid w:val="5C957DA3"/>
     <w:multiLevelType w:val="hybridMultilevel"/>
     <w:tmpl w:val="7764BADE"/>
@@ -20794,7 +24180,7 @@
       </w:rPr>
     </w:lvl>
   </w:abstractNum>
-  <w:abstractNum w:abstractNumId="39" w15:restartNumberingAfterBreak="0">
+  <w:abstractNum w:abstractNumId="42" w15:restartNumberingAfterBreak="0">
     <w:nsid w:val="5E133CCA"/>
     <w:multiLevelType w:val="hybridMultilevel"/>
     <w:tmpl w:val="8C7CD274"/>
@@ -20883,7 +24269,7 @@
       </w:pPr>
     </w:lvl>
   </w:abstractNum>
-  <w:abstractNum w:abstractNumId="40" w15:restartNumberingAfterBreak="0">
+  <w:abstractNum w:abstractNumId="43" w15:restartNumberingAfterBreak="0">
     <w:nsid w:val="63051596"/>
     <w:multiLevelType w:val="hybridMultilevel"/>
     <w:tmpl w:val="AFB64976"/>
@@ -20969,7 +24355,7 @@
       </w:pPr>
     </w:lvl>
   </w:abstractNum>
-  <w:abstractNum w:abstractNumId="41" w15:restartNumberingAfterBreak="0">
+  <w:abstractNum w:abstractNumId="44" w15:restartNumberingAfterBreak="0">
     <w:nsid w:val="662E3BDF"/>
     <w:multiLevelType w:val="hybridMultilevel"/>
     <w:tmpl w:val="58808B1A"/>
@@ -21055,7 +24441,7 @@
       </w:pPr>
     </w:lvl>
   </w:abstractNum>
-  <w:abstractNum w:abstractNumId="42" w15:restartNumberingAfterBreak="0">
+  <w:abstractNum w:abstractNumId="45" w15:restartNumberingAfterBreak="0">
     <w:nsid w:val="68A41EB5"/>
     <w:multiLevelType w:val="hybridMultilevel"/>
     <w:tmpl w:val="EA123DB6"/>
@@ -21144,7 +24530,7 @@
       </w:pPr>
     </w:lvl>
   </w:abstractNum>
-  <w:abstractNum w:abstractNumId="43" w15:restartNumberingAfterBreak="0">
+  <w:abstractNum w:abstractNumId="46" w15:restartNumberingAfterBreak="0">
     <w:nsid w:val="6A7B43A6"/>
     <w:multiLevelType w:val="hybridMultilevel"/>
     <w:tmpl w:val="94C860E0"/>
@@ -21257,7 +24643,7 @@
       </w:rPr>
     </w:lvl>
   </w:abstractNum>
-  <w:abstractNum w:abstractNumId="44" w15:restartNumberingAfterBreak="0">
+  <w:abstractNum w:abstractNumId="47" w15:restartNumberingAfterBreak="0">
     <w:nsid w:val="6C5A026A"/>
     <w:multiLevelType w:val="hybridMultilevel"/>
     <w:tmpl w:val="A172F9A0"/>
@@ -21346,7 +24732,7 @@
       </w:pPr>
     </w:lvl>
   </w:abstractNum>
-  <w:abstractNum w:abstractNumId="45" w15:restartNumberingAfterBreak="0">
+  <w:abstractNum w:abstractNumId="48" w15:restartNumberingAfterBreak="0">
     <w:nsid w:val="71CC7D2E"/>
     <w:multiLevelType w:val="hybridMultilevel"/>
     <w:tmpl w:val="229AC1C6"/>
@@ -21432,7 +24818,7 @@
       </w:pPr>
     </w:lvl>
   </w:abstractNum>
-  <w:abstractNum w:abstractNumId="46" w15:restartNumberingAfterBreak="0">
+  <w:abstractNum w:abstractNumId="49" w15:restartNumberingAfterBreak="0">
     <w:nsid w:val="72046278"/>
     <w:multiLevelType w:val="hybridMultilevel"/>
     <w:tmpl w:val="B2A6088C"/>
@@ -21518,7 +24904,7 @@
       </w:pPr>
     </w:lvl>
   </w:abstractNum>
-  <w:abstractNum w:abstractNumId="47" w15:restartNumberingAfterBreak="0">
+  <w:abstractNum w:abstractNumId="50" w15:restartNumberingAfterBreak="0">
     <w:nsid w:val="720877B3"/>
     <w:multiLevelType w:val="hybridMultilevel"/>
     <w:tmpl w:val="B986C298"/>
@@ -21631,7 +25017,7 @@
       </w:rPr>
     </w:lvl>
   </w:abstractNum>
-  <w:abstractNum w:abstractNumId="48" w15:restartNumberingAfterBreak="0">
+  <w:abstractNum w:abstractNumId="51" w15:restartNumberingAfterBreak="0">
     <w:nsid w:val="737B1987"/>
     <w:multiLevelType w:val="hybridMultilevel"/>
     <w:tmpl w:val="F9028A20"/>
@@ -21744,7 +25130,7 @@
       </w:rPr>
     </w:lvl>
   </w:abstractNum>
-  <w:abstractNum w:abstractNumId="49" w15:restartNumberingAfterBreak="0">
+  <w:abstractNum w:abstractNumId="52" w15:restartNumberingAfterBreak="0">
     <w:nsid w:val="7B4261CC"/>
     <w:multiLevelType w:val="hybridMultilevel"/>
     <w:tmpl w:val="CAEEA442"/>
@@ -21833,7 +25219,7 @@
       </w:pPr>
     </w:lvl>
   </w:abstractNum>
-  <w:abstractNum w:abstractNumId="50" w15:restartNumberingAfterBreak="0">
+  <w:abstractNum w:abstractNumId="53" w15:restartNumberingAfterBreak="0">
     <w:nsid w:val="7BBE04BF"/>
     <w:multiLevelType w:val="hybridMultilevel"/>
     <w:tmpl w:val="87985C36"/>
@@ -21945,7 +25331,7 @@
       </w:rPr>
     </w:lvl>
   </w:abstractNum>
-  <w:abstractNum w:abstractNumId="51" w15:restartNumberingAfterBreak="0">
+  <w:abstractNum w:abstractNumId="54" w15:restartNumberingAfterBreak="0">
     <w:nsid w:val="7E085EC9"/>
     <w:multiLevelType w:val="hybridMultilevel"/>
     <w:tmpl w:val="43E069EA"/>
@@ -22059,43 +25445,43 @@
     </w:lvl>
   </w:abstractNum>
   <w:num w:numId="1" w16cid:durableId="1251355310">
-    <w:abstractNumId w:val="32"/>
+    <w:abstractNumId w:val="35"/>
   </w:num>
   <w:num w:numId="2" w16cid:durableId="1864979725">
-    <w:abstractNumId w:val="3"/>
+    <w:abstractNumId w:val="4"/>
   </w:num>
   <w:num w:numId="3" w16cid:durableId="1918401065">
-    <w:abstractNumId w:val="35"/>
+    <w:abstractNumId w:val="38"/>
   </w:num>
   <w:num w:numId="4" w16cid:durableId="620768099">
-    <w:abstractNumId w:val="4"/>
+    <w:abstractNumId w:val="5"/>
   </w:num>
   <w:num w:numId="5" w16cid:durableId="1805460795">
-    <w:abstractNumId w:val="23"/>
+    <w:abstractNumId w:val="25"/>
   </w:num>
   <w:num w:numId="6" w16cid:durableId="1170945986">
-    <w:abstractNumId w:val="49"/>
+    <w:abstractNumId w:val="52"/>
   </w:num>
   <w:num w:numId="7" w16cid:durableId="2048413561">
-    <w:abstractNumId w:val="30"/>
+    <w:abstractNumId w:val="33"/>
   </w:num>
   <w:num w:numId="8" w16cid:durableId="649020255">
-    <w:abstractNumId w:val="12"/>
+    <w:abstractNumId w:val="14"/>
   </w:num>
   <w:num w:numId="9" w16cid:durableId="1928688256">
-    <w:abstractNumId w:val="13"/>
+    <w:abstractNumId w:val="15"/>
   </w:num>
   <w:num w:numId="10" w16cid:durableId="1009792622">
-    <w:abstractNumId w:val="28"/>
+    <w:abstractNumId w:val="31"/>
   </w:num>
   <w:num w:numId="11" w16cid:durableId="1401176853">
-    <w:abstractNumId w:val="39"/>
+    <w:abstractNumId w:val="42"/>
   </w:num>
   <w:num w:numId="12" w16cid:durableId="497431068">
-    <w:abstractNumId w:val="34"/>
+    <w:abstractNumId w:val="37"/>
   </w:num>
   <w:num w:numId="13" w16cid:durableId="415905315">
-    <w:abstractNumId w:val="23"/>
+    <w:abstractNumId w:val="25"/>
     <w:lvlOverride w:ilvl="0">
       <w:startOverride w:val="1"/>
     </w:lvlOverride>
@@ -22125,46 +25511,46 @@
     </w:lvlOverride>
   </w:num>
   <w:num w:numId="14" w16cid:durableId="863441307">
-    <w:abstractNumId w:val="42"/>
+    <w:abstractNumId w:val="45"/>
   </w:num>
   <w:num w:numId="15" w16cid:durableId="597178738">
+    <w:abstractNumId w:val="53"/>
+  </w:num>
+  <w:num w:numId="16" w16cid:durableId="7678082">
+    <w:abstractNumId w:val="9"/>
+  </w:num>
+  <w:num w:numId="17" w16cid:durableId="422847727">
+    <w:abstractNumId w:val="5"/>
+  </w:num>
+  <w:num w:numId="18" w16cid:durableId="1778063766">
+    <w:abstractNumId w:val="24"/>
+  </w:num>
+  <w:num w:numId="19" w16cid:durableId="1668555250">
     <w:abstractNumId w:val="50"/>
   </w:num>
-  <w:num w:numId="16" w16cid:durableId="7678082">
-    <w:abstractNumId w:val="8"/>
-  </w:num>
-  <w:num w:numId="17" w16cid:durableId="422847727">
-    <w:abstractNumId w:val="4"/>
-  </w:num>
-  <w:num w:numId="18" w16cid:durableId="1778063766">
-    <w:abstractNumId w:val="22"/>
-  </w:num>
-  <w:num w:numId="19" w16cid:durableId="1668555250">
-    <w:abstractNumId w:val="47"/>
-  </w:num>
   <w:num w:numId="20" w16cid:durableId="1771464562">
-    <w:abstractNumId w:val="43"/>
+    <w:abstractNumId w:val="46"/>
   </w:num>
   <w:num w:numId="21" w16cid:durableId="1035500221">
-    <w:abstractNumId w:val="51"/>
+    <w:abstractNumId w:val="54"/>
   </w:num>
   <w:num w:numId="22" w16cid:durableId="1712532188">
-    <w:abstractNumId w:val="2"/>
+    <w:abstractNumId w:val="3"/>
   </w:num>
   <w:num w:numId="23" w16cid:durableId="931543972">
-    <w:abstractNumId w:val="5"/>
+    <w:abstractNumId w:val="6"/>
   </w:num>
   <w:num w:numId="24" w16cid:durableId="1792630944">
-    <w:abstractNumId w:val="25"/>
+    <w:abstractNumId w:val="28"/>
   </w:num>
   <w:num w:numId="25" w16cid:durableId="1813710545">
-    <w:abstractNumId w:val="9"/>
+    <w:abstractNumId w:val="11"/>
   </w:num>
   <w:num w:numId="26" w16cid:durableId="824592567">
-    <w:abstractNumId w:val="11"/>
+    <w:abstractNumId w:val="13"/>
   </w:num>
   <w:num w:numId="27" w16cid:durableId="1216157568">
-    <w:abstractNumId w:val="49"/>
+    <w:abstractNumId w:val="52"/>
     <w:lvlOverride w:ilvl="0">
       <w:startOverride w:val="1"/>
     </w:lvlOverride>
@@ -22194,31 +25580,31 @@
     </w:lvlOverride>
   </w:num>
   <w:num w:numId="28" w16cid:durableId="2053573877">
-    <w:abstractNumId w:val="4"/>
+    <w:abstractNumId w:val="5"/>
   </w:num>
   <w:num w:numId="29" w16cid:durableId="1034038459">
+    <w:abstractNumId w:val="20"/>
+  </w:num>
+  <w:num w:numId="30" w16cid:durableId="1228347754">
     <w:abstractNumId w:val="18"/>
   </w:num>
-  <w:num w:numId="30" w16cid:durableId="1228347754">
-    <w:abstractNumId w:val="16"/>
-  </w:num>
   <w:num w:numId="31" w16cid:durableId="952371562">
-    <w:abstractNumId w:val="31"/>
+    <w:abstractNumId w:val="34"/>
   </w:num>
   <w:num w:numId="32" w16cid:durableId="1387529240">
     <w:abstractNumId w:val="1"/>
   </w:num>
   <w:num w:numId="33" w16cid:durableId="911888663">
-    <w:abstractNumId w:val="36"/>
+    <w:abstractNumId w:val="39"/>
   </w:num>
   <w:num w:numId="34" w16cid:durableId="544634304">
-    <w:abstractNumId w:val="7"/>
+    <w:abstractNumId w:val="8"/>
   </w:num>
   <w:num w:numId="35" w16cid:durableId="94516786">
-    <w:abstractNumId w:val="24"/>
+    <w:abstractNumId w:val="27"/>
   </w:num>
   <w:num w:numId="36" w16cid:durableId="908072325">
-    <w:abstractNumId w:val="39"/>
+    <w:abstractNumId w:val="42"/>
     <w:lvlOverride w:ilvl="0">
       <w:startOverride w:val="1"/>
     </w:lvlOverride>
@@ -22248,10 +25634,10 @@
     </w:lvlOverride>
   </w:num>
   <w:num w:numId="37" w16cid:durableId="432363616">
-    <w:abstractNumId w:val="34"/>
+    <w:abstractNumId w:val="37"/>
   </w:num>
   <w:num w:numId="38" w16cid:durableId="1246304804">
-    <w:abstractNumId w:val="41"/>
+    <w:abstractNumId w:val="44"/>
     <w:lvlOverride w:ilvl="0">
       <w:startOverride w:val="1"/>
     </w:lvlOverride>
@@ -22281,7 +25667,7 @@
     </w:lvlOverride>
   </w:num>
   <w:num w:numId="39" w16cid:durableId="1567687864">
-    <w:abstractNumId w:val="28"/>
+    <w:abstractNumId w:val="31"/>
     <w:lvlOverride w:ilvl="0">
       <w:startOverride w:val="1"/>
     </w:lvlOverride>
@@ -22311,7 +25697,7 @@
     </w:lvlOverride>
   </w:num>
   <w:num w:numId="40" w16cid:durableId="1897278612">
-    <w:abstractNumId w:val="14"/>
+    <w:abstractNumId w:val="16"/>
     <w:lvlOverride w:ilvl="0">
       <w:startOverride w:val="1"/>
     </w:lvlOverride>
@@ -22341,7 +25727,7 @@
     </w:lvlOverride>
   </w:num>
   <w:num w:numId="41" w16cid:durableId="1731613563">
-    <w:abstractNumId w:val="20"/>
+    <w:abstractNumId w:val="22"/>
     <w:lvlOverride w:ilvl="0">
       <w:startOverride w:val="1"/>
     </w:lvlOverride>
@@ -22401,61 +25787,70 @@
     </w:lvlOverride>
   </w:num>
   <w:num w:numId="43" w16cid:durableId="1189366983">
+    <w:abstractNumId w:val="19"/>
+  </w:num>
+  <w:num w:numId="44" w16cid:durableId="1150440853">
+    <w:abstractNumId w:val="48"/>
+  </w:num>
+  <w:num w:numId="45" w16cid:durableId="202180561">
     <w:abstractNumId w:val="17"/>
   </w:num>
-  <w:num w:numId="44" w16cid:durableId="1150440853">
-    <w:abstractNumId w:val="45"/>
-  </w:num>
-  <w:num w:numId="45" w16cid:durableId="202180561">
-    <w:abstractNumId w:val="15"/>
-  </w:num>
   <w:num w:numId="46" w16cid:durableId="2027243074">
-    <w:abstractNumId w:val="6"/>
+    <w:abstractNumId w:val="7"/>
   </w:num>
   <w:num w:numId="47" w16cid:durableId="241136099">
-    <w:abstractNumId w:val="38"/>
+    <w:abstractNumId w:val="41"/>
   </w:num>
   <w:num w:numId="48" w16cid:durableId="993140722">
-    <w:abstractNumId w:val="20"/>
+    <w:abstractNumId w:val="22"/>
   </w:num>
   <w:num w:numId="49" w16cid:durableId="1359550690">
     <w:abstractNumId w:val="0"/>
   </w:num>
   <w:num w:numId="50" w16cid:durableId="1062404870">
-    <w:abstractNumId w:val="44"/>
+    <w:abstractNumId w:val="47"/>
   </w:num>
   <w:num w:numId="51" w16cid:durableId="1059747484">
+    <w:abstractNumId w:val="12"/>
+  </w:num>
+  <w:num w:numId="52" w16cid:durableId="374231648">
+    <w:abstractNumId w:val="36"/>
+  </w:num>
+  <w:num w:numId="53" w16cid:durableId="1928733221">
+    <w:abstractNumId w:val="32"/>
+  </w:num>
+  <w:num w:numId="54" w16cid:durableId="803697059">
+    <w:abstractNumId w:val="21"/>
+  </w:num>
+  <w:num w:numId="55" w16cid:durableId="1383484412">
+    <w:abstractNumId w:val="49"/>
+  </w:num>
+  <w:num w:numId="56" w16cid:durableId="1235318539">
+    <w:abstractNumId w:val="51"/>
+  </w:num>
+  <w:num w:numId="57" w16cid:durableId="812990792">
+    <w:abstractNumId w:val="23"/>
+  </w:num>
+  <w:num w:numId="58" w16cid:durableId="842352549">
+    <w:abstractNumId w:val="30"/>
+  </w:num>
+  <w:num w:numId="59" w16cid:durableId="1133475287">
+    <w:abstractNumId w:val="43"/>
+  </w:num>
+  <w:num w:numId="60" w16cid:durableId="112555074">
+    <w:abstractNumId w:val="29"/>
+  </w:num>
+  <w:num w:numId="61" w16cid:durableId="1628664390">
+    <w:abstractNumId w:val="40"/>
+  </w:num>
+  <w:num w:numId="62" w16cid:durableId="756560778">
+    <w:abstractNumId w:val="2"/>
+  </w:num>
+  <w:num w:numId="63" w16cid:durableId="36249538">
     <w:abstractNumId w:val="10"/>
   </w:num>
-  <w:num w:numId="52" w16cid:durableId="374231648">
-    <w:abstractNumId w:val="33"/>
-  </w:num>
-  <w:num w:numId="53" w16cid:durableId="1928733221">
-    <w:abstractNumId w:val="29"/>
-  </w:num>
-  <w:num w:numId="54" w16cid:durableId="803697059">
-    <w:abstractNumId w:val="19"/>
-  </w:num>
-  <w:num w:numId="55" w16cid:durableId="1383484412">
-    <w:abstractNumId w:val="46"/>
-  </w:num>
-  <w:num w:numId="56" w16cid:durableId="1235318539">
-    <w:abstractNumId w:val="48"/>
-  </w:num>
-  <w:num w:numId="57" w16cid:durableId="812990792">
-    <w:abstractNumId w:val="21"/>
-  </w:num>
-  <w:num w:numId="58" w16cid:durableId="842352549">
-    <w:abstractNumId w:val="27"/>
-  </w:num>
-  <w:num w:numId="59" w16cid:durableId="1133475287">
-    <w:abstractNumId w:val="40"/>
-  </w:num>
-  <w:num w:numId="60" w16cid:durableId="112555074">
+  <w:num w:numId="64" w16cid:durableId="240795996">
     <w:abstractNumId w:val="26"/>
-  </w:num>
-  <w:num w:numId="61" w16cid:durableId="1628664390">
-    <w:abstractNumId w:val="37"/>
   </w:num>
 </w:numbering>
 </file>
@@ -24288,6 +27683,7 @@
     <w:rsid w:val="00292129"/>
     <w:rsid w:val="00473437"/>
     <w:rsid w:val="0050468A"/>
+    <w:rsid w:val="00534933"/>
     <w:rsid w:val="00555C81"/>
     <w:rsid w:val="0057018D"/>
     <w:rsid w:val="005B337F"/>

</xml_diff>

<commit_message>
Thêm usecase hệ thống
</commit_message>
<xml_diff>
--- a/15.docx
+++ b/15.docx
@@ -7627,65 +7627,64 @@
           <w:color w:val="00B050"/>
         </w:rPr>
       </w:pPr>
-    </w:p>
-    <w:p>
-      <w:pPr>
+      <w:r>
         <w:rPr>
-          <w:color w:val="00B050"/>
+          <w:noProof/>
         </w:rPr>
-      </w:pPr>
-    </w:p>
-    <w:p>
-      <w:pPr>
-        <w:rPr>
-          <w:color w:val="00B050"/>
-        </w:rPr>
-      </w:pPr>
-    </w:p>
-    <w:p>
-      <w:pPr>
-        <w:rPr>
-          <w:color w:val="00B050"/>
-        </w:rPr>
-      </w:pPr>
-    </w:p>
-    <w:p>
-      <w:pPr>
-        <w:rPr>
-          <w:color w:val="00B050"/>
-        </w:rPr>
-      </w:pPr>
-    </w:p>
-    <w:p>
-      <w:pPr>
-        <w:rPr>
-          <w:color w:val="00B050"/>
-        </w:rPr>
-      </w:pPr>
-    </w:p>
-    <w:p>
-      <w:pPr>
-        <w:rPr>
-          <w:color w:val="00B050"/>
-        </w:rPr>
-      </w:pPr>
-    </w:p>
-    <w:p>
-      <w:pPr>
-        <w:rPr>
-          <w:color w:val="00B050"/>
-        </w:rPr>
-      </w:pPr>
-    </w:p>
-    <w:p>
-      <w:pPr>
-        <w:rPr>
-          <w:color w:val="00B050"/>
-        </w:rPr>
-      </w:pPr>
+        <w:lastRenderedPageBreak/>
+        <w:drawing>
+          <wp:inline distT="0" distB="0" distL="0" distR="0" wp14:anchorId="05F800CB" wp14:editId="50C54A34">
+            <wp:extent cx="4994275" cy="8229600"/>
+            <wp:effectExtent l="0" t="0" r="0" b="0"/>
+            <wp:docPr id="159934749" name="Picture 1" descr="A picture containing text, diagram, screenshot, map&#10;&#10;Description automatically generated"/>
+            <wp:cNvGraphicFramePr>
+              <a:graphicFrameLocks xmlns:a="http://schemas.openxmlformats.org/drawingml/2006/main" noChangeAspect="1"/>
+            </wp:cNvGraphicFramePr>
+            <a:graphic xmlns:a="http://schemas.openxmlformats.org/drawingml/2006/main">
+              <a:graphicData uri="http://schemas.openxmlformats.org/drawingml/2006/picture">
+                <pic:pic xmlns:pic="http://schemas.openxmlformats.org/drawingml/2006/picture">
+                  <pic:nvPicPr>
+                    <pic:cNvPr id="159934749" name="Picture 1" descr="A picture containing text, diagram, screenshot, map&#10;&#10;Description automatically generated"/>
+                    <pic:cNvPicPr>
+                      <a:picLocks noChangeAspect="1" noChangeArrowheads="1"/>
+                    </pic:cNvPicPr>
+                  </pic:nvPicPr>
+                  <pic:blipFill>
+                    <a:blip r:embed="rId22">
+                      <a:extLst>
+                        <a:ext uri="{28A0092B-C50C-407E-A947-70E740481C1C}">
+                          <a14:useLocalDpi xmlns:a14="http://schemas.microsoft.com/office/drawing/2010/main" val="0"/>
+                        </a:ext>
+                      </a:extLst>
+                    </a:blip>
+                    <a:srcRect/>
+                    <a:stretch>
+                      <a:fillRect/>
+                    </a:stretch>
+                  </pic:blipFill>
+                  <pic:spPr bwMode="auto">
+                    <a:xfrm>
+                      <a:off x="0" y="0"/>
+                      <a:ext cx="4994275" cy="8229600"/>
+                    </a:xfrm>
+                    <a:prstGeom prst="rect">
+                      <a:avLst/>
+                    </a:prstGeom>
+                    <a:noFill/>
+                    <a:ln>
+                      <a:noFill/>
+                    </a:ln>
+                  </pic:spPr>
+                </pic:pic>
+              </a:graphicData>
+            </a:graphic>
+          </wp:inline>
+        </w:drawing>
+      </w:r>
     </w:p>
     <w:p>
       <w:r>
+        <w:lastRenderedPageBreak/>
         <w:t>Đặc tả cho TỪNG UC hệ thống bằng template</w:t>
       </w:r>
     </w:p>
@@ -8042,7 +8041,6 @@
               <w:cnfStyle w:val="000000100000" w:firstRow="0" w:lastRow="0" w:firstColumn="0" w:lastColumn="0" w:oddVBand="0" w:evenVBand="0" w:oddHBand="1" w:evenHBand="0" w:firstRowFirstColumn="0" w:firstRowLastColumn="0" w:lastRowFirstColumn="0" w:lastRowLastColumn="0"/>
             </w:pPr>
             <w:r>
-              <w:lastRenderedPageBreak/>
               <w:t>Hệ thống xóa các ô có thông tin sai định dạng.</w:t>
             </w:r>
           </w:p>
@@ -8083,7 +8081,6 @@
               <w:rPr>
                 <w:b w:val="0"/>
               </w:rPr>
-              <w:lastRenderedPageBreak/>
               <w:t>Điều kiện tiên quyết</w:t>
             </w:r>
           </w:p>
@@ -8228,7 +8225,11 @@
               <w:cnfStyle w:val="000000100000" w:firstRow="0" w:lastRow="0" w:firstColumn="0" w:lastColumn="0" w:oddVBand="0" w:evenVBand="0" w:oddHBand="1" w:evenHBand="0" w:firstRowFirstColumn="0" w:firstRowLastColumn="0" w:lastRowFirstColumn="0" w:lastRowLastColumn="0"/>
             </w:pPr>
             <w:r>
-              <w:t>Trong quá trình đặt phòng khách sạn, lễ tân cần xem danh sách các phòng khách sạn để đưa ra phương án phù hợp cho khách hàng.</w:t>
+              <w:t xml:space="preserve">Trong quá trình đặt phòng khách sạn, lễ tân cần xem danh sách các phòng khách sạn để đưa ra phương án </w:t>
+            </w:r>
+            <w:r>
+              <w:lastRenderedPageBreak/>
+              <w:t>phù hợp cho khách hàng.</w:t>
             </w:r>
           </w:p>
         </w:tc>
@@ -8254,6 +8255,7 @@
               <w:rPr>
                 <w:b w:val="0"/>
               </w:rPr>
+              <w:lastRenderedPageBreak/>
               <w:t>Tác nhân</w:t>
             </w:r>
           </w:p>
@@ -8768,6 +8770,7 @@
               <w:cnfStyle w:val="000000010000" w:firstRow="0" w:lastRow="0" w:firstColumn="0" w:lastColumn="0" w:oddVBand="0" w:evenVBand="0" w:oddHBand="0" w:evenHBand="1" w:firstRowFirstColumn="0" w:firstRowLastColumn="0" w:lastRowFirstColumn="0" w:lastRowLastColumn="0"/>
             </w:pPr>
             <w:r>
+              <w:lastRenderedPageBreak/>
               <w:t>Lễ tân nhập click vào ô tra cứu.</w:t>
             </w:r>
           </w:p>
@@ -8820,6 +8823,7 @@
               <w:rPr>
                 <w:b w:val="0"/>
               </w:rPr>
+              <w:lastRenderedPageBreak/>
               <w:t>Dòng sự kiện phụ</w:t>
             </w:r>
           </w:p>
@@ -9118,7 +9122,6 @@
               <w:rPr>
                 <w:b w:val="0"/>
               </w:rPr>
-              <w:lastRenderedPageBreak/>
               <w:t>Dòng sự kiện chính</w:t>
             </w:r>
           </w:p>
@@ -9282,6 +9285,7 @@
               <w:cnfStyle w:val="000000100000" w:firstRow="0" w:lastRow="0" w:firstColumn="0" w:lastColumn="0" w:oddVBand="0" w:evenVBand="0" w:oddHBand="1" w:evenHBand="0" w:firstRowFirstColumn="0" w:firstRowLastColumn="0" w:lastRowFirstColumn="0" w:lastRowLastColumn="0"/>
             </w:pPr>
             <w:r>
+              <w:lastRenderedPageBreak/>
               <w:t>Hệ thống hiện thị “Đã thanh toán”.</w:t>
             </w:r>
           </w:p>
@@ -9336,6 +9340,7 @@
               <w:rPr>
                 <w:b w:val="0"/>
               </w:rPr>
+              <w:lastRenderedPageBreak/>
               <w:t>Điều kiện tiên quyết</w:t>
             </w:r>
           </w:p>
@@ -9663,7 +9668,6 @@
               <w:cnfStyle w:val="000000010000" w:firstRow="0" w:lastRow="0" w:firstColumn="0" w:lastColumn="0" w:oddVBand="0" w:evenVBand="0" w:oddHBand="0" w:evenHBand="1" w:firstRowFirstColumn="0" w:firstRowLastColumn="0" w:lastRowFirstColumn="0" w:lastRowLastColumn="0"/>
             </w:pPr>
             <w:r>
-              <w:lastRenderedPageBreak/>
               <w:t>Hệ thống hiển thị các dịch vụ tra cứu được.</w:t>
             </w:r>
           </w:p>
@@ -9735,7 +9739,6 @@
               <w:jc w:val="center"/>
             </w:pPr>
             <w:r>
-              <w:lastRenderedPageBreak/>
               <w:t>Dòng sự kiện phụ</w:t>
             </w:r>
           </w:p>
@@ -9875,7 +9878,11 @@
               <w:t xml:space="preserve"> tân</w:t>
             </w:r>
             <w:r>
-              <w:t xml:space="preserve"> hoặc khách hàng</w:t>
+              <w:t xml:space="preserve"> hoặc </w:t>
+            </w:r>
+            <w:r>
+              <w:lastRenderedPageBreak/>
+              <w:t>khách hàng</w:t>
             </w:r>
             <w:r>
               <w:rPr>
@@ -10209,7 +10216,6 @@
               <w:cnfStyle w:val="000000100000" w:firstRow="0" w:lastRow="0" w:firstColumn="0" w:lastColumn="0" w:oddVBand="0" w:evenVBand="0" w:oddHBand="1" w:evenHBand="0" w:firstRowFirstColumn="0" w:firstRowLastColumn="0" w:lastRowFirstColumn="0" w:lastRowLastColumn="0"/>
             </w:pPr>
             <w:r>
-              <w:lastRenderedPageBreak/>
               <w:t>Hệ thống thông báo “Số dịch vụ đăng ký phải lớn hơn bằng 1”.</w:t>
             </w:r>
           </w:p>
@@ -10248,7 +10254,6 @@
               <w:rPr>
                 <w:b w:val="0"/>
               </w:rPr>
-              <w:lastRenderedPageBreak/>
               <w:t>Điều kiện tiên quyết</w:t>
             </w:r>
           </w:p>
@@ -10480,6 +10485,7 @@
               <w:jc w:val="center"/>
             </w:pPr>
             <w:r>
+              <w:lastRenderedPageBreak/>
               <w:t>Use case liên quan</w:t>
             </w:r>
           </w:p>
@@ -10735,7 +10741,6 @@
               <w:jc w:val="center"/>
             </w:pPr>
             <w:r>
-              <w:lastRenderedPageBreak/>
               <w:t>Dòng sự kiện phụ</w:t>
             </w:r>
           </w:p>
@@ -10937,6 +10942,7 @@
               <w:jc w:val="center"/>
             </w:pPr>
             <w:r>
+              <w:lastRenderedPageBreak/>
               <w:t>Tên use case</w:t>
             </w:r>
           </w:p>
@@ -11290,7 +11296,6 @@
               <w:cnfStyle w:val="000000100000" w:firstRow="0" w:lastRow="0" w:firstColumn="0" w:lastColumn="0" w:oddVBand="0" w:evenVBand="0" w:oddHBand="1" w:evenHBand="0" w:firstRowFirstColumn="0" w:firstRowLastColumn="0" w:lastRowFirstColumn="0" w:lastRowLastColumn="0"/>
             </w:pPr>
             <w:r>
-              <w:lastRenderedPageBreak/>
               <w:t>Kết</w:t>
             </w:r>
             <w:r>
@@ -11321,7 +11326,6 @@
               <w:jc w:val="center"/>
             </w:pPr>
             <w:r>
-              <w:lastRenderedPageBreak/>
               <w:t>Điều kiện tiên quyết</w:t>
             </w:r>
           </w:p>
@@ -11717,6 +11721,7 @@
               <w:cnfStyle w:val="000000010000" w:firstRow="0" w:lastRow="0" w:firstColumn="0" w:lastColumn="0" w:oddVBand="0" w:evenVBand="0" w:oddHBand="0" w:evenHBand="1" w:firstRowFirstColumn="0" w:firstRowLastColumn="0" w:lastRowFirstColumn="0" w:lastRowLastColumn="0"/>
             </w:pPr>
             <w:r>
+              <w:lastRenderedPageBreak/>
               <w:t>Hệ thống hiển thị phiếu</w:t>
             </w:r>
             <w:r>
@@ -11747,6 +11752,7 @@
               <w:jc w:val="center"/>
             </w:pPr>
             <w:r>
+              <w:lastRenderedPageBreak/>
               <w:t>Dòng sự kiện phụ</w:t>
             </w:r>
           </w:p>
@@ -12166,11 +12172,7 @@
               <w:t xml:space="preserve"> </w:t>
             </w:r>
             <w:r>
-              <w:t xml:space="preserve">nhập thông tin tour du lịch cần </w:t>
-            </w:r>
-            <w:r>
-              <w:lastRenderedPageBreak/>
-              <w:t>tra cứu.</w:t>
+              <w:t>nhập thông tin tour du lịch cần tra cứu.</w:t>
             </w:r>
           </w:p>
           <w:p>
@@ -12254,7 +12256,6 @@
               <w:jc w:val="center"/>
             </w:pPr>
             <w:r>
-              <w:lastRenderedPageBreak/>
               <w:t>Dòng sự kiện phụ</w:t>
             </w:r>
           </w:p>
@@ -12353,6 +12354,7 @@
               <w:br/>
             </w:r>
             <w:r>
+              <w:lastRenderedPageBreak/>
               <w:t>Khách hàng muốn đăng ký tour du lịch.</w:t>
             </w:r>
           </w:p>
@@ -12374,6 +12376,7 @@
               <w:jc w:val="center"/>
             </w:pPr>
             <w:r>
+              <w:lastRenderedPageBreak/>
               <w:t>Hậu điều kiện</w:t>
             </w:r>
           </w:p>
@@ -12703,7 +12706,6 @@
               <w:rPr>
                 <w:b w:val="0"/>
               </w:rPr>
-              <w:lastRenderedPageBreak/>
               <w:t>Dòng sự kiện phụ</w:t>
             </w:r>
           </w:p>
@@ -12949,7 +12951,14 @@
               <w:rPr>
                 <w:lang w:val="vi-VN"/>
               </w:rPr>
-              <w:t xml:space="preserve"> mà khách hàng đăng ký</w:t>
+              <w:t xml:space="preserve"> mà khách hàng </w:t>
+            </w:r>
+            <w:r>
+              <w:rPr>
+                <w:lang w:val="vi-VN"/>
+              </w:rPr>
+              <w:lastRenderedPageBreak/>
+              <w:t>đăng ký</w:t>
             </w:r>
             <w:r>
               <w:t>.</w:t>
@@ -12973,6 +12982,7 @@
               <w:jc w:val="center"/>
             </w:pPr>
             <w:r>
+              <w:lastRenderedPageBreak/>
               <w:t>Tác nhân</w:t>
             </w:r>
           </w:p>
@@ -13247,7 +13257,6 @@
               <w:cnfStyle w:val="000000100000" w:firstRow="0" w:lastRow="0" w:firstColumn="0" w:lastColumn="0" w:oddVBand="0" w:evenVBand="0" w:oddHBand="1" w:evenHBand="0" w:firstRowFirstColumn="0" w:firstRowLastColumn="0" w:lastRowFirstColumn="0" w:lastRowLastColumn="0"/>
             </w:pPr>
             <w:r>
-              <w:lastRenderedPageBreak/>
               <w:t>A4. Tại bước 4 nếu không có tour du lịch nào được chọn trong phiếu:</w:t>
             </w:r>
           </w:p>
@@ -13297,7 +13306,6 @@
               <w:jc w:val="center"/>
             </w:pPr>
             <w:r>
-              <w:lastRenderedPageBreak/>
               <w:t>Điều kiện tiên quyết</w:t>
             </w:r>
           </w:p>
@@ -13488,7 +13496,14 @@
               <w:rPr>
                 <w:lang w:val="vi-VN"/>
               </w:rPr>
-              <w:t>Khi check-in, lễ tân sẽ đăng ký nhận phòng cho khách hàng.</w:t>
+              <w:t xml:space="preserve">Khi check-in, lễ tân sẽ đăng ký nhận phòng cho khách </w:t>
+            </w:r>
+            <w:r>
+              <w:rPr>
+                <w:lang w:val="vi-VN"/>
+              </w:rPr>
+              <w:lastRenderedPageBreak/>
+              <w:t>hàng.</w:t>
             </w:r>
           </w:p>
         </w:tc>
@@ -13516,6 +13531,7 @@
                 <w:b w:val="0"/>
                 <w:lang w:val="vi-VN"/>
               </w:rPr>
+              <w:lastRenderedPageBreak/>
               <w:t>Tác nhân</w:t>
             </w:r>
           </w:p>
@@ -13886,14 +13902,7 @@
               <w:rPr>
                 <w:lang w:val="vi-VN"/>
               </w:rPr>
-              <w:t xml:space="preserve">hệ thống thông báo “Xác thực không </w:t>
-            </w:r>
-            <w:r>
-              <w:rPr>
-                <w:lang w:val="vi-VN"/>
-              </w:rPr>
-              <w:lastRenderedPageBreak/>
-              <w:t>thành công”</w:t>
+              <w:t>hệ thống thông báo “Xác thực không thành công”</w:t>
             </w:r>
             <w:r>
               <w:rPr>
@@ -13953,7 +13962,6 @@
                 <w:b w:val="0"/>
                 <w:lang w:val="vi-VN"/>
               </w:rPr>
-              <w:lastRenderedPageBreak/>
               <w:t>Điều kiện tiên quyết</w:t>
             </w:r>
           </w:p>
@@ -14193,6 +14201,7 @@
                 <w:b w:val="0"/>
                 <w:lang w:val="vi-VN"/>
               </w:rPr>
+              <w:lastRenderedPageBreak/>
               <w:t>Tác nhân</w:t>
             </w:r>
           </w:p>
@@ -14570,7 +14579,6 @@
               <w:rPr>
                 <w:lang w:val="vi-VN"/>
               </w:rPr>
-              <w:lastRenderedPageBreak/>
               <w:t xml:space="preserve">A2. </w:t>
             </w:r>
             <w:r>
@@ -14786,27 +14794,33 @@
                 <w:b w:val="0"/>
                 <w:lang w:val="vi-VN"/>
               </w:rPr>
+              <w:t>Điều kiện tiên quyết</w:t>
+            </w:r>
+          </w:p>
+        </w:tc>
+        <w:tc>
+          <w:tcPr>
+            <w:tcW w:w="6029" w:type="dxa"/>
+          </w:tcPr>
+          <w:p>
+            <w:pPr>
+              <w:cnfStyle w:val="000000010000" w:firstRow="0" w:lastRow="0" w:firstColumn="0" w:lastColumn="0" w:oddVBand="0" w:evenVBand="0" w:oddHBand="0" w:evenHBand="1" w:firstRowFirstColumn="0" w:firstRowLastColumn="0" w:lastRowFirstColumn="0" w:lastRowLastColumn="0"/>
+              <w:rPr>
+                <w:lang w:val="vi-VN"/>
+              </w:rPr>
+            </w:pPr>
+            <w:r>
+              <w:rPr>
+                <w:lang w:val="vi-VN"/>
+              </w:rPr>
+              <w:t xml:space="preserve">Lễ tân phải đăng nhập và đang thực hiện Đăng ký nhận </w:t>
+            </w:r>
+            <w:r>
+              <w:rPr>
+                <w:lang w:val="vi-VN"/>
+              </w:rPr>
               <w:lastRenderedPageBreak/>
-              <w:t>Điều kiện tiên quyết</w:t>
-            </w:r>
-          </w:p>
-        </w:tc>
-        <w:tc>
-          <w:tcPr>
-            <w:tcW w:w="6029" w:type="dxa"/>
-          </w:tcPr>
-          <w:p>
-            <w:pPr>
-              <w:cnfStyle w:val="000000010000" w:firstRow="0" w:lastRow="0" w:firstColumn="0" w:lastColumn="0" w:oddVBand="0" w:evenVBand="0" w:oddHBand="0" w:evenHBand="1" w:firstRowFirstColumn="0" w:firstRowLastColumn="0" w:lastRowFirstColumn="0" w:lastRowLastColumn="0"/>
-              <w:rPr>
-                <w:lang w:val="vi-VN"/>
-              </w:rPr>
-            </w:pPr>
-            <w:r>
-              <w:rPr>
-                <w:lang w:val="vi-VN"/>
-              </w:rPr>
-              <w:t>Lễ tân phải đăng nhập và đang thực hiện Đăng ký nhận phòng.</w:t>
+              <w:t>phòng.</w:t>
             </w:r>
           </w:p>
         </w:tc>
@@ -14834,6 +14848,7 @@
                 <w:b w:val="0"/>
                 <w:lang w:val="vi-VN"/>
               </w:rPr>
+              <w:lastRenderedPageBreak/>
               <w:t>Hậu điều kiện</w:t>
             </w:r>
           </w:p>
@@ -15175,7 +15190,6 @@
               <w:rPr>
                 <w:lang w:val="vi-VN"/>
               </w:rPr>
-              <w:lastRenderedPageBreak/>
               <w:t>Hệ thống hiển thị dịch vụ mà lễ tân đã chọn</w:t>
             </w:r>
           </w:p>
@@ -15242,7 +15256,6 @@
                 <w:b w:val="0"/>
                 <w:lang w:val="vi-VN"/>
               </w:rPr>
-              <w:lastRenderedPageBreak/>
               <w:t>Dòng sự kiện phụ</w:t>
             </w:r>
           </w:p>
@@ -15405,6 +15418,7 @@
                 <w:b w:val="0"/>
                 <w:lang w:val="vi-VN"/>
               </w:rPr>
+              <w:lastRenderedPageBreak/>
               <w:t>Điều kiện tiên quyết</w:t>
             </w:r>
           </w:p>
@@ -15838,7 +15852,6 @@
               <w:rPr>
                 <w:lang w:val="vi-VN"/>
               </w:rPr>
-              <w:lastRenderedPageBreak/>
               <w:t>Hệ thống lưu lại danh sách dịch vụ đã chọn</w:t>
             </w:r>
           </w:p>
@@ -15867,7 +15880,6 @@
                 <w:b w:val="0"/>
                 <w:lang w:val="vi-VN"/>
               </w:rPr>
-              <w:lastRenderedPageBreak/>
               <w:t>Dòng sự kiện phụ</w:t>
             </w:r>
           </w:p>
@@ -16191,6 +16203,7 @@
                 <w:b w:val="0"/>
                 <w:lang w:val="vi-VN"/>
               </w:rPr>
+              <w:lastRenderedPageBreak/>
               <w:t>Tác nhân</w:t>
             </w:r>
           </w:p>
@@ -16886,6 +16899,7 @@
               </w:rPr>
             </w:pPr>
             <w:r>
+              <w:lastRenderedPageBreak/>
               <w:t>Hệ thống hiển thị số phòng cùng với các thông tin: chủ phòng, dịch vụ, …</w:t>
             </w:r>
           </w:p>
@@ -16930,6 +16944,7 @@
                 <w:b w:val="0"/>
                 <w:lang w:val="vi-VN"/>
               </w:rPr>
+              <w:lastRenderedPageBreak/>
               <w:t>Dòng sự kiện phụ</w:t>
             </w:r>
           </w:p>
@@ -17288,7 +17303,6 @@
                 <w:b w:val="0"/>
                 <w:lang w:val="vi-VN"/>
               </w:rPr>
-              <w:lastRenderedPageBreak/>
               <w:t>Use case liên quan</w:t>
             </w:r>
           </w:p>
@@ -17588,6 +17602,7 @@
                 <w:b w:val="0"/>
                 <w:lang w:val="vi-VN"/>
               </w:rPr>
+              <w:lastRenderedPageBreak/>
               <w:t>Tên use case</w:t>
             </w:r>
           </w:p>
@@ -18074,7 +18089,6 @@
                 <w:b w:val="0"/>
                 <w:lang w:val="vi-VN"/>
               </w:rPr>
-              <w:lastRenderedPageBreak/>
               <w:t>Tóm tắt</w:t>
             </w:r>
           </w:p>
@@ -18834,7 +18848,6 @@
                 <w:b w:val="0"/>
                 <w:lang w:val="vi-VN"/>
               </w:rPr>
-              <w:lastRenderedPageBreak/>
               <w:t>Hậu điều kiện</w:t>
             </w:r>
           </w:p>
@@ -19165,6 +19178,7 @@
                 <w:b w:val="0"/>
                 <w:lang w:val="vi-VN"/>
               </w:rPr>
+              <w:lastRenderedPageBreak/>
               <w:t>Dòng sự kiện phụ</w:t>
             </w:r>
           </w:p>
@@ -19434,7 +19448,6 @@
                 <w:b w:val="0"/>
                 <w:lang w:val="vi-VN"/>
               </w:rPr>
-              <w:lastRenderedPageBreak/>
               <w:t>Tác nhân</w:t>
             </w:r>
           </w:p>
@@ -19779,8 +19792,8 @@
       </w:pPr>
     </w:p>
     <w:sectPr>
-      <w:footerReference w:type="even" r:id="rId22"/>
-      <w:footerReference w:type="default" r:id="rId23"/>
+      <w:footerReference w:type="even" r:id="rId23"/>
+      <w:footerReference w:type="default" r:id="rId24"/>
       <w:pgSz w:w="12240" w:h="15840"/>
       <w:pgMar w:top="1440" w:right="1800" w:bottom="1440" w:left="1800" w:header="720" w:footer="720" w:gutter="0"/>
       <w:cols w:space="720"/>
@@ -27709,6 +27722,7 @@
     <w:rsid w:val="00C2068B"/>
     <w:rsid w:val="00CD2020"/>
     <w:rsid w:val="00DF6CEA"/>
+    <w:rsid w:val="00EB4B51"/>
     <w:rsid w:val="00F93B7E"/>
     <w:rsid w:val="00FC6992"/>
   </w:rsids>

</xml_diff>